<commit_message>
Updated Article with Intro and Pedagogy Lit
</commit_message>
<xml_diff>
--- a/Article/Draft.docx
+++ b/Article/Draft.docx
@@ -18,66 +18,47 @@
     </w:p>
     <w:p>
       <w:pPr>
-        <w:spacing w:after="0"/>
-        <w:rPr>
-          <w:rFonts w:cs="Arial"/>
-        </w:rPr>
-      </w:pPr>
-      <w:r>
-        <w:rPr>
-          <w:rFonts w:cs="Arial"/>
-        </w:rPr>
-        <w:t xml:space="preserve">Education, as it stands, is still built on a paradigm that is no longer needed in modern society. One major flaw with the current system is that it stifles the creativity and drive of some students as each level of education is largely the same and is, as such, monotonous </w:t>
-      </w:r>
-      <w:r>
-        <w:rPr>
-          <w:rFonts w:cs="Arial"/>
-        </w:rPr>
-        <w:fldChar w:fldCharType="begin"/>
-      </w:r>
-      <w:r>
-        <w:rPr>
-          <w:rFonts w:cs="Arial"/>
-        </w:rPr>
-        <w:instrText xml:space="preserve"> ADDIN EN.CITE &lt;EndNote&gt;&lt;Cite&gt;&lt;Author&gt;Ackoff&lt;/Author&gt;&lt;Year&gt;2008&lt;/Year&gt;&lt;RecNum&gt;4&lt;/RecNum&gt;&lt;DisplayText&gt;(Ackoff &amp;amp; Greenberg, 2008)&lt;/DisplayText&gt;&lt;record&gt;&lt;rec-number&gt;4&lt;/rec-number&gt;&lt;foreign-keys&gt;&lt;key app="EN" db-id="xxpxx9sx3tp9wcessx85vtt29p0f95settdz" timestamp="1623413760"&gt;4&lt;/key&gt;&lt;/foreign-keys&gt;&lt;ref-type name="Book"&gt;6&lt;/ref-type&gt;&lt;contributors&gt;&lt;authors&gt;&lt;author&gt;Ackoff, Russell L&lt;/author&gt;&lt;author&gt;Greenberg, Daniel&lt;/author&gt;&lt;/authors&gt;&lt;/contributors&gt;&lt;titles&gt;&lt;title&gt;Turning learning right side up: Putting education back on track&lt;/title&gt;&lt;/titles&gt;&lt;dates&gt;&lt;year&gt;2008&lt;/year&gt;&lt;/dates&gt;&lt;publisher&gt;Pearson Prentice Hall&lt;/publisher&gt;&lt;isbn&gt;0132716429&lt;/isbn&gt;&lt;urls&gt;&lt;/urls&gt;&lt;/record&gt;&lt;/Cite&gt;&lt;/EndNote&gt;</w:instrText>
-      </w:r>
-      <w:r>
-        <w:rPr>
-          <w:rFonts w:cs="Arial"/>
-        </w:rPr>
-        <w:fldChar w:fldCharType="separate"/>
-      </w:r>
-      <w:r>
-        <w:rPr>
-          <w:rFonts w:cs="Arial"/>
-          <w:noProof/>
-        </w:rPr>
-        <w:t>(Ackoff &amp; Greenberg, 2008)</w:t>
-      </w:r>
-      <w:r>
-        <w:rPr>
-          <w:rFonts w:cs="Arial"/>
-        </w:rPr>
-        <w:fldChar w:fldCharType="end"/>
-      </w:r>
-      <w:r>
-        <w:rPr>
-          <w:rFonts w:cs="Arial"/>
-        </w:rPr>
-        <w:t>. Therefore, education requires some form of system to create an interest in learning for the students.</w:t>
-      </w:r>
-    </w:p>
-    <w:p>
-      <w:pPr>
-        <w:spacing w:after="0"/>
-        <w:rPr>
-          <w:rFonts w:cs="Arial"/>
-        </w:rPr>
-      </w:pPr>
-    </w:p>
-    <w:p>
-      <w:pPr>
-        <w:spacing w:after="0"/>
+        <w:keepLines w:val="0"/>
+        <w:rPr>
+          <w:rFonts w:cs="Arial"/>
+        </w:rPr>
+      </w:pPr>
+      <w:r>
+        <w:rPr>
+          <w:rFonts w:cs="Arial"/>
+        </w:rPr>
+        <w:t>Education, as it stands, is still built on a paradigm that is no longer needed in modern society. One major flaw with the current system is that it stifles the creativity and drive of some students as each level of education is largely the same and is, as such, monotonous</w:t>
+      </w:r>
+      <w:r>
+        <w:rPr>
+          <w:rFonts w:cs="Arial"/>
+        </w:rPr>
+        <w:t>\cite</w:t>
+      </w:r>
+      <w:r>
+        <w:rPr>
+          <w:rFonts w:cs="Arial"/>
+        </w:rPr>
+        <w:t>{Ackoff2008} Therefore, education requires some form of system to create an interest in learning for the students.</w:t>
+      </w:r>
+    </w:p>
+    <w:p>
+      <w:pPr>
+        <w:keepLines w:val="0"/>
+        <w:rPr>
+          <w:rFonts w:cs="Arial"/>
+        </w:rPr>
+      </w:pPr>
+      <w:r>
+        <w:rPr>
+          <w:rFonts w:cs="Arial"/>
+        </w:rPr>
+        <w:t>\\\\</w:t>
+      </w:r>
+    </w:p>
+    <w:p>
+      <w:pPr>
+        <w:keepLines w:val="0"/>
         <w:rPr>
           <w:rFonts w:cs="Arial"/>
         </w:rPr>
@@ -94,309 +75,136 @@
         <w:rPr>
           <w:rFonts w:cs="Arial"/>
         </w:rPr>
-        <w:t xml:space="preserve"> and Greenberg (2008) explain that the current traditional means of teaching are no longer as relevant as they once were as it is aimed to produce members of society that were likely to not question any fundamental aspects of how things operated. It is largely a system that focuses on teaching while disregarding learning as the last major stride in development in education was to industrialise it – having them operate efficiently like factories </w:t>
-      </w:r>
-      <w:r>
-        <w:rPr>
-          <w:rFonts w:cs="Arial"/>
-        </w:rPr>
-        <w:fldChar w:fldCharType="begin"/>
-      </w:r>
-      <w:r>
-        <w:rPr>
-          <w:rFonts w:cs="Arial"/>
-        </w:rPr>
-        <w:instrText xml:space="preserve"> ADDIN EN.CITE &lt;EndNote&gt;&lt;Cite&gt;&lt;Author&gt;Ackoff&lt;/Author&gt;&lt;Year&gt;2008&lt;/Year&gt;&lt;RecNum&gt;4&lt;/RecNum&gt;&lt;DisplayText&gt;(Ackoff &amp;amp; Greenberg, 2008)&lt;/DisplayText&gt;&lt;record&gt;&lt;rec-number&gt;4&lt;/rec-number&gt;&lt;foreign-keys&gt;&lt;key app="EN" db-id="xxpxx9sx3tp9wcessx85vtt29p0f95settdz" timestamp="1623413760"&gt;4&lt;/key&gt;&lt;/foreign-keys&gt;&lt;ref-type name="Book"&gt;6&lt;/ref-type&gt;&lt;contributors&gt;&lt;authors&gt;&lt;author&gt;Ackoff, Russell L&lt;/author&gt;&lt;author&gt;Greenberg, Daniel&lt;/author&gt;&lt;/authors&gt;&lt;/contributors&gt;&lt;titles&gt;&lt;title&gt;Turning learning right side up: Putting education back on track&lt;/title&gt;&lt;/titles&gt;&lt;dates&gt;&lt;year&gt;2008&lt;/year&gt;&lt;/dates&gt;&lt;publisher&gt;Pearson Prentice Hall&lt;/publisher&gt;&lt;isbn&gt;0132716429&lt;/isbn&gt;&lt;urls&gt;&lt;/urls&gt;&lt;/record&gt;&lt;/Cite&gt;&lt;/EndNote&gt;</w:instrText>
-      </w:r>
-      <w:r>
-        <w:rPr>
-          <w:rFonts w:cs="Arial"/>
-        </w:rPr>
-        <w:fldChar w:fldCharType="separate"/>
-      </w:r>
-      <w:r>
-        <w:rPr>
-          <w:rFonts w:cs="Arial"/>
-          <w:noProof/>
-        </w:rPr>
-        <w:t>(Ackoff &amp; Greenberg, 2008)</w:t>
-      </w:r>
-      <w:r>
-        <w:rPr>
-          <w:rFonts w:cs="Arial"/>
-        </w:rPr>
-        <w:fldChar w:fldCharType="end"/>
-      </w:r>
-      <w:r>
-        <w:rPr>
-          <w:rFonts w:cs="Arial"/>
-        </w:rPr>
-        <w:t xml:space="preserve">. </w:t>
-      </w:r>
-      <w:r>
-        <w:rPr>
-          <w:rFonts w:cs="Arial"/>
-        </w:rPr>
-        <w:t xml:space="preserve">It is a system that is designed to keep moving often employing a “No Child Left Behind” policy which results in almost no time for anything other than the standardised and constantly measured curriculum </w:t>
-      </w:r>
-      <w:r>
-        <w:rPr>
-          <w:rFonts w:cs="Arial"/>
-        </w:rPr>
-        <w:fldChar w:fldCharType="begin"/>
-      </w:r>
-      <w:r>
-        <w:rPr>
-          <w:rFonts w:cs="Arial"/>
-        </w:rPr>
-        <w:instrText xml:space="preserve"> ADDIN EN.CITE &lt;EndNote&gt;&lt;Cite&gt;&lt;Author&gt;Gibson&lt;/Author&gt;&lt;Year&gt;2006&lt;/Year&gt;&lt;RecNum&gt;9&lt;/RecNum&gt;&lt;DisplayText&gt;(Gibson et al., 2006)&lt;/DisplayText&gt;&lt;record&gt;&lt;rec-number&gt;9&lt;/rec-number&gt;&lt;foreign-keys&gt;&lt;key app="EN" db-id="xxpxx9sx3tp9wcessx85vtt29p0f95settdz" timestamp="1623426753"&gt;9&lt;/key&gt;&lt;/foreign-keys&gt;&lt;ref-type name="Book"&gt;6&lt;/ref-type&gt;&lt;contributors&gt;&lt;authors&gt;&lt;author&gt;Gibson, David&lt;/author&gt;&lt;author&gt;Aldrich, Clark&lt;/author&gt;&lt;author&gt;Prensky, Marc&lt;/author&gt;&lt;/authors&gt;&lt;/contributors&gt;&lt;titles&gt;&lt;title&gt;Games and simulations in online learning: research and development frameworks: research and development frameworks&lt;/title&gt;&lt;/titles&gt;&lt;dates&gt;&lt;year&gt;2006&lt;/year&gt;&lt;/dates&gt;&lt;publisher&gt;IGI Global&lt;/publisher&gt;&lt;isbn&gt;1599043068&lt;/isbn&gt;&lt;urls&gt;&lt;/urls&gt;&lt;/record&gt;&lt;/Cite&gt;&lt;/EndNote&gt;</w:instrText>
-      </w:r>
-      <w:r>
-        <w:rPr>
-          <w:rFonts w:cs="Arial"/>
-        </w:rPr>
-        <w:fldChar w:fldCharType="separate"/>
-      </w:r>
-      <w:r>
-        <w:rPr>
-          <w:rFonts w:cs="Arial"/>
-          <w:noProof/>
-        </w:rPr>
-        <w:t xml:space="preserve">(Gibson </w:t>
-      </w:r>
-      <w:r>
-        <w:rPr>
-          <w:rFonts w:cs="Arial"/>
-          <w:i/>
-          <w:noProof/>
-        </w:rPr>
-        <w:t>et al</w:t>
-      </w:r>
-      <w:r>
-        <w:rPr>
-          <w:rFonts w:cs="Arial"/>
-          <w:noProof/>
-        </w:rPr>
-        <w:t>., 2006)</w:t>
-      </w:r>
-      <w:r>
-        <w:rPr>
-          <w:rFonts w:cs="Arial"/>
-        </w:rPr>
-        <w:fldChar w:fldCharType="end"/>
-      </w:r>
-      <w:r>
-        <w:rPr>
-          <w:rFonts w:cs="Arial"/>
-        </w:rPr>
-        <w:t xml:space="preserve">. </w:t>
-      </w:r>
-    </w:p>
-    <w:p/>
-    <w:p>
-      <w:pPr>
-        <w:spacing w:after="0"/>
-        <w:rPr>
-          <w:rFonts w:cs="Arial"/>
-          <w:color w:val="000000" w:themeColor="text1"/>
-        </w:rPr>
-      </w:pPr>
-      <w:r>
-        <w:rPr>
-          <w:rFonts w:cs="Arial"/>
-          <w:color w:val="000000" w:themeColor="text1"/>
-        </w:rPr>
-        <w:t>However, with the shift into the “information age”, the requirements of the workforce have also changed. The industrial age being a time of mass-production with the emergence of various new processing technologies and the information age being characterised by the fact that information is being transmitted and generated at an ever</w:t>
-      </w:r>
-      <w:r>
-        <w:rPr>
-          <w:rFonts w:cs="Arial"/>
-          <w:color w:val="000000" w:themeColor="text1"/>
-        </w:rPr>
-        <w:t>-</w:t>
-      </w:r>
-      <w:r>
-        <w:rPr>
-          <w:rFonts w:cs="Arial"/>
-          <w:color w:val="000000" w:themeColor="text1"/>
-        </w:rPr>
-        <w:t xml:space="preserve">increasing rate due to further technological developments </w:t>
-      </w:r>
-      <w:r>
-        <w:rPr>
-          <w:rFonts w:cs="Arial"/>
-          <w:color w:val="000000" w:themeColor="text1"/>
-          <w:highlight w:val="yellow"/>
-        </w:rPr>
-        <w:fldChar w:fldCharType="begin"/>
-      </w:r>
-      <w:r>
-        <w:rPr>
-          <w:rFonts w:cs="Arial"/>
-          <w:color w:val="000000" w:themeColor="text1"/>
-          <w:highlight w:val="yellow"/>
-        </w:rPr>
-        <w:instrText xml:space="preserve"> ADDIN EN.CITE &lt;EndNote&gt;&lt;Cite&gt;&lt;Author&gt;Reigeluth&lt;/Author&gt;&lt;Year&gt;1996&lt;/Year&gt;&lt;RecNum&gt;8&lt;/RecNum&gt;&lt;DisplayText&gt;(Gibson et al., 2006; Reigeluth, 1996)&lt;/DisplayText&gt;&lt;record&gt;&lt;rec-number&gt;8&lt;/rec-number&gt;&lt;foreign-keys&gt;&lt;key app="EN" db-id="xxpxx9sx3tp9wcessx85vtt29p0f95settdz" timestamp="1623418863"&gt;8&lt;/key&gt;&lt;/foreign-keys&gt;&lt;ref-type name="Journal Article"&gt;17&lt;/ref-type&gt;&lt;contributors&gt;&lt;authors&gt;&lt;author&gt;Reigeluth, Charles M&lt;/author&gt;&lt;/authors&gt;&lt;/contributors&gt;&lt;titles&gt;&lt;title&gt;A new paradigm of ISD?&lt;/title&gt;&lt;secondary-title&gt;Educational technology&lt;/secondary-title&gt;&lt;/titles&gt;&lt;periodical&gt;&lt;full-title&gt;Educational technology&lt;/full-title&gt;&lt;/periodical&gt;&lt;pages&gt;13-20&lt;/pages&gt;&lt;volume&gt;36&lt;/volume&gt;&lt;number&gt;3&lt;/number&gt;&lt;dates&gt;&lt;year&gt;1996&lt;/year&gt;&lt;/dates&gt;&lt;isbn&gt;0013-1962&lt;/isbn&gt;&lt;urls&gt;&lt;/urls&gt;&lt;/record&gt;&lt;/Cite&gt;&lt;Cite&gt;&lt;Author&gt;Gibson&lt;/Author&gt;&lt;Year&gt;2006&lt;/Year&gt;&lt;RecNum&gt;9&lt;/RecNum&gt;&lt;record&gt;&lt;rec-number&gt;9&lt;/rec-number&gt;&lt;foreign-keys&gt;&lt;key app="EN" db-id="xxpxx9sx3tp9wcessx85vtt29p0f95settdz" timestamp="1623426753"&gt;9&lt;/key&gt;&lt;/foreign-keys&gt;&lt;ref-type name="Book"&gt;6&lt;/ref-type&gt;&lt;contributors&gt;&lt;authors&gt;&lt;author&gt;Gibson, David&lt;/author&gt;&lt;author&gt;Aldrich, Clark&lt;/author&gt;&lt;author&gt;Prensky, Marc&lt;/author&gt;&lt;/authors&gt;&lt;/contributors&gt;&lt;titles&gt;&lt;title&gt;Games and simulations in online learning: research and development frameworks: research and development frameworks&lt;/title&gt;&lt;/titles&gt;&lt;dates&gt;&lt;year&gt;2006&lt;/year&gt;&lt;/dates&gt;&lt;publisher&gt;IGI Global&lt;/publisher&gt;&lt;isbn&gt;1599043068&lt;/isbn&gt;&lt;urls&gt;&lt;/urls&gt;&lt;/record&gt;&lt;/Cite&gt;&lt;/EndNote&gt;</w:instrText>
-      </w:r>
-      <w:r>
-        <w:rPr>
-          <w:rFonts w:cs="Arial"/>
-          <w:color w:val="000000" w:themeColor="text1"/>
-          <w:highlight w:val="yellow"/>
-        </w:rPr>
-        <w:fldChar w:fldCharType="separate"/>
-      </w:r>
-      <w:r>
-        <w:rPr>
-          <w:rFonts w:cs="Arial"/>
-          <w:noProof/>
-          <w:color w:val="000000" w:themeColor="text1"/>
-          <w:highlight w:val="yellow"/>
-        </w:rPr>
-        <w:t xml:space="preserve">(Gibson </w:t>
-      </w:r>
-      <w:r>
-        <w:rPr>
-          <w:rFonts w:cs="Arial"/>
-          <w:i/>
-          <w:noProof/>
-          <w:color w:val="000000" w:themeColor="text1"/>
-          <w:highlight w:val="yellow"/>
-        </w:rPr>
-        <w:t>et al</w:t>
-      </w:r>
-      <w:r>
-        <w:rPr>
-          <w:rFonts w:cs="Arial"/>
-          <w:noProof/>
-          <w:color w:val="000000" w:themeColor="text1"/>
-          <w:highlight w:val="yellow"/>
-        </w:rPr>
-        <w:t>., 2006; Reigeluth, 1996)</w:t>
-      </w:r>
-      <w:r>
-        <w:rPr>
-          <w:rFonts w:cs="Arial"/>
-          <w:color w:val="000000" w:themeColor="text1"/>
-          <w:highlight w:val="yellow"/>
-        </w:rPr>
-        <w:fldChar w:fldCharType="end"/>
-      </w:r>
-      <w:r>
-        <w:rPr>
-          <w:rFonts w:cs="Arial"/>
-          <w:color w:val="000000" w:themeColor="text1"/>
-          <w:highlight w:val="yellow"/>
-        </w:rPr>
-        <w:t xml:space="preserve">. The most notable changes from the aforementioned paradigm shifts are that from conformity and compliance to initiative and diversity where greater value is placed on each individual’s strength and contribution to a project or organisation rather than each individual having the same skill set </w:t>
-      </w:r>
-      <w:r>
-        <w:rPr>
-          <w:rFonts w:cs="Arial"/>
-          <w:color w:val="000000" w:themeColor="text1"/>
-          <w:highlight w:val="yellow"/>
-        </w:rPr>
-        <w:fldChar w:fldCharType="begin"/>
-      </w:r>
-      <w:r>
-        <w:rPr>
-          <w:rFonts w:cs="Arial"/>
-          <w:color w:val="000000" w:themeColor="text1"/>
-          <w:highlight w:val="yellow"/>
-        </w:rPr>
-        <w:instrText xml:space="preserve"> ADDIN EN.CITE &lt;EndNote&gt;&lt;Cite&gt;&lt;Author&gt;Reigeluth&lt;/Author&gt;&lt;Year&gt;1996&lt;/Year&gt;&lt;RecNum&gt;8&lt;/RecNum&gt;&lt;DisplayText&gt;(Reigeluth, 1996)&lt;/DisplayText&gt;&lt;record&gt;&lt;rec-number&gt;8&lt;/rec-number&gt;&lt;foreign-keys&gt;&lt;key app="EN" db-id="xxpxx9sx3tp9wcessx85vtt29p0f95settdz" timestamp="1623418863"&gt;8&lt;/key&gt;&lt;/foreign-keys&gt;&lt;ref-type name="Journal Article"&gt;17&lt;/ref-type&gt;&lt;contributors&gt;&lt;authors&gt;&lt;author&gt;Reigeluth, Charles M&lt;/author&gt;&lt;/authors&gt;&lt;/contributors&gt;&lt;titles&gt;&lt;title&gt;A new paradigm of ISD?&lt;/title&gt;&lt;secondary-title&gt;Educational technology&lt;/secondary-title&gt;&lt;/titles&gt;&lt;periodical&gt;&lt;full-title&gt;Educational technology&lt;/full-title&gt;&lt;/periodical&gt;&lt;pages&gt;13-20&lt;/pages&gt;&lt;volume&gt;36&lt;/volume&gt;&lt;number&gt;3&lt;/number&gt;&lt;dates&gt;&lt;year&gt;1996&lt;/year&gt;&lt;/dates&gt;&lt;isbn&gt;0013-1962&lt;/isbn&gt;&lt;urls&gt;&lt;/urls&gt;&lt;/record&gt;&lt;/Cite&gt;&lt;/EndNote&gt;</w:instrText>
-      </w:r>
-      <w:r>
-        <w:rPr>
-          <w:rFonts w:cs="Arial"/>
-          <w:color w:val="000000" w:themeColor="text1"/>
-          <w:highlight w:val="yellow"/>
-        </w:rPr>
-        <w:fldChar w:fldCharType="separate"/>
-      </w:r>
-      <w:r>
-        <w:rPr>
-          <w:rFonts w:cs="Arial"/>
-          <w:noProof/>
-          <w:color w:val="000000" w:themeColor="text1"/>
-          <w:highlight w:val="yellow"/>
-        </w:rPr>
-        <w:t>(Reigeluth, 1996)</w:t>
-      </w:r>
-      <w:r>
-        <w:rPr>
-          <w:rFonts w:cs="Arial"/>
-          <w:color w:val="000000" w:themeColor="text1"/>
-          <w:highlight w:val="yellow"/>
-        </w:rPr>
-        <w:fldChar w:fldCharType="end"/>
-      </w:r>
-      <w:r>
-        <w:rPr>
-          <w:rFonts w:cs="Arial"/>
-          <w:color w:val="000000" w:themeColor="text1"/>
-          <w:highlight w:val="yellow"/>
-        </w:rPr>
-        <w:t>.</w:t>
-      </w:r>
-      <w:r>
-        <w:rPr>
-          <w:rFonts w:cs="Arial"/>
-          <w:color w:val="000000" w:themeColor="text1"/>
-        </w:rPr>
-        <w:t xml:space="preserve">  A few other differences between the </w:t>
-      </w:r>
-      <w:r>
-        <w:rPr>
-          <w:rFonts w:cs="Arial"/>
-          <w:color w:val="000000" w:themeColor="text1"/>
-        </w:rPr>
-        <w:t xml:space="preserve">needs of organisations during the </w:t>
-      </w:r>
-      <w:r>
-        <w:rPr>
-          <w:rFonts w:cs="Arial"/>
-          <w:color w:val="000000" w:themeColor="text1"/>
-        </w:rPr>
-        <w:t xml:space="preserve">industrial age and </w:t>
-      </w:r>
-      <w:r>
-        <w:rPr>
-          <w:rFonts w:cs="Arial"/>
-          <w:color w:val="000000" w:themeColor="text1"/>
-        </w:rPr>
-        <w:t xml:space="preserve">the new requirements brought with the </w:t>
-      </w:r>
-      <w:r>
-        <w:rPr>
-          <w:rFonts w:cs="Arial"/>
-          <w:color w:val="000000" w:themeColor="text1"/>
-        </w:rPr>
-        <w:t>information age are depicted in the above table.</w:t>
-      </w:r>
-    </w:p>
-    <w:p>
-      <w:pPr>
-        <w:spacing w:after="0"/>
-        <w:rPr>
-          <w:rFonts w:cs="Arial"/>
-          <w:color w:val="000000" w:themeColor="text1"/>
-        </w:rPr>
-      </w:pPr>
-    </w:p>
-    <w:p>
-      <w:pPr>
-        <w:spacing w:after="0"/>
-        <w:rPr>
-          <w:rFonts w:cs="Arial"/>
-          <w:color w:val="000000" w:themeColor="text1"/>
+        <w:t xml:space="preserve"> and Greenberg</w:t>
+      </w:r>
+      <w:r>
+        <w:rPr>
+          <w:rFonts w:cs="Arial"/>
+        </w:rPr>
+        <w:t>\cite</w:t>
+      </w:r>
+      <w:r>
+        <w:rPr>
+          <w:rFonts w:cs="Arial"/>
+        </w:rPr>
+        <w:t>{Ackoff2008} explain that the current traditional means of teaching are no longer as relevant as they once were as it is aimed to produce members of society that were likely to not question any fundamental aspects of how things operated. It is largely a system that focuses on teaching while disregarding learning as the last major stride in development in education was to industrialise it – having them operate efficiently like factories</w:t>
+      </w:r>
+      <w:r>
+        <w:rPr>
+          <w:rFonts w:cs="Arial"/>
+        </w:rPr>
+        <w:t>\cite</w:t>
+      </w:r>
+      <w:r>
+        <w:rPr>
+          <w:rFonts w:cs="Arial"/>
+        </w:rPr>
+        <w:t>{Ackoff2008}. It is a system that is designed to keep moving often employing a “No Child Left Behind” policy which results in almost no time for anything other than the standardised and constantly measured curriculum</w:t>
+      </w:r>
+      <w:r>
+        <w:rPr>
+          <w:rFonts w:cs="Arial"/>
+        </w:rPr>
+        <w:t>\cite</w:t>
+      </w:r>
+      <w:r>
+        <w:rPr>
+          <w:rFonts w:cs="Arial"/>
+        </w:rPr>
+        <w:t xml:space="preserve">{gibson2006games}. </w:t>
+      </w:r>
+    </w:p>
+    <w:p>
+      <w:pPr>
+        <w:keepLines w:val="0"/>
+        <w:rPr>
+          <w:rFonts w:cs="Arial"/>
+        </w:rPr>
+      </w:pPr>
+      <w:r>
+        <w:rPr>
+          <w:rFonts w:cs="Arial"/>
+        </w:rPr>
+        <w:t>\\\\</w:t>
+      </w:r>
+    </w:p>
+    <w:p>
+      <w:pPr>
+        <w:keepLines w:val="0"/>
+        <w:rPr>
+          <w:rFonts w:cs="Arial"/>
+        </w:rPr>
+      </w:pPr>
+      <w:r>
+        <w:rPr>
+          <w:rFonts w:cs="Arial"/>
+        </w:rPr>
+        <w:t>However, with the shift into the “information age”, the requirements of the workforce have also changed. The industrial age being a time of mass-production with the emergence of various new processing technologies and the information age being characterised by the fact that information is being transmitted and generated at an ever-increasing rate due to further technological developments</w:t>
+      </w:r>
+      <w:r>
+        <w:rPr>
+          <w:rFonts w:cs="Arial"/>
+        </w:rPr>
+        <w:t>\</w:t>
+      </w:r>
+      <w:proofErr w:type="gramStart"/>
+      <w:r>
+        <w:rPr>
+          <w:rFonts w:cs="Arial"/>
+        </w:rPr>
+        <w:t>cite</w:t>
+      </w:r>
+      <w:r>
+        <w:rPr>
+          <w:rFonts w:cs="Arial"/>
+        </w:rPr>
+        <w:t>{</w:t>
+      </w:r>
+      <w:proofErr w:type="gramEnd"/>
+      <w:r>
+        <w:rPr>
+          <w:rFonts w:cs="Arial"/>
+        </w:rPr>
+        <w:t>gibson2006games, Reigeluth1996}. The most notable changes between these ages is that the industrial age focused on conformity and compliance while initiative and diversity - where greater value is placed on each individual’s strengths and contribution to a project or organisation – is the focus of the information age</w:t>
+      </w:r>
+      <w:r>
+        <w:rPr>
+          <w:rFonts w:cs="Arial"/>
+        </w:rPr>
+        <w:t>\cite</w:t>
+      </w:r>
+      <w:r>
+        <w:rPr>
+          <w:rFonts w:cs="Arial"/>
+        </w:rPr>
+        <w:t xml:space="preserve">{Reigeluth1996}.  </w:t>
+      </w:r>
+    </w:p>
+    <w:p>
+      <w:pPr>
+        <w:keepLines w:val="0"/>
+        <w:rPr>
+          <w:rFonts w:cs="Arial"/>
+        </w:rPr>
+      </w:pPr>
+      <w:r>
+        <w:rPr>
+          <w:rFonts w:cs="Arial"/>
+        </w:rPr>
+        <w:t>\\\\</w:t>
+      </w:r>
+    </w:p>
+    <w:p>
+      <w:pPr>
+        <w:keepLines w:val="0"/>
+        <w:rPr>
+          <w:rFonts w:cs="Arial"/>
         </w:rPr>
       </w:pPr>
       <w:proofErr w:type="spellStart"/>
       <w:r>
         <w:rPr>
           <w:rFonts w:cs="Arial"/>
-          <w:color w:val="000000" w:themeColor="text1"/>
         </w:rPr>
         <w:t>Reigeluth</w:t>
       </w:r>
@@ -404,15 +212,19 @@
       <w:r>
         <w:rPr>
           <w:rFonts w:cs="Arial"/>
-          <w:color w:val="000000" w:themeColor="text1"/>
-        </w:rPr>
-        <w:t xml:space="preserve"> (1996) continues and states that the current paradigm is not focused on learning but rather categorisation. </w:t>
+        </w:rPr>
+        <w:t>\cite</w:t>
+      </w:r>
+      <w:r>
+        <w:rPr>
+          <w:rFonts w:cs="Arial"/>
+        </w:rPr>
+        <w:t xml:space="preserve">{Reigeluth1996} continues and states that the current paradigm of instruction is not focused on learning but rather categorisation. </w:t>
       </w:r>
       <w:proofErr w:type="spellStart"/>
       <w:r>
         <w:rPr>
           <w:rFonts w:cs="Arial"/>
-          <w:color w:val="000000" w:themeColor="text1"/>
         </w:rPr>
         <w:t>Ackoff</w:t>
       </w:r>
@@ -420,312 +232,180 @@
       <w:r>
         <w:rPr>
           <w:rFonts w:cs="Arial"/>
-          <w:color w:val="000000" w:themeColor="text1"/>
-        </w:rPr>
-        <w:t xml:space="preserve"> (1991) holds a similar viewpoint stating that there is more of a focus on teaching rather than learning. It should be noted</w:t>
-      </w:r>
-      <w:r>
-        <w:rPr>
-          <w:rFonts w:cs="Arial"/>
-          <w:color w:val="000000" w:themeColor="text1"/>
-        </w:rPr>
-        <w:t xml:space="preserve"> that teaching and learning are very distinct from one another as both can take place without the </w:t>
-      </w:r>
-      <w:r>
-        <w:rPr>
-          <w:rFonts w:cs="Arial"/>
-          <w:color w:val="000000" w:themeColor="text1"/>
-        </w:rPr>
-        <w:t xml:space="preserve">other </w:t>
-      </w:r>
-      <w:r>
-        <w:rPr>
-          <w:rFonts w:cs="Arial"/>
-          <w:color w:val="000000" w:themeColor="text1"/>
-        </w:rPr>
-        <w:fldChar w:fldCharType="begin"/>
-      </w:r>
-      <w:r>
-        <w:rPr>
-          <w:rFonts w:cs="Arial"/>
-          <w:color w:val="000000" w:themeColor="text1"/>
-        </w:rPr>
-        <w:instrText xml:space="preserve"> ADDIN EN.CITE &lt;EndNote&gt;&lt;Cite&gt;&lt;Author&gt;Ackoff&lt;/Author&gt;&lt;Year&gt;1991&lt;/Year&gt;&lt;RecNum&gt;3&lt;/RecNum&gt;&lt;DisplayText&gt;(Ackoff, 1991)&lt;/DisplayText&gt;&lt;record&gt;&lt;rec-number&gt;3&lt;/rec-number&gt;&lt;foreign-keys&gt;&lt;key app="EN" db-id="xxpxx9sx3tp9wcessx85vtt29p0f95settdz" timestamp="1623413728"&gt;3&lt;/key&gt;&lt;/foreign-keys&gt;&lt;ref-type name="Journal Article"&gt;17&lt;/ref-type&gt;&lt;contributors&gt;&lt;authors&gt;&lt;author&gt;Ackoff, Russell L&lt;/author&gt;&lt;/authors&gt;&lt;/contributors&gt;&lt;titles&gt;&lt;title&gt;Teaching versus learning&lt;/title&gt;&lt;secondary-title&gt;Systems practice&lt;/secondary-title&gt;&lt;/titles&gt;&lt;periodical&gt;&lt;full-title&gt;Systems practice&lt;/full-title&gt;&lt;/periodical&gt;&lt;pages&gt;179-180&lt;/pages&gt;&lt;volume&gt;4&lt;/volume&gt;&lt;number&gt;3&lt;/number&gt;&lt;dates&gt;&lt;year&gt;1991&lt;/year&gt;&lt;/dates&gt;&lt;isbn&gt;1573-9295&lt;/isbn&gt;&lt;urls&gt;&lt;/urls&gt;&lt;/record&gt;&lt;/Cite&gt;&lt;/EndNote&gt;</w:instrText>
-      </w:r>
-      <w:r>
-        <w:rPr>
-          <w:rFonts w:cs="Arial"/>
-          <w:color w:val="000000" w:themeColor="text1"/>
-        </w:rPr>
-        <w:fldChar w:fldCharType="separate"/>
-      </w:r>
-      <w:r>
-        <w:rPr>
-          <w:rFonts w:cs="Arial"/>
-          <w:noProof/>
-          <w:color w:val="000000" w:themeColor="text1"/>
-        </w:rPr>
-        <w:t>(Ackoff, 1991)</w:t>
-      </w:r>
-      <w:r>
-        <w:rPr>
-          <w:rFonts w:cs="Arial"/>
-          <w:color w:val="000000" w:themeColor="text1"/>
-        </w:rPr>
-        <w:fldChar w:fldCharType="end"/>
-      </w:r>
-      <w:r>
-        <w:rPr>
-          <w:rFonts w:cs="Arial"/>
-          <w:color w:val="000000" w:themeColor="text1"/>
-        </w:rPr>
-        <w:t xml:space="preserve">. </w:t>
-      </w:r>
-      <w:r>
-        <w:rPr>
-          <w:rFonts w:cs="Arial"/>
-          <w:color w:val="000000" w:themeColor="text1"/>
-        </w:rPr>
-        <w:t>Learning is defined as increasing one’s ability to perform an act effectively while trying</w:t>
-      </w:r>
-      <w:r>
-        <w:rPr>
-          <w:rFonts w:cs="Arial"/>
-          <w:color w:val="000000" w:themeColor="text1"/>
-        </w:rPr>
-        <w:t xml:space="preserve"> to</w:t>
-      </w:r>
-      <w:r>
-        <w:rPr>
-          <w:rFonts w:cs="Arial"/>
-          <w:color w:val="000000" w:themeColor="text1"/>
-        </w:rPr>
-        <w:t xml:space="preserve"> meet an objective through acquiring new knowledge</w:t>
-      </w:r>
-      <w:r>
-        <w:rPr>
-          <w:rFonts w:cs="Arial"/>
-          <w:color w:val="000000" w:themeColor="text1"/>
-        </w:rPr>
-        <w:t xml:space="preserve"> whereas teaching is the process of providing this knowledge</w:t>
-      </w:r>
-      <w:r>
-        <w:rPr>
-          <w:rFonts w:cs="Arial"/>
-          <w:color w:val="000000" w:themeColor="text1"/>
-        </w:rPr>
-        <w:t xml:space="preserve"> </w:t>
-      </w:r>
-      <w:r>
-        <w:rPr>
-          <w:rFonts w:cs="Arial"/>
-          <w:color w:val="000000" w:themeColor="text1"/>
-        </w:rPr>
-        <w:fldChar w:fldCharType="begin"/>
-      </w:r>
-      <w:r>
-        <w:rPr>
-          <w:rFonts w:cs="Arial"/>
-          <w:color w:val="000000" w:themeColor="text1"/>
-        </w:rPr>
-        <w:instrText xml:space="preserve"> ADDIN EN.CITE &lt;EndNote&gt;&lt;Cite&gt;&lt;Author&gt;Ackoff&lt;/Author&gt;&lt;Year&gt;1991&lt;/Year&gt;&lt;RecNum&gt;3&lt;/RecNum&gt;&lt;DisplayText&gt;(Ackoff, 1991)&lt;/DisplayText&gt;&lt;record&gt;&lt;rec-number&gt;3&lt;/rec-number&gt;&lt;foreign-keys&gt;&lt;key app="EN" db-id="xxpxx9sx3tp9wcessx85vtt29p0f95settdz" timestamp="1623413728"&gt;3&lt;/key&gt;&lt;/foreign-keys&gt;&lt;ref-type name="Journal Article"&gt;17&lt;/ref-type&gt;&lt;contributors&gt;&lt;authors&gt;&lt;author&gt;Ackoff, Russell L&lt;/author&gt;&lt;/authors&gt;&lt;/contributors&gt;&lt;titles&gt;&lt;title&gt;Teaching versus learning&lt;/title&gt;&lt;secondary-title&gt;Systems practice&lt;/secondary-title&gt;&lt;/titles&gt;&lt;periodical&gt;&lt;full-title&gt;Systems practice&lt;/full-title&gt;&lt;/periodical&gt;&lt;pages&gt;179-180&lt;/pages&gt;&lt;volume&gt;4&lt;/volume&gt;&lt;number&gt;3&lt;/number&gt;&lt;dates&gt;&lt;year&gt;1991&lt;/year&gt;&lt;/dates&gt;&lt;isbn&gt;1573-9295&lt;/isbn&gt;&lt;urls&gt;&lt;/urls&gt;&lt;/record&gt;&lt;/Cite&gt;&lt;/EndNote&gt;</w:instrText>
-      </w:r>
-      <w:r>
-        <w:rPr>
-          <w:rFonts w:cs="Arial"/>
-          <w:color w:val="000000" w:themeColor="text1"/>
-        </w:rPr>
-        <w:fldChar w:fldCharType="separate"/>
-      </w:r>
-      <w:r>
-        <w:rPr>
-          <w:rFonts w:cs="Arial"/>
-          <w:noProof/>
-          <w:color w:val="000000" w:themeColor="text1"/>
-        </w:rPr>
-        <w:t>(Ackoff, 1991)</w:t>
-      </w:r>
-      <w:r>
-        <w:rPr>
-          <w:rFonts w:cs="Arial"/>
-          <w:color w:val="000000" w:themeColor="text1"/>
-        </w:rPr>
-        <w:fldChar w:fldCharType="end"/>
-      </w:r>
-      <w:r>
-        <w:rPr>
-          <w:rFonts w:cs="Arial"/>
-          <w:color w:val="000000" w:themeColor="text1"/>
-        </w:rPr>
-        <w:t xml:space="preserve">. </w:t>
-      </w:r>
-      <w:r>
-        <w:rPr>
-          <w:rFonts w:cs="Arial"/>
-          <w:color w:val="000000" w:themeColor="text1"/>
-        </w:rPr>
-        <w:t>Through this, it is clear that i</w:t>
-      </w:r>
-      <w:r>
-        <w:rPr>
-          <w:rFonts w:cs="Arial"/>
-          <w:color w:val="000000" w:themeColor="text1"/>
-        </w:rPr>
-        <w:t>nstitutions under this paradigm aim to give learners a verbose vocabulary to speak on topics th</w:t>
-      </w:r>
-      <w:r>
-        <w:rPr>
-          <w:rFonts w:cs="Arial"/>
-          <w:color w:val="000000" w:themeColor="text1"/>
-        </w:rPr>
-        <w:t xml:space="preserve">at they do not fully comprehend </w:t>
-      </w:r>
-      <w:r>
-        <w:rPr>
-          <w:rFonts w:cs="Arial"/>
-          <w:color w:val="000000" w:themeColor="text1"/>
-        </w:rPr>
-        <w:fldChar w:fldCharType="begin"/>
-      </w:r>
-      <w:r>
-        <w:rPr>
-          <w:rFonts w:cs="Arial"/>
-          <w:color w:val="000000" w:themeColor="text1"/>
-        </w:rPr>
-        <w:instrText xml:space="preserve"> ADDIN EN.CITE &lt;EndNote&gt;&lt;Cite&gt;&lt;Author&gt;Ackoff&lt;/Author&gt;&lt;Year&gt;1991&lt;/Year&gt;&lt;RecNum&gt;3&lt;/RecNum&gt;&lt;DisplayText&gt;(Ackoff, 1991)&lt;/DisplayText&gt;&lt;record&gt;&lt;rec-number&gt;3&lt;/rec-number&gt;&lt;foreign-keys&gt;&lt;key app="EN" db-id="xxpxx9sx3tp9wcessx85vtt29p0f95settdz" timestamp="1623413728"&gt;3&lt;/key&gt;&lt;/foreign-keys&gt;&lt;ref-type name="Journal Article"&gt;17&lt;/ref-type&gt;&lt;contributors&gt;&lt;authors&gt;&lt;author&gt;Ackoff, Russell L&lt;/author&gt;&lt;/authors&gt;&lt;/contributors&gt;&lt;titles&gt;&lt;title&gt;Teaching versus learning&lt;/title&gt;&lt;secondary-title&gt;Systems practice&lt;/secondary-title&gt;&lt;/titles&gt;&lt;periodical&gt;&lt;full-title&gt;Systems practice&lt;/full-title&gt;&lt;/periodical&gt;&lt;pages&gt;179-180&lt;/pages&gt;&lt;volume&gt;4&lt;/volume&gt;&lt;number&gt;3&lt;/number&gt;&lt;dates&gt;&lt;year&gt;1991&lt;/year&gt;&lt;/dates&gt;&lt;isbn&gt;1573-9295&lt;/isbn&gt;&lt;urls&gt;&lt;/urls&gt;&lt;/record&gt;&lt;/Cite&gt;&lt;/EndNote&gt;</w:instrText>
-      </w:r>
-      <w:r>
-        <w:rPr>
-          <w:rFonts w:cs="Arial"/>
-          <w:color w:val="000000" w:themeColor="text1"/>
-        </w:rPr>
-        <w:fldChar w:fldCharType="separate"/>
-      </w:r>
-      <w:r>
-        <w:rPr>
-          <w:rFonts w:cs="Arial"/>
-          <w:noProof/>
-          <w:color w:val="000000" w:themeColor="text1"/>
-        </w:rPr>
-        <w:t>(Ackoff, 1991)</w:t>
-      </w:r>
-      <w:r>
-        <w:rPr>
-          <w:rFonts w:cs="Arial"/>
-          <w:color w:val="000000" w:themeColor="text1"/>
-        </w:rPr>
-        <w:fldChar w:fldCharType="end"/>
-      </w:r>
-      <w:r>
-        <w:rPr>
-          <w:rFonts w:cs="Arial"/>
-          <w:color w:val="000000" w:themeColor="text1"/>
-        </w:rPr>
-        <w:t xml:space="preserve">. </w:t>
-      </w:r>
-    </w:p>
-    <w:p>
-      <w:pPr>
-        <w:spacing w:after="0"/>
-        <w:rPr>
-          <w:rFonts w:cs="Arial"/>
-          <w:color w:val="000000" w:themeColor="text1"/>
-        </w:rPr>
-      </w:pPr>
-    </w:p>
-    <w:p>
-      <w:pPr>
-        <w:spacing w:after="0"/>
-        <w:rPr>
-          <w:rFonts w:cs="Arial"/>
-          <w:color w:val="000000" w:themeColor="text1"/>
-        </w:rPr>
-      </w:pPr>
-      <w:r>
-        <w:rPr>
-          <w:rFonts w:cs="Arial"/>
-          <w:color w:val="000000" w:themeColor="text1"/>
-        </w:rPr>
-        <w:t xml:space="preserve">Due to this aforementioned paradigm shift and in what requirements are desired by most organisations in the information age, a shift in instructional theory is also needed – one such as going from making use of passive learning through traditional teaching means to one that is centred on active learning </w:t>
-      </w:r>
-      <w:r>
-        <w:rPr>
-          <w:rFonts w:cs="Arial"/>
-          <w:color w:val="000000" w:themeColor="text1"/>
-        </w:rPr>
-        <w:fldChar w:fldCharType="begin"/>
-      </w:r>
-      <w:r>
-        <w:rPr>
-          <w:rFonts w:cs="Arial"/>
-          <w:color w:val="000000" w:themeColor="text1"/>
-        </w:rPr>
-        <w:instrText xml:space="preserve"> ADDIN EN.CITE &lt;EndNote&gt;&lt;Cite&gt;&lt;Author&gt;Reigeluth&lt;/Author&gt;&lt;Year&gt;1996&lt;/Year&gt;&lt;RecNum&gt;8&lt;/RecNum&gt;&lt;DisplayText&gt;(Reigeluth, 1996)&lt;/DisplayText&gt;&lt;record&gt;&lt;rec-number&gt;8&lt;/rec-number&gt;&lt;foreign-keys&gt;&lt;key app="EN" db-id="xxpxx9sx3tp9wcessx85vtt29p0f95settdz" timestamp="1623418863"&gt;8&lt;/key&gt;&lt;/foreign-keys&gt;&lt;ref-type name="Journal Article"&gt;17&lt;/ref-type&gt;&lt;contributors&gt;&lt;authors&gt;&lt;author&gt;Reigeluth, Charles M&lt;/author&gt;&lt;/authors&gt;&lt;/contributors&gt;&lt;titles&gt;&lt;title&gt;A new paradigm of ISD?&lt;/title&gt;&lt;secondary-title&gt;Educational technology&lt;/secondary-title&gt;&lt;/titles&gt;&lt;periodical&gt;&lt;full-title&gt;Educational technology&lt;/full-title&gt;&lt;/periodical&gt;&lt;pages&gt;13-20&lt;/pages&gt;&lt;volume&gt;36&lt;/volume&gt;&lt;number&gt;3&lt;/number&gt;&lt;dates&gt;&lt;year&gt;1996&lt;/year&gt;&lt;/dates&gt;&lt;isbn&gt;0013-1962&lt;/isbn&gt;&lt;urls&gt;&lt;/urls&gt;&lt;/record&gt;&lt;/Cite&gt;&lt;/EndNote&gt;</w:instrText>
-      </w:r>
-      <w:r>
-        <w:rPr>
-          <w:rFonts w:cs="Arial"/>
-          <w:color w:val="000000" w:themeColor="text1"/>
-        </w:rPr>
-        <w:fldChar w:fldCharType="separate"/>
-      </w:r>
-      <w:r>
-        <w:rPr>
-          <w:rFonts w:cs="Arial"/>
-          <w:noProof/>
-          <w:color w:val="000000" w:themeColor="text1"/>
-        </w:rPr>
-        <w:t>(Reigeluth, 1996)</w:t>
-      </w:r>
-      <w:r>
-        <w:rPr>
-          <w:rFonts w:cs="Arial"/>
-          <w:color w:val="000000" w:themeColor="text1"/>
-        </w:rPr>
-        <w:fldChar w:fldCharType="end"/>
-      </w:r>
-      <w:r>
-        <w:rPr>
-          <w:rFonts w:cs="Arial"/>
-          <w:color w:val="000000" w:themeColor="text1"/>
-        </w:rPr>
-        <w:t>.</w:t>
-      </w:r>
-    </w:p>
-    <w:p>
-      <w:pPr>
-        <w:spacing w:after="0"/>
-        <w:rPr>
-          <w:rFonts w:cs="Arial"/>
-          <w:color w:val="000000" w:themeColor="text1"/>
-        </w:rPr>
-      </w:pPr>
-    </w:p>
-    <w:p>
-      <w:pPr>
-        <w:spacing w:after="0"/>
-        <w:rPr>
-          <w:rFonts w:cs="Arial"/>
-        </w:rPr>
-      </w:pPr>
-      <w:r>
-        <w:rPr>
-          <w:rFonts w:cs="Arial"/>
-        </w:rPr>
-        <w:t>With the recent developments in technology and the fact that technology, in general, becoming more accessible, some institutions have adopted some forms of digital learning or assist traditional teaching with digital assistance. Deshpande and Huang (2011:399) state that the current generation of students is the first to grow up with abundant access to technology. They continue to state that, on average, these students spend almost double the time playing video games as they do reading (Deshpande &amp; Huang, 2011:399).</w:t>
-      </w:r>
-    </w:p>
-    <w:p>
-      <w:pPr>
-        <w:spacing w:after="0"/>
-        <w:rPr>
-          <w:rFonts w:cs="Arial"/>
-        </w:rPr>
-      </w:pPr>
-    </w:p>
-    <w:p>
-      <w:pPr>
-        <w:spacing w:after="0"/>
+        </w:rPr>
+        <w:t>\cite</w:t>
+      </w:r>
+      <w:r>
+        <w:rPr>
+          <w:rFonts w:cs="Arial"/>
+        </w:rPr>
+        <w:t>{Ackoff1991} holds a similar viewpoint stating that there is more of a focus on teaching rather than learning. It should be noted that teaching and learning are very distinct from one another as both can take place without the other</w:t>
+      </w:r>
+      <w:r>
+        <w:rPr>
+          <w:rFonts w:cs="Arial"/>
+        </w:rPr>
+        <w:t>\cite</w:t>
+      </w:r>
+      <w:r>
+        <w:rPr>
+          <w:rFonts w:cs="Arial"/>
+        </w:rPr>
+        <w:t>{Ackoff1991}. Learning is defined as increasing one’s ability to perform an act effectively while trying to meet an objective through acquiring new knowledge whereas teaching is the process of providing this knowledge</w:t>
+      </w:r>
+      <w:r>
+        <w:rPr>
+          <w:rFonts w:cs="Arial"/>
+        </w:rPr>
+        <w:t>\cite</w:t>
+      </w:r>
+      <w:r>
+        <w:rPr>
+          <w:rFonts w:cs="Arial"/>
+        </w:rPr>
+        <w:t>{Ackoff1991}. Through this, it is clear that institutions under this paradigm aim to give learners a verbose vocabulary to speak on topics that they do not fully comprehend</w:t>
+      </w:r>
+      <w:r>
+        <w:rPr>
+          <w:rFonts w:cs="Arial"/>
+        </w:rPr>
+        <w:t>\cite</w:t>
+      </w:r>
+      <w:r>
+        <w:rPr>
+          <w:rFonts w:cs="Arial"/>
+        </w:rPr>
+        <w:t xml:space="preserve">{Ackoff1991}. </w:t>
+      </w:r>
+    </w:p>
+    <w:p>
+      <w:pPr>
+        <w:keepLines w:val="0"/>
+        <w:rPr>
+          <w:rFonts w:cs="Arial"/>
+        </w:rPr>
+      </w:pPr>
+      <w:r>
+        <w:rPr>
+          <w:rFonts w:cs="Arial"/>
+        </w:rPr>
+        <w:t>\\\\</w:t>
+      </w:r>
+    </w:p>
+    <w:p>
+      <w:pPr>
+        <w:keepLines w:val="0"/>
+        <w:rPr>
+          <w:rFonts w:cs="Arial"/>
+        </w:rPr>
+      </w:pPr>
+      <w:r>
+        <w:rPr>
+          <w:rFonts w:cs="Arial"/>
+        </w:rPr>
+        <w:t>Due to this aforementioned paradigm shifts between the ages and in what requirements are desired by most organisations in the information age, a shift in instructional theory is also needed – one such as going from making use of passive learning through traditional teaching means to one that is centred on active learning</w:t>
+      </w:r>
+      <w:r>
+        <w:rPr>
+          <w:rFonts w:cs="Arial"/>
+        </w:rPr>
+        <w:t>\cite</w:t>
+      </w:r>
+      <w:r>
+        <w:rPr>
+          <w:rFonts w:cs="Arial"/>
+        </w:rPr>
+        <w:t>{Reigeluth1996}.</w:t>
+      </w:r>
+    </w:p>
+    <w:p>
+      <w:pPr>
+        <w:keepLines w:val="0"/>
+        <w:rPr>
+          <w:rFonts w:cs="Arial"/>
+        </w:rPr>
+      </w:pPr>
+      <w:r>
+        <w:rPr>
+          <w:rFonts w:cs="Arial"/>
+        </w:rPr>
+        <w:t>\\\\</w:t>
+      </w:r>
+    </w:p>
+    <w:p>
+      <w:pPr>
+        <w:keepLines w:val="0"/>
+        <w:rPr>
+          <w:rFonts w:cs="Arial"/>
+        </w:rPr>
+      </w:pPr>
+      <w:r>
+        <w:rPr>
+          <w:rFonts w:cs="Arial"/>
+        </w:rPr>
+        <w:t>With the recent developments in technology and the fact that technology, in general, is becoming more accessible, some institutions have adopted some forms of digital learning or supplement traditional teaching with digital assistance. Deshpande and Huang</w:t>
+      </w:r>
+      <w:r>
+        <w:rPr>
+          <w:rFonts w:cs="Arial"/>
+        </w:rPr>
+        <w:t>\cite</w:t>
+      </w:r>
+      <w:r>
+        <w:rPr>
+          <w:rFonts w:cs="Arial"/>
+        </w:rPr>
+        <w:t xml:space="preserve">{Deshpande2011} state that </w:t>
+      </w:r>
+      <w:r>
+        <w:rPr>
+          <w:rFonts w:cs="Arial"/>
+        </w:rPr>
+        <w:lastRenderedPageBreak/>
+        <w:t>the current generation of students is the first to grow up with abundant access to technology. They continue to state that, on average, these students spend almost double the time playing video games as they do reading</w:t>
+      </w:r>
+      <w:r>
+        <w:rPr>
+          <w:rFonts w:cs="Arial"/>
+        </w:rPr>
+        <w:t>\cite</w:t>
+      </w:r>
+      <w:r>
+        <w:rPr>
+          <w:rFonts w:cs="Arial"/>
+        </w:rPr>
+        <w:t>{Deshpande2011}. It can be assumed that from when Deshpande and Huang’s</w:t>
+      </w:r>
+      <w:r>
+        <w:rPr>
+          <w:rFonts w:cs="Arial"/>
+        </w:rPr>
+        <w:t>\cite</w:t>
+      </w:r>
+      <w:r>
+        <w:rPr>
+          <w:rFonts w:cs="Arial"/>
+        </w:rPr>
+        <w:t xml:space="preserve">{Deshpande2011} published this work that this figure has increased as with technology and video games as industries. </w:t>
+      </w:r>
+    </w:p>
+    <w:p>
+      <w:pPr>
+        <w:keepLines w:val="0"/>
+        <w:rPr>
+          <w:rFonts w:cs="Arial"/>
+        </w:rPr>
+      </w:pPr>
+      <w:r>
+        <w:rPr>
+          <w:rFonts w:cs="Arial"/>
+        </w:rPr>
+        <w:t>\\\\</w:t>
+      </w:r>
+    </w:p>
+    <w:p>
+      <w:pPr>
+        <w:keepLines w:val="0"/>
         <w:rPr>
           <w:rFonts w:cs="Arial"/>
         </w:rPr>
@@ -735,7 +415,6 @@
         <w:rPr>
           <w:rFonts w:cs="Arial"/>
         </w:rPr>
-        <w:lastRenderedPageBreak/>
         <w:t>Virvou</w:t>
       </w:r>
       <w:proofErr w:type="spellEnd"/>
@@ -757,75 +436,38 @@
         <w:rPr>
           <w:rFonts w:cs="Arial"/>
         </w:rPr>
-        <w:t xml:space="preserve"> and Manos (2005</w:t>
-      </w:r>
-      <w:r>
-        <w:rPr>
-          <w:rFonts w:cs="Arial"/>
-        </w:rPr>
-        <w:t>:55</w:t>
-      </w:r>
-      <w:r>
-        <w:rPr>
-          <w:rFonts w:cs="Arial"/>
-        </w:rPr>
-        <w:t xml:space="preserve">) </w:t>
-      </w:r>
-      <w:r>
-        <w:rPr>
-          <w:rFonts w:cs="Arial"/>
-        </w:rPr>
-        <w:t>echo the point that</w:t>
-      </w:r>
-      <w:r>
-        <w:rPr>
-          <w:rFonts w:cs="Arial"/>
-        </w:rPr>
-        <w:t xml:space="preserve"> comput</w:t>
-      </w:r>
-      <w:r>
-        <w:rPr>
-          <w:rFonts w:cs="Arial"/>
-        </w:rPr>
-        <w:t>er games are popular among individuals who are</w:t>
-      </w:r>
-      <w:r>
-        <w:rPr>
-          <w:rFonts w:cs="Arial"/>
-        </w:rPr>
-        <w:t xml:space="preserve"> in schools and as such </w:t>
-      </w:r>
-      <w:r>
-        <w:rPr>
-          <w:rFonts w:cs="Arial"/>
-        </w:rPr>
-        <w:t xml:space="preserve">could </w:t>
-      </w:r>
-      <w:r>
-        <w:rPr>
-          <w:rFonts w:cs="Arial"/>
-        </w:rPr>
-        <w:t xml:space="preserve">provide a means to deliver content in an interesting and engaging manner. </w:t>
-      </w:r>
-      <w:r>
-        <w:rPr>
-          <w:rFonts w:cs="Arial"/>
-        </w:rPr>
-        <w:t xml:space="preserve">As such, the motivation behind this study is to further investigate the possibility of using video games as a means to encourage learning in teaching environments as current means of teaching may not be optimal for some individuals. </w:t>
-      </w:r>
-    </w:p>
-    <w:p>
-      <w:pPr>
-        <w:spacing w:after="0"/>
-        <w:rPr>
-          <w:rFonts w:cs="Arial"/>
-          <w:color w:val="000000" w:themeColor="text1"/>
-        </w:rPr>
-      </w:pPr>
-    </w:p>
-    <w:p>
-      <w:pPr>
-        <w:spacing w:after="0"/>
+        <w:t xml:space="preserve"> and Manos</w:t>
+      </w:r>
+      <w:r>
+        <w:rPr>
+          <w:rFonts w:cs="Arial"/>
+        </w:rPr>
+        <w:t>\cite</w:t>
+      </w:r>
+      <w:r>
+        <w:rPr>
+          <w:rFonts w:cs="Arial"/>
+        </w:rPr>
+        <w:t xml:space="preserve">{Virvou2005} echo the point that computer games are popular among individuals who are in schools and as such could provide a means to deliver content in an interesting and engaging manner. </w:t>
+      </w:r>
+    </w:p>
+    <w:p>
+      <w:pPr>
+        <w:keepLines w:val="0"/>
+        <w:rPr>
+          <w:rFonts w:cs="Arial"/>
+        </w:rPr>
+      </w:pPr>
+      <w:r>
+        <w:rPr>
+          <w:rFonts w:cs="Arial"/>
+        </w:rPr>
+        <w:t>\\\\</w:t>
+      </w:r>
+    </w:p>
+    <w:p>
+      <w:pPr>
+        <w:keepLines w:val="0"/>
         <w:rPr>
           <w:rFonts w:cs="Arial"/>
         </w:rPr>
@@ -848,63 +490,39 @@
         <w:rPr>
           <w:rFonts w:cs="Arial"/>
         </w:rPr>
-        <w:t xml:space="preserve"> (2008:229), the movement for the inclusion of digital games to be used in teaching and training environments first started in 2003, two years after the field of ludology, the study of games, began to gain traction in academic literature. This initiative is what started the concept of a serious game as one that can be used in an academic sense to relay information. After this point in time, various examples of serious games were made for purely academic study purposes and had found a very large use in simulation for use as explanation aides and medical training.</w:t>
-      </w:r>
-    </w:p>
-    <w:p>
-      <w:pPr>
-        <w:spacing w:after="0"/>
-        <w:rPr>
-          <w:rFonts w:cs="Arial"/>
-          <w:color w:val="000000" w:themeColor="text1"/>
-        </w:rPr>
-      </w:pPr>
-    </w:p>
-    <w:p>
-      <w:pPr>
-        <w:spacing w:after="0"/>
-        <w:rPr>
-          <w:rFonts w:cs="Arial"/>
-          <w:color w:val="000000" w:themeColor="text1"/>
-        </w:rPr>
-      </w:pPr>
-      <w:proofErr w:type="spellStart"/>
-      <w:r>
-        <w:rPr>
-          <w:rFonts w:cs="Arial"/>
-          <w:color w:val="000000" w:themeColor="text1"/>
-        </w:rPr>
-        <w:t>Yvbiyebyi</w:t>
-      </w:r>
-      <w:proofErr w:type="spellEnd"/>
-      <w:r>
-        <w:rPr>
-          <w:rFonts w:cs="Arial"/>
-          <w:color w:val="000000" w:themeColor="text1"/>
-        </w:rPr>
-        <w:t xml:space="preserve"> – it is thus </w:t>
-      </w:r>
-      <w:proofErr w:type="spellStart"/>
-      <w:r>
-        <w:rPr>
-          <w:rFonts w:cs="Arial"/>
-          <w:color w:val="000000" w:themeColor="text1"/>
-        </w:rPr>
-        <w:t>imperitive</w:t>
-      </w:r>
-      <w:proofErr w:type="spellEnd"/>
-      <w:r>
-        <w:rPr>
-          <w:rFonts w:cs="Arial"/>
-          <w:color w:val="000000" w:themeColor="text1"/>
-        </w:rPr>
-        <w:t xml:space="preserve"> to gain a better understanding of relevant fields needed to answer the question posed….</w:t>
+        <w:t>\cite</w:t>
+      </w:r>
+      <w:r>
+        <w:rPr>
+          <w:rFonts w:cs="Arial"/>
+        </w:rPr>
+        <w:t>{Annetta2008}, the movement for the inclusion of digital games to be used in teaching and training environments first started in 2003, two years after the field of ludology, the study of games, began to gain traction in academic literature. This initiative is what started the concept of a serious game as one that can be used in an academic sense to relay information. After this point in time, various examples of serious games were made for purely academic study purposes and had found a very large use in simulation for use as explanation aides and medical training.</w:t>
       </w:r>
     </w:p>
     <w:p>
       <w:pPr>
         <w:keepLines w:val="0"/>
-      </w:pPr>
+        <w:rPr>
+          <w:rFonts w:cs="Arial"/>
+        </w:rPr>
+      </w:pPr>
+      <w:r>
+        <w:rPr>
+          <w:rFonts w:cs="Arial"/>
+        </w:rPr>
+        <w:t>\\\\</w:t>
+      </w:r>
+    </w:p>
+    <w:p>
+      <w:pPr>
+        <w:keepLines w:val="0"/>
+      </w:pPr>
+      <w:r>
+        <w:rPr>
+          <w:rFonts w:cs="Arial"/>
+        </w:rPr>
+        <w:t>As such, the motivation behind this study is to further investigate the possibility of using video games as a means to encourage learning in teaching environments as current means of teaching may not be optimal for some individuals. This will be accomplished through studying literature in the relevant fields and identifying the instances where it is viable.</w:t>
+      </w:r>
       <w:r>
         <w:br w:type="page"/>
       </w:r>
@@ -923,266 +541,293 @@
           <w:rFonts w:ascii="Arial" w:hAnsi="Arial" w:cs="Arial"/>
         </w:rPr>
       </w:pPr>
-      <w:r>
+      <w:bookmarkStart w:id="0" w:name="_GoBack"/>
+      <w:r>
+        <w:t>Pedagogy is</w:t>
+      </w:r>
+      <w:r>
+        <w:t xml:space="preserve"> the </w:t>
+      </w:r>
+      <w:r>
+        <w:t>filed that deals with</w:t>
+      </w:r>
+      <w:r>
+        <w:t xml:space="preserve"> the transferal of knowledge in an educational environment through several lenses such a</w:t>
+      </w:r>
+      <w:r>
+        <w:t>s social, political and cultural\cite{</w:t>
+      </w:r>
+      <w:r>
+        <w:t>Li2012</w:t>
+      </w:r>
+      <w:r>
+        <w:t>}</w:t>
+      </w:r>
+      <w:r>
+        <w:t xml:space="preserve">. </w:t>
+      </w:r>
+      <w:r>
+        <w:t>As such it encompasses the fields and discussions of instructional design and theory a</w:t>
+      </w:r>
+      <w:r>
+        <w:t>s well as any learning theories – of which several are particularly useful to this study.</w:t>
+      </w:r>
+    </w:p>
+    <w:p>
+      <w:pPr>
+        <w:spacing w:after="0"/>
         <w:rPr>
           <w:rStyle w:val="fontstyle01"/>
           <w:rFonts w:ascii="Arial" w:hAnsi="Arial" w:cs="Arial"/>
         </w:rPr>
-        <w:t xml:space="preserve">Learning by doing functions on the principle that skills can be improved through practice and self-perfection on a particular topic or knowledge base </w:t>
-      </w:r>
+      </w:pPr>
       <w:r>
         <w:rPr>
           <w:rStyle w:val="fontstyle01"/>
           <w:rFonts w:ascii="Arial" w:hAnsi="Arial" w:cs="Arial"/>
         </w:rPr>
-        <w:fldChar w:fldCharType="begin"/>
-      </w:r>
-      <w:r>
+        <w:t>\\\\</w:t>
+      </w:r>
+    </w:p>
+    <w:p>
+      <w:pPr>
+        <w:spacing w:after="0"/>
         <w:rPr>
           <w:rStyle w:val="fontstyle01"/>
           <w:rFonts w:ascii="Arial" w:hAnsi="Arial" w:cs="Arial"/>
         </w:rPr>
-        <w:instrText xml:space="preserve"> ADDIN EN.CITE &lt;EndNote&gt;&lt;Cite&gt;&lt;Author&gt;Fisch&lt;/Author&gt;&lt;Year&gt;2009&lt;/Year&gt;&lt;RecNum&gt;12&lt;/RecNum&gt;&lt;DisplayText&gt;(Fisch et al., 2009)&lt;/DisplayText&gt;&lt;record&gt;&lt;rec-number&gt;12&lt;/rec-number&gt;&lt;foreign-keys&gt;&lt;key app="EN" db-id="xxpxx9sx3tp9wcessx85vtt29p0f95settdz" timestamp="1623455038"&gt;12&lt;/key&gt;&lt;/foreign-keys&gt;&lt;ref-type name="Conference Proceedings"&gt;10&lt;/ref-type&gt;&lt;contributors&gt;&lt;authors&gt;&lt;author&gt;Fisch, Dominik&lt;/author&gt;&lt;author&gt;Janicke, Martin&lt;/author&gt;&lt;author&gt;Kalkowski, Edgar&lt;/author&gt;&lt;author&gt;Sick, Bernhard&lt;/author&gt;&lt;/authors&gt;&lt;/contributors&gt;&lt;titles&gt;&lt;title&gt;Learning by teaching versus learning by doing: Knowledge exchange in organic agent systems&lt;/title&gt;&lt;secondary-title&gt;2009 IEEE Symposium on Intelligent Agents&lt;/secondary-title&gt;&lt;/titles&gt;&lt;pages&gt;31-38&lt;/pages&gt;&lt;dates&gt;&lt;year&gt;2009&lt;/year&gt;&lt;/dates&gt;&lt;publisher&gt;IEEE&lt;/publisher&gt;&lt;isbn&gt;1424427673&lt;/isbn&gt;&lt;urls&gt;&lt;/urls&gt;&lt;/record&gt;&lt;/Cite&gt;&lt;/EndNote&gt;</w:instrText>
-      </w:r>
+      </w:pPr>
       <w:r>
         <w:rPr>
           <w:rStyle w:val="fontstyle01"/>
           <w:rFonts w:ascii="Arial" w:hAnsi="Arial" w:cs="Arial"/>
         </w:rPr>
-        <w:fldChar w:fldCharType="separate"/>
+        <w:t>Learning by doing functions on the principle that skills can be improved through practice and self-perfection on a particular topic or knowledge base</w:t>
       </w:r>
       <w:r>
         <w:rPr>
           <w:rStyle w:val="fontstyle01"/>
           <w:rFonts w:ascii="Arial" w:hAnsi="Arial" w:cs="Arial"/>
-          <w:noProof/>
-        </w:rPr>
-        <w:t xml:space="preserve">(Fisch </w:t>
+        </w:rPr>
+        <w:fldChar w:fldCharType="begin"/>
       </w:r>
       <w:r>
         <w:rPr>
           <w:rStyle w:val="fontstyle01"/>
           <w:rFonts w:ascii="Arial" w:hAnsi="Arial" w:cs="Arial"/>
-          <w:i/>
-          <w:noProof/>
-        </w:rPr>
-        <w:t>et al</w:t>
+        </w:rPr>
+        <w:instrText xml:space="preserve"> ADDIN EN.CITE &lt;EndNote&gt;&lt;Cite&gt;&lt;Author&gt;Fisch&lt;/Author&gt;&lt;Year&gt;2009&lt;/Year&gt;&lt;RecNum&gt;12&lt;/RecNum&gt;&lt;DisplayText&gt;(Fisch et al., 2009)&lt;/DisplayText&gt;&lt;record&gt;&lt;rec-number&gt;12&lt;/rec-number&gt;&lt;foreign-keys&gt;&lt;key app="EN" db-id="xxpxx9sx3tp9wcessx85vtt29p0f95settdz" timestamp="1623455038"&gt;12&lt;/key&gt;&lt;/foreign-keys&gt;&lt;ref-type name="Conference Proceedings"&gt;10&lt;/ref-type&gt;&lt;contributors&gt;&lt;authors&gt;&lt;author&gt;Fisch, Dominik&lt;/author&gt;&lt;author&gt;Janicke, Martin&lt;/author&gt;&lt;author&gt;Kalkowski, Edgar&lt;/author&gt;&lt;author&gt;Sick, Bernhard&lt;/author&gt;&lt;/authors&gt;&lt;/contributors&gt;&lt;titles&gt;&lt;title&gt;Learning by teaching versus learning by doing: Knowledge exchange in organic agent systems&lt;/title&gt;&lt;secondary-title&gt;2009 IEEE Symposium on Intelligent Agents&lt;/secondary-title&gt;&lt;/titles&gt;&lt;pages&gt;31-38&lt;/pages&gt;&lt;dates&gt;&lt;year&gt;2009&lt;/year&gt;&lt;/dates&gt;&lt;publisher&gt;IEEE&lt;/publisher&gt;&lt;isbn&gt;1424427673&lt;/isbn&gt;&lt;urls&gt;&lt;/urls&gt;&lt;/record&gt;&lt;/Cite&gt;&lt;/EndNote&gt;</w:instrText>
       </w:r>
       <w:r>
         <w:rPr>
           <w:rStyle w:val="fontstyle01"/>
           <w:rFonts w:ascii="Arial" w:hAnsi="Arial" w:cs="Arial"/>
-          <w:noProof/>
-        </w:rPr>
-        <w:t>., 2009)</w:t>
+        </w:rPr>
+        <w:fldChar w:fldCharType="separate"/>
       </w:r>
       <w:r>
         <w:rPr>
           <w:rStyle w:val="fontstyle01"/>
           <w:rFonts w:ascii="Arial" w:hAnsi="Arial" w:cs="Arial"/>
-        </w:rPr>
-        <w:fldChar w:fldCharType="end"/>
+          <w:noProof/>
+        </w:rPr>
+        <w:t>\cite{Fisch2009}</w:t>
       </w:r>
       <w:r>
         <w:rPr>
           <w:rStyle w:val="fontstyle01"/>
           <w:rFonts w:ascii="Arial" w:hAnsi="Arial" w:cs="Arial"/>
         </w:rPr>
-        <w:t>. This means of instruction has become increasingly popular amongst companies where they are able to make use of “on the job” training as it allows for a person to be</w:t>
+        <w:fldChar w:fldCharType="end"/>
       </w:r>
       <w:r>
         <w:rPr>
           <w:rStyle w:val="fontstyle01"/>
           <w:rFonts w:ascii="Arial" w:hAnsi="Arial" w:cs="Arial"/>
         </w:rPr>
-        <w:t xml:space="preserve"> </w:t>
+        <w:t>. This means of instruction has become increasingly popular amongst companies where they are able to make use of “on the job” training as it allows for a person to be</w:t>
       </w:r>
       <w:r>
         <w:rPr>
           <w:rStyle w:val="fontstyle01"/>
           <w:rFonts w:ascii="Arial" w:hAnsi="Arial" w:cs="Arial"/>
         </w:rPr>
-        <w:t xml:space="preserve">productive immediately as well as become more proficient at tasks gradually </w:t>
+        <w:t xml:space="preserve"> </w:t>
       </w:r>
       <w:r>
         <w:rPr>
           <w:rStyle w:val="fontstyle01"/>
           <w:rFonts w:ascii="Arial" w:hAnsi="Arial" w:cs="Arial"/>
         </w:rPr>
-        <w:fldChar w:fldCharType="begin"/>
+        <w:t>productive immediately as well as become more proficient at tasks gradually</w:t>
       </w:r>
       <w:r>
         <w:rPr>
           <w:rStyle w:val="fontstyle01"/>
           <w:rFonts w:ascii="Arial" w:hAnsi="Arial" w:cs="Arial"/>
         </w:rPr>
-        <w:instrText xml:space="preserve"> ADDIN EN.CITE &lt;EndNote&gt;&lt;Cite&gt;&lt;Author&gt;Fisch&lt;/Author&gt;&lt;Year&gt;2009&lt;/Year&gt;&lt;RecNum&gt;12&lt;/RecNum&gt;&lt;DisplayText&gt;(Fisch et al., 2009)&lt;/DisplayText&gt;&lt;record&gt;&lt;rec-number&gt;12&lt;/rec-number&gt;&lt;foreign-keys&gt;&lt;key app="EN" db-id="xxpxx9sx3tp9wcessx85vtt29p0f95settdz" timestamp="1623455038"&gt;12&lt;/key&gt;&lt;/foreign-keys&gt;&lt;ref-type name="Conference Proceedings"&gt;10&lt;/ref-type&gt;&lt;contributors&gt;&lt;authors&gt;&lt;author&gt;Fisch, Dominik&lt;/author&gt;&lt;author&gt;Janicke, Martin&lt;/author&gt;&lt;author&gt;Kalkowski, Edgar&lt;/author&gt;&lt;author&gt;Sick, Bernhard&lt;/author&gt;&lt;/authors&gt;&lt;/contributors&gt;&lt;titles&gt;&lt;title&gt;Learning by teaching versus learning by doing: Knowledge exchange in organic agent systems&lt;/title&gt;&lt;secondary-title&gt;2009 IEEE Symposium on Intelligent Agents&lt;/secondary-title&gt;&lt;/titles&gt;&lt;pages&gt;31-38&lt;/pages&gt;&lt;dates&gt;&lt;year&gt;2009&lt;/year&gt;&lt;/dates&gt;&lt;publisher&gt;IEEE&lt;/publisher&gt;&lt;isbn&gt;1424427673&lt;/isbn&gt;&lt;urls&gt;&lt;/urls&gt;&lt;/record&gt;&lt;/Cite&gt;&lt;/EndNote&gt;</w:instrText>
+        <w:fldChar w:fldCharType="begin"/>
       </w:r>
       <w:r>
         <w:rPr>
           <w:rStyle w:val="fontstyle01"/>
           <w:rFonts w:ascii="Arial" w:hAnsi="Arial" w:cs="Arial"/>
         </w:rPr>
-        <w:fldChar w:fldCharType="separate"/>
+        <w:instrText xml:space="preserve"> ADDIN EN.CITE &lt;EndNote&gt;&lt;Cite&gt;&lt;Author&gt;Fisch&lt;/Author&gt;&lt;Year&gt;2009&lt;/Year&gt;&lt;RecNum&gt;12&lt;/RecNum&gt;&lt;DisplayText&gt;(Fisch et al., 2009)&lt;/DisplayText&gt;&lt;record&gt;&lt;rec-number&gt;12&lt;/rec-number&gt;&lt;foreign-keys&gt;&lt;key app="EN" db-id="xxpxx9sx3tp9wcessx85vtt29p0f95settdz" timestamp="1623455038"&gt;12&lt;/key&gt;&lt;/foreign-keys&gt;&lt;ref-type name="Conference Proceedings"&gt;10&lt;/ref-type&gt;&lt;contributors&gt;&lt;authors&gt;&lt;author&gt;Fisch, Dominik&lt;/author&gt;&lt;author&gt;Janicke, Martin&lt;/author&gt;&lt;author&gt;Kalkowski, Edgar&lt;/author&gt;&lt;author&gt;Sick, Bernhard&lt;/author&gt;&lt;/authors&gt;&lt;/contributors&gt;&lt;titles&gt;&lt;title&gt;Learning by teaching versus learning by doing: Knowledge exchange in organic agent systems&lt;/title&gt;&lt;secondary-title&gt;2009 IEEE Symposium on Intelligent Agents&lt;/secondary-title&gt;&lt;/titles&gt;&lt;pages&gt;31-38&lt;/pages&gt;&lt;dates&gt;&lt;year&gt;2009&lt;/year&gt;&lt;/dates&gt;&lt;publisher&gt;IEEE&lt;/publisher&gt;&lt;isbn&gt;1424427673&lt;/isbn&gt;&lt;urls&gt;&lt;/urls&gt;&lt;/record&gt;&lt;/Cite&gt;&lt;/EndNote&gt;</w:instrText>
       </w:r>
       <w:r>
         <w:rPr>
           <w:rStyle w:val="fontstyle01"/>
           <w:rFonts w:ascii="Arial" w:hAnsi="Arial" w:cs="Arial"/>
-          <w:noProof/>
-        </w:rPr>
-        <w:t xml:space="preserve">(Fisch </w:t>
+        </w:rPr>
+        <w:fldChar w:fldCharType="separate"/>
       </w:r>
       <w:r>
         <w:rPr>
           <w:rStyle w:val="fontstyle01"/>
           <w:rFonts w:ascii="Arial" w:hAnsi="Arial" w:cs="Arial"/>
-          <w:i/>
-          <w:noProof/>
-        </w:rPr>
-        <w:t>et al</w:t>
+          <w:noProof/>
+        </w:rPr>
+        <w:t>\cite{Fisch2009}</w:t>
       </w:r>
       <w:r>
         <w:rPr>
           <w:rStyle w:val="fontstyle01"/>
           <w:rFonts w:ascii="Arial" w:hAnsi="Arial" w:cs="Arial"/>
-          <w:noProof/>
-        </w:rPr>
-        <w:t>., 2009)</w:t>
+        </w:rPr>
+        <w:fldChar w:fldCharType="end"/>
       </w:r>
       <w:r>
         <w:rPr>
           <w:rStyle w:val="fontstyle01"/>
           <w:rFonts w:ascii="Arial" w:hAnsi="Arial" w:cs="Arial"/>
         </w:rPr>
-        <w:fldChar w:fldCharType="end"/>
-      </w:r>
-      <w:r>
+        <w:t xml:space="preserve">. </w:t>
+      </w:r>
+    </w:p>
+    <w:p>
+      <w:pPr>
+        <w:spacing w:after="0"/>
         <w:rPr>
           <w:rStyle w:val="fontstyle01"/>
           <w:rFonts w:ascii="Arial" w:hAnsi="Arial" w:cs="Arial"/>
         </w:rPr>
-        <w:t xml:space="preserve">. The learning by teaching method works under the assumption that learners are able to increase their understanding of a certain topic by teaching it to other learners </w:t>
-      </w:r>
+      </w:pPr>
       <w:r>
         <w:rPr>
           <w:rStyle w:val="fontstyle01"/>
           <w:rFonts w:ascii="Arial" w:hAnsi="Arial" w:cs="Arial"/>
         </w:rPr>
-        <w:fldChar w:fldCharType="begin"/>
-      </w:r>
-      <w:r>
+        <w:t>\\\\</w:t>
+      </w:r>
+    </w:p>
+    <w:p>
+      <w:pPr>
+        <w:spacing w:after="0"/>
         <w:rPr>
           <w:rStyle w:val="fontstyle01"/>
           <w:rFonts w:ascii="Arial" w:hAnsi="Arial" w:cs="Arial"/>
         </w:rPr>
-        <w:instrText xml:space="preserve"> ADDIN EN.CITE &lt;EndNote&gt;&lt;Cite&gt;&lt;Author&gt;Fisch&lt;/Author&gt;&lt;Year&gt;2009&lt;/Year&gt;&lt;RecNum&gt;12&lt;/RecNum&gt;&lt;DisplayText&gt;(Fisch et al., 2009)&lt;/DisplayText&gt;&lt;record&gt;&lt;rec-number&gt;12&lt;/rec-number&gt;&lt;foreign-keys&gt;&lt;key app="EN" db-id="xxpxx9sx3tp9wcessx85vtt29p0f95settdz" timestamp="1623455038"&gt;12&lt;/key&gt;&lt;/foreign-keys&gt;&lt;ref-type name="Conference Proceedings"&gt;10&lt;/ref-type&gt;&lt;contributors&gt;&lt;authors&gt;&lt;author&gt;Fisch, Dominik&lt;/author&gt;&lt;author&gt;Janicke, Martin&lt;/author&gt;&lt;author&gt;Kalkowski, Edgar&lt;/author&gt;&lt;author&gt;Sick, Bernhard&lt;/author&gt;&lt;/authors&gt;&lt;/contributors&gt;&lt;titles&gt;&lt;title&gt;Learning by teaching versus learning by doing: Knowledge exchange in organic agent systems&lt;/title&gt;&lt;secondary-title&gt;2009 IEEE Symposium on Intelligent Agents&lt;/secondary-title&gt;&lt;/titles&gt;&lt;pages&gt;31-38&lt;/pages&gt;&lt;dates&gt;&lt;year&gt;2009&lt;/year&gt;&lt;/dates&gt;&lt;publisher&gt;IEEE&lt;/publisher&gt;&lt;isbn&gt;1424427673&lt;/isbn&gt;&lt;urls&gt;&lt;/urls&gt;&lt;/record&gt;&lt;/Cite&gt;&lt;/EndNote&gt;</w:instrText>
-      </w:r>
+      </w:pPr>
       <w:r>
         <w:rPr>
           <w:rStyle w:val="fontstyle01"/>
           <w:rFonts w:ascii="Arial" w:hAnsi="Arial" w:cs="Arial"/>
         </w:rPr>
-        <w:fldChar w:fldCharType="separate"/>
+        <w:t>The learning by teaching method works under the assumption that learners are able to increase their understanding of a certain topic by teaching it to other learners</w:t>
       </w:r>
       <w:r>
         <w:rPr>
           <w:rStyle w:val="fontstyle01"/>
           <w:rFonts w:ascii="Arial" w:hAnsi="Arial" w:cs="Arial"/>
-          <w:noProof/>
-        </w:rPr>
-        <w:t xml:space="preserve">(Fisch </w:t>
+        </w:rPr>
+        <w:fldChar w:fldCharType="begin"/>
       </w:r>
       <w:r>
         <w:rPr>
           <w:rStyle w:val="fontstyle01"/>
           <w:rFonts w:ascii="Arial" w:hAnsi="Arial" w:cs="Arial"/>
-          <w:i/>
-          <w:noProof/>
-        </w:rPr>
-        <w:t>et al</w:t>
+        </w:rPr>
+        <w:instrText xml:space="preserve"> ADDIN EN.CITE &lt;EndNote&gt;&lt;Cite&gt;&lt;Author&gt;Fisch&lt;/Author&gt;&lt;Year&gt;2009&lt;/Year&gt;&lt;RecNum&gt;12&lt;/RecNum&gt;&lt;DisplayText&gt;(Fisch et al., 2009)&lt;/DisplayText&gt;&lt;record&gt;&lt;rec-number&gt;12&lt;/rec-number&gt;&lt;foreign-keys&gt;&lt;key app="EN" db-id="xxpxx9sx3tp9wcessx85vtt29p0f95settdz" timestamp="1623455038"&gt;12&lt;/key&gt;&lt;/foreign-keys&gt;&lt;ref-type name="Conference Proceedings"&gt;10&lt;/ref-type&gt;&lt;contributors&gt;&lt;authors&gt;&lt;author&gt;Fisch, Dominik&lt;/author&gt;&lt;author&gt;Janicke, Martin&lt;/author&gt;&lt;author&gt;Kalkowski, Edgar&lt;/author&gt;&lt;author&gt;Sick, Bernhard&lt;/author&gt;&lt;/authors&gt;&lt;/contributors&gt;&lt;titles&gt;&lt;title&gt;Learning by teaching versus learning by doing: Knowledge exchange in organic agent systems&lt;/title&gt;&lt;secondary-title&gt;2009 IEEE Symposium on Intelligent Agents&lt;/secondary-title&gt;&lt;/titles&gt;&lt;pages&gt;31-38&lt;/pages&gt;&lt;dates&gt;&lt;year&gt;2009&lt;/year&gt;&lt;/dates&gt;&lt;publisher&gt;IEEE&lt;/publisher&gt;&lt;isbn&gt;1424427673&lt;/isbn&gt;&lt;urls&gt;&lt;/urls&gt;&lt;/record&gt;&lt;/Cite&gt;&lt;/EndNote&gt;</w:instrText>
       </w:r>
       <w:r>
         <w:rPr>
           <w:rStyle w:val="fontstyle01"/>
           <w:rFonts w:ascii="Arial" w:hAnsi="Arial" w:cs="Arial"/>
-          <w:noProof/>
-        </w:rPr>
-        <w:t>., 2009)</w:t>
+        </w:rPr>
+        <w:fldChar w:fldCharType="separate"/>
       </w:r>
       <w:r>
         <w:rPr>
           <w:rStyle w:val="fontstyle01"/>
           <w:rFonts w:ascii="Arial" w:hAnsi="Arial" w:cs="Arial"/>
-        </w:rPr>
-        <w:fldChar w:fldCharType="end"/>
+          <w:noProof/>
+        </w:rPr>
+        <w:t>\cite{Fisch2009}</w:t>
       </w:r>
       <w:r>
         <w:rPr>
           <w:rStyle w:val="fontstyle01"/>
           <w:rFonts w:ascii="Arial" w:hAnsi="Arial" w:cs="Arial"/>
         </w:rPr>
-        <w:t xml:space="preserve">. This method of learning has garnered more usage recently as it is a viable means of learning in environments with too few teachers or instructors and increases the overall learning process </w:t>
+        <w:fldChar w:fldCharType="end"/>
       </w:r>
       <w:r>
         <w:rPr>
           <w:rStyle w:val="fontstyle01"/>
           <w:rFonts w:ascii="Arial" w:hAnsi="Arial" w:cs="Arial"/>
         </w:rPr>
-        <w:fldChar w:fldCharType="begin"/>
+        <w:t>. This method of learning has garnered more usage recently as it is a viable means of learning in environments with too few teachers or instructors and increases the overall learning process</w:t>
       </w:r>
       <w:r>
         <w:rPr>
           <w:rStyle w:val="fontstyle01"/>
           <w:rFonts w:ascii="Arial" w:hAnsi="Arial" w:cs="Arial"/>
         </w:rPr>
-        <w:instrText xml:space="preserve"> ADDIN EN.CITE &lt;EndNote&gt;&lt;Cite&gt;&lt;Author&gt;Fisch&lt;/Author&gt;&lt;Year&gt;2009&lt;/Year&gt;&lt;RecNum&gt;12&lt;/RecNum&gt;&lt;DisplayText&gt;(Fisch et al., 2009)&lt;/DisplayText&gt;&lt;record&gt;&lt;rec-number&gt;12&lt;/rec-number&gt;&lt;foreign-keys&gt;&lt;key app="EN" db-id="xxpxx9sx3tp9wcessx85vtt29p0f95settdz" timestamp="1623455038"&gt;12&lt;/key&gt;&lt;/foreign-keys&gt;&lt;ref-type name="Conference Proceedings"&gt;10&lt;/ref-type&gt;&lt;contributors&gt;&lt;authors&gt;&lt;author&gt;Fisch, Dominik&lt;/author&gt;&lt;author&gt;Janicke, Martin&lt;/author&gt;&lt;author&gt;Kalkowski, Edgar&lt;/author&gt;&lt;author&gt;Sick, Bernhard&lt;/author&gt;&lt;/authors&gt;&lt;/contributors&gt;&lt;titles&gt;&lt;title&gt;Learning by teaching versus learning by doing: Knowledge exchange in organic agent systems&lt;/title&gt;&lt;secondary-title&gt;2009 IEEE Symposium on Intelligent Agents&lt;/secondary-title&gt;&lt;/titles&gt;&lt;pages&gt;31-38&lt;/pages&gt;&lt;dates&gt;&lt;year&gt;2009&lt;/year&gt;&lt;/dates&gt;&lt;publisher&gt;IEEE&lt;/publisher&gt;&lt;isbn&gt;1424427673&lt;/isbn&gt;&lt;urls&gt;&lt;/urls&gt;&lt;/record&gt;&lt;/Cite&gt;&lt;/EndNote&gt;</w:instrText>
+        <w:fldChar w:fldCharType="begin"/>
       </w:r>
       <w:r>
         <w:rPr>
           <w:rStyle w:val="fontstyle01"/>
           <w:rFonts w:ascii="Arial" w:hAnsi="Arial" w:cs="Arial"/>
         </w:rPr>
-        <w:fldChar w:fldCharType="separate"/>
+        <w:instrText xml:space="preserve"> ADDIN EN.CITE &lt;EndNote&gt;&lt;Cite&gt;&lt;Author&gt;Fisch&lt;/Author&gt;&lt;Year&gt;2009&lt;/Year&gt;&lt;RecNum&gt;12&lt;/RecNum&gt;&lt;DisplayText&gt;(Fisch et al., 2009)&lt;/DisplayText&gt;&lt;record&gt;&lt;rec-number&gt;12&lt;/rec-number&gt;&lt;foreign-keys&gt;&lt;key app="EN" db-id="xxpxx9sx3tp9wcessx85vtt29p0f95settdz" timestamp="1623455038"&gt;12&lt;/key&gt;&lt;/foreign-keys&gt;&lt;ref-type name="Conference Proceedings"&gt;10&lt;/ref-type&gt;&lt;contributors&gt;&lt;authors&gt;&lt;author&gt;Fisch, Dominik&lt;/author&gt;&lt;author&gt;Janicke, Martin&lt;/author&gt;&lt;author&gt;Kalkowski, Edgar&lt;/author&gt;&lt;author&gt;Sick, Bernhard&lt;/author&gt;&lt;/authors&gt;&lt;/contributors&gt;&lt;titles&gt;&lt;title&gt;Learning by teaching versus learning by doing: Knowledge exchange in organic agent systems&lt;/title&gt;&lt;secondary-title&gt;2009 IEEE Symposium on Intelligent Agents&lt;/secondary-title&gt;&lt;/titles&gt;&lt;pages&gt;31-38&lt;/pages&gt;&lt;dates&gt;&lt;year&gt;2009&lt;/year&gt;&lt;/dates&gt;&lt;publisher&gt;IEEE&lt;/publisher&gt;&lt;isbn&gt;1424427673&lt;/isbn&gt;&lt;urls&gt;&lt;/urls&gt;&lt;/record&gt;&lt;/Cite&gt;&lt;/EndNote&gt;</w:instrText>
       </w:r>
       <w:r>
         <w:rPr>
           <w:rStyle w:val="fontstyle01"/>
           <w:rFonts w:ascii="Arial" w:hAnsi="Arial" w:cs="Arial"/>
-          <w:noProof/>
-        </w:rPr>
-        <w:t xml:space="preserve">(Fisch </w:t>
+        </w:rPr>
+        <w:fldChar w:fldCharType="separate"/>
       </w:r>
       <w:r>
         <w:rPr>
           <w:rStyle w:val="fontstyle01"/>
           <w:rFonts w:ascii="Arial" w:hAnsi="Arial" w:cs="Arial"/>
-          <w:i/>
-          <w:noProof/>
-        </w:rPr>
-        <w:t>et al</w:t>
+          <w:noProof/>
+        </w:rPr>
+        <w:t>\cite{Fisch2009}</w:t>
       </w:r>
       <w:r>
         <w:rPr>
           <w:rStyle w:val="fontstyle01"/>
           <w:rFonts w:ascii="Arial" w:hAnsi="Arial" w:cs="Arial"/>
-          <w:noProof/>
-        </w:rPr>
-        <w:t>., 2009)</w:t>
+        </w:rPr>
+        <w:fldChar w:fldCharType="end"/>
       </w:r>
       <w:r>
         <w:rPr>
           <w:rStyle w:val="fontstyle01"/>
           <w:rFonts w:ascii="Arial" w:hAnsi="Arial" w:cs="Arial"/>
         </w:rPr>
-        <w:fldChar w:fldCharType="end"/>
+        <w:t>. L</w:t>
       </w:r>
       <w:r>
         <w:rPr>
           <w:rStyle w:val="fontstyle01"/>
           <w:rFonts w:ascii="Arial" w:hAnsi="Arial" w:cs="Arial"/>
         </w:rPr>
-        <w:t xml:space="preserve">. As shown in the following table, learning methods that place the learner in control are very flexible and as such can be incorporated when attempting to teach various and different fields or subjects </w:t>
+        <w:t>earning methods that place the learner in control are very flexible and as such can be incorporated when attempting to teach various and different fields or subjects</w:t>
       </w:r>
       <w:r>
         <w:rPr>
@@ -1211,7 +856,7 @@
           <w:rFonts w:ascii="Arial" w:hAnsi="Arial" w:cs="Arial"/>
           <w:noProof/>
         </w:rPr>
-        <w:t>(Ackoff, 1991)</w:t>
+        <w:t>\cite{Ackoff1991}</w:t>
       </w:r>
       <w:r>
         <w:rPr>
@@ -1236,340 +881,14 @@
       </w:r>
     </w:p>
     <w:p>
-      <w:pPr>
-        <w:spacing w:after="0"/>
+      <w:r>
         <w:rPr>
           <w:rStyle w:val="fontstyle01"/>
           <w:rFonts w:ascii="Arial" w:hAnsi="Arial" w:cs="Arial"/>
         </w:rPr>
-      </w:pPr>
-    </w:p>
-    <w:p>
-      <w:pPr>
-        <w:pStyle w:val="Caption"/>
-        <w:spacing w:after="0"/>
-        <w:rPr>
-          <w:color w:val="auto"/>
-          <w:sz w:val="22"/>
-        </w:rPr>
-      </w:pPr>
-      <w:bookmarkStart w:id="0" w:name="_Toc74506755"/>
-      <w:r>
-        <w:rPr>
-          <w:color w:val="auto"/>
-          <w:sz w:val="22"/>
-        </w:rPr>
-        <w:t xml:space="preserve">Table </w:t>
-      </w:r>
-      <w:r>
-        <w:rPr>
-          <w:color w:val="auto"/>
-          <w:sz w:val="22"/>
-        </w:rPr>
-        <w:fldChar w:fldCharType="begin"/>
-      </w:r>
-      <w:r>
-        <w:rPr>
-          <w:color w:val="auto"/>
-          <w:sz w:val="22"/>
-        </w:rPr>
-        <w:instrText xml:space="preserve"> SEQ Table \* ARABIC </w:instrText>
-      </w:r>
-      <w:r>
-        <w:rPr>
-          <w:color w:val="auto"/>
-          <w:sz w:val="22"/>
-        </w:rPr>
-        <w:fldChar w:fldCharType="separate"/>
-      </w:r>
-      <w:r>
-        <w:rPr>
-          <w:noProof/>
-          <w:color w:val="auto"/>
-          <w:sz w:val="22"/>
-        </w:rPr>
-        <w:t>2</w:t>
-      </w:r>
-      <w:r>
-        <w:rPr>
-          <w:color w:val="auto"/>
-          <w:sz w:val="22"/>
-        </w:rPr>
-        <w:fldChar w:fldCharType="end"/>
-      </w:r>
-      <w:r>
-        <w:rPr>
-          <w:color w:val="auto"/>
-          <w:sz w:val="22"/>
-        </w:rPr>
-        <w:t>: List of Several Learning Methods and Their Strengths - Adapted from (</w:t>
-      </w:r>
-      <w:proofErr w:type="spellStart"/>
-      <w:r>
-        <w:rPr>
-          <w:color w:val="auto"/>
-          <w:sz w:val="22"/>
-        </w:rPr>
-        <w:t>Moleda</w:t>
-      </w:r>
-      <w:proofErr w:type="spellEnd"/>
-      <w:r>
-        <w:rPr>
-          <w:color w:val="auto"/>
-          <w:sz w:val="22"/>
-        </w:rPr>
-        <w:t xml:space="preserve">, 1995, as cited in </w:t>
-      </w:r>
-      <w:proofErr w:type="spellStart"/>
-      <w:r>
-        <w:rPr>
-          <w:color w:val="auto"/>
-          <w:sz w:val="22"/>
-        </w:rPr>
-        <w:t>Reigeluth</w:t>
-      </w:r>
-      <w:proofErr w:type="spellEnd"/>
-      <w:r>
-        <w:rPr>
-          <w:color w:val="auto"/>
-          <w:sz w:val="22"/>
-        </w:rPr>
-        <w:t>, 1996)</w:t>
-      </w:r>
-      <w:bookmarkEnd w:id="0"/>
-    </w:p>
-    <w:tbl>
-      <w:tblPr>
-        <w:tblStyle w:val="TableGrid"/>
-        <w:tblW w:w="0" w:type="auto"/>
-        <w:tblBorders>
-          <w:left w:val="none" w:sz="0" w:space="0" w:color="auto"/>
-          <w:right w:val="none" w:sz="0" w:space="0" w:color="auto"/>
-        </w:tblBorders>
-        <w:tblLook w:val="04A0" w:firstRow="1" w:lastRow="0" w:firstColumn="1" w:lastColumn="0" w:noHBand="0" w:noVBand="1"/>
-      </w:tblPr>
-      <w:tblGrid>
-        <w:gridCol w:w="4513"/>
-        <w:gridCol w:w="4513"/>
-      </w:tblGrid>
-      <w:tr>
-        <w:tc>
-          <w:tcPr>
-            <w:tcW w:w="4530" w:type="dxa"/>
-            <w:tcBorders>
-              <w:bottom w:val="double" w:sz="4" w:space="0" w:color="auto"/>
-            </w:tcBorders>
-          </w:tcPr>
-          <w:p>
-            <w:pPr>
-              <w:spacing w:after="0"/>
-              <w:rPr>
-                <w:rStyle w:val="fontstyle01"/>
-                <w:rFonts w:ascii="Arial" w:hAnsi="Arial" w:cs="Arial"/>
-                <w:b/>
-                <w:sz w:val="22"/>
-              </w:rPr>
-            </w:pPr>
-            <w:r>
-              <w:rPr>
-                <w:rStyle w:val="fontstyle01"/>
-                <w:rFonts w:ascii="Arial" w:hAnsi="Arial" w:cs="Arial"/>
-                <w:b/>
-                <w:sz w:val="22"/>
-              </w:rPr>
-              <w:t>Learning Method</w:t>
-            </w:r>
-          </w:p>
-        </w:tc>
-        <w:tc>
-          <w:tcPr>
-            <w:tcW w:w="4531" w:type="dxa"/>
-            <w:tcBorders>
-              <w:bottom w:val="double" w:sz="4" w:space="0" w:color="auto"/>
-            </w:tcBorders>
-          </w:tcPr>
-          <w:p>
-            <w:pPr>
-              <w:spacing w:after="0"/>
-              <w:rPr>
-                <w:rStyle w:val="fontstyle01"/>
-                <w:rFonts w:ascii="Arial" w:hAnsi="Arial" w:cs="Arial"/>
-                <w:b/>
-                <w:sz w:val="22"/>
-              </w:rPr>
-            </w:pPr>
-            <w:r>
-              <w:rPr>
-                <w:rStyle w:val="fontstyle01"/>
-                <w:rFonts w:ascii="Arial" w:hAnsi="Arial" w:cs="Arial"/>
-                <w:b/>
-                <w:sz w:val="22"/>
-              </w:rPr>
-              <w:t>Strengths</w:t>
-            </w:r>
-          </w:p>
-        </w:tc>
-      </w:tr>
-      <w:tr>
-        <w:tc>
-          <w:tcPr>
-            <w:tcW w:w="4530" w:type="dxa"/>
-            <w:tcBorders>
-              <w:top w:val="double" w:sz="4" w:space="0" w:color="auto"/>
-            </w:tcBorders>
-          </w:tcPr>
-          <w:p>
-            <w:pPr>
-              <w:spacing w:after="0"/>
-              <w:jc w:val="left"/>
-              <w:rPr>
-                <w:rStyle w:val="fontstyle01"/>
-                <w:rFonts w:ascii="Arial" w:hAnsi="Arial" w:cs="Arial"/>
-                <w:sz w:val="22"/>
-              </w:rPr>
-            </w:pPr>
-            <w:r>
-              <w:rPr>
-                <w:rStyle w:val="fontstyle01"/>
-                <w:rFonts w:ascii="Arial" w:hAnsi="Arial" w:cs="Arial"/>
-                <w:sz w:val="22"/>
-              </w:rPr>
-              <w:t>Lectures or Presentations</w:t>
-            </w:r>
-          </w:p>
-        </w:tc>
-        <w:tc>
-          <w:tcPr>
-            <w:tcW w:w="4531" w:type="dxa"/>
-            <w:tcBorders>
-              <w:top w:val="double" w:sz="4" w:space="0" w:color="auto"/>
-            </w:tcBorders>
-          </w:tcPr>
-          <w:p>
-            <w:pPr>
-              <w:spacing w:after="0"/>
-              <w:jc w:val="left"/>
-              <w:rPr>
-                <w:rStyle w:val="fontstyle01"/>
-                <w:rFonts w:ascii="Arial" w:hAnsi="Arial" w:cs="Arial"/>
-                <w:sz w:val="22"/>
-              </w:rPr>
-            </w:pPr>
-            <w:r>
-              <w:rPr>
-                <w:rStyle w:val="fontstyle01"/>
-                <w:rFonts w:ascii="Arial" w:hAnsi="Arial" w:cs="Arial"/>
-                <w:sz w:val="22"/>
-              </w:rPr>
-              <w:t>Efficient, Standardised and Structured</w:t>
-            </w:r>
-          </w:p>
-        </w:tc>
-      </w:tr>
-      <w:tr>
-        <w:tc>
-          <w:tcPr>
-            <w:tcW w:w="4530" w:type="dxa"/>
-          </w:tcPr>
-          <w:p>
-            <w:pPr>
-              <w:spacing w:after="0"/>
-              <w:jc w:val="left"/>
-              <w:rPr>
-                <w:rStyle w:val="fontstyle01"/>
-                <w:rFonts w:ascii="Arial" w:hAnsi="Arial" w:cs="Arial"/>
-                <w:sz w:val="22"/>
-              </w:rPr>
-            </w:pPr>
-            <w:r>
-              <w:rPr>
-                <w:rStyle w:val="fontstyle01"/>
-                <w:rFonts w:ascii="Arial" w:hAnsi="Arial" w:cs="Arial"/>
-                <w:sz w:val="22"/>
-              </w:rPr>
-              <w:t>Learners in Control</w:t>
-            </w:r>
-          </w:p>
-        </w:tc>
-        <w:tc>
-          <w:tcPr>
-            <w:tcW w:w="4531" w:type="dxa"/>
-          </w:tcPr>
-          <w:p>
-            <w:pPr>
-              <w:spacing w:after="0"/>
-              <w:jc w:val="left"/>
-              <w:rPr>
-                <w:rStyle w:val="fontstyle01"/>
-                <w:rFonts w:ascii="Arial" w:hAnsi="Arial" w:cs="Arial"/>
-                <w:sz w:val="22"/>
-              </w:rPr>
-            </w:pPr>
-            <w:r>
-              <w:rPr>
-                <w:rStyle w:val="fontstyle01"/>
-                <w:rFonts w:ascii="Arial" w:hAnsi="Arial" w:cs="Arial"/>
-                <w:sz w:val="22"/>
-              </w:rPr>
-              <w:t>Very Flexible</w:t>
-            </w:r>
-          </w:p>
-        </w:tc>
-      </w:tr>
-      <w:tr>
-        <w:tc>
-          <w:tcPr>
-            <w:tcW w:w="4530" w:type="dxa"/>
-          </w:tcPr>
-          <w:p>
-            <w:pPr>
-              <w:spacing w:after="0"/>
-              <w:jc w:val="left"/>
-              <w:rPr>
-                <w:rStyle w:val="fontstyle01"/>
-                <w:rFonts w:ascii="Arial" w:hAnsi="Arial" w:cs="Arial"/>
-                <w:sz w:val="22"/>
-              </w:rPr>
-            </w:pPr>
-            <w:r>
-              <w:rPr>
-                <w:rStyle w:val="fontstyle01"/>
-                <w:rFonts w:ascii="Arial" w:hAnsi="Arial" w:cs="Arial"/>
-                <w:sz w:val="22"/>
-              </w:rPr>
-              <w:t xml:space="preserve">Games and Simulations with a Rule System </w:t>
-            </w:r>
-          </w:p>
-        </w:tc>
-        <w:tc>
-          <w:tcPr>
-            <w:tcW w:w="4531" w:type="dxa"/>
-            <w:vMerge w:val="restart"/>
-          </w:tcPr>
-          <w:p>
-            <w:pPr>
-              <w:spacing w:after="0"/>
-              <w:jc w:val="left"/>
-              <w:rPr>
-                <w:rStyle w:val="fontstyle01"/>
-                <w:rFonts w:ascii="Arial" w:hAnsi="Arial" w:cs="Arial"/>
-                <w:sz w:val="22"/>
-              </w:rPr>
-            </w:pPr>
-            <w:r>
-              <w:rPr>
-                <w:rStyle w:val="fontstyle01"/>
-                <w:rFonts w:ascii="Arial" w:hAnsi="Arial" w:cs="Arial"/>
-                <w:sz w:val="22"/>
-              </w:rPr>
-              <w:t>Increased Learner motivation and Knowledge Transfer</w:t>
-            </w:r>
-          </w:p>
-        </w:tc>
-      </w:tr>
-    </w:tbl>
-    <w:p/>
-    <w:p/>
+        <w:t>\\\\</w:t>
+      </w:r>
+    </w:p>
     <w:p>
       <w:pPr>
         <w:spacing w:after="0" w:line="360" w:lineRule="auto"/>
@@ -1601,325 +920,1312 @@
           <w:rFonts w:ascii="Arial" w:eastAsia="Times New Roman" w:hAnsi="Arial" w:cs="Times New Roman"/>
           <w:szCs w:val="20"/>
         </w:rPr>
-        <w:t xml:space="preserve"> (2006) list and summarise several learning and instructional design theories that have the potential to be applied to a game used for learning. This study will, however, only look at </w:t>
+        <w:fldChar w:fldCharType="begin"/>
       </w:r>
       <w:r>
         <w:rPr>
           <w:rFonts w:ascii="Arial" w:eastAsia="Times New Roman" w:hAnsi="Arial" w:cs="Times New Roman"/>
           <w:szCs w:val="20"/>
         </w:rPr>
-        <w:tab/>
-        <w:t xml:space="preserve">Merrill’s First Principles of Instruction as it is the most recent of the ones depicted </w:t>
+        <w:instrText xml:space="preserve"> ADDIN EN.CITE &lt;EndNote&gt;&lt;Cite&gt;&lt;Author&gt;Gibson&lt;/Author&gt;&lt;Year&gt;2006&lt;/Year&gt;&lt;RecNum&gt;9&lt;/RecNum&gt;&lt;DisplayText&gt;(Gibson et al., 2006)&lt;/DisplayText&gt;&lt;record&gt;&lt;rec-number&gt;9&lt;/rec-number&gt;&lt;foreign-keys&gt;&lt;key app="EN" db-id="xxpxx9sx3tp9wcessx85vtt29p0f95settdz" timestamp="1623426753"&gt;9&lt;/key&gt;&lt;/foreign-keys&gt;&lt;ref-type name="Book"&gt;6&lt;/ref-type&gt;&lt;contributors&gt;&lt;authors&gt;&lt;author&gt;Gibson, David&lt;/author&gt;&lt;author&gt;Aldrich, Clark&lt;/author&gt;&lt;author&gt;Prensky, Marc&lt;/author&gt;&lt;/authors&gt;&lt;/contributors&gt;&lt;titles&gt;&lt;title&gt;Games and simulations in online learning: research and development frameworks: research and development frameworks&lt;/title&gt;&lt;/titles&gt;&lt;dates&gt;&lt;year&gt;2006&lt;/year&gt;&lt;/dates&gt;&lt;publisher&gt;IGI Global&lt;/publisher&gt;&lt;isbn&gt;1599043068&lt;/isbn&gt;&lt;urls&gt;&lt;/urls&gt;&lt;/record&gt;&lt;/Cite&gt;&lt;/EndNote&gt;</w:instrText>
       </w:r>
       <w:r>
         <w:rPr>
           <w:rFonts w:ascii="Arial" w:eastAsia="Times New Roman" w:hAnsi="Arial" w:cs="Times New Roman"/>
           <w:szCs w:val="20"/>
         </w:rPr>
-        <w:fldChar w:fldCharType="begin"/>
+        <w:fldChar w:fldCharType="separate"/>
+      </w:r>
+      <w:r>
+        <w:rPr>
+          <w:rFonts w:ascii="Arial" w:eastAsia="Times New Roman" w:hAnsi="Arial" w:cs="Times New Roman"/>
+          <w:noProof/>
+          <w:szCs w:val="20"/>
+        </w:rPr>
+        <w:t>\cite{gibson2006games}</w:t>
       </w:r>
       <w:r>
         <w:rPr>
           <w:rFonts w:ascii="Arial" w:eastAsia="Times New Roman" w:hAnsi="Arial" w:cs="Times New Roman"/>
           <w:szCs w:val="20"/>
         </w:rPr>
-        <w:instrText xml:space="preserve"> ADDIN EN.CITE &lt;EndNote&gt;&lt;Cite&gt;&lt;Author&gt;Gibson&lt;/Author&gt;&lt;Year&gt;2006&lt;/Year&gt;&lt;RecNum&gt;9&lt;/RecNum&gt;&lt;DisplayText&gt;(Gibson et al., 2006)&lt;/DisplayText&gt;&lt;record&gt;&lt;rec-number&gt;9&lt;/rec-number&gt;&lt;foreign-keys&gt;&lt;key app="EN" db-id="xxpxx9sx3tp9wcessx85vtt29p0f95settdz" timestamp="1623426753"&gt;9&lt;/key&gt;&lt;/foreign-keys&gt;&lt;ref-type name="Book"&gt;6&lt;/ref-type&gt;&lt;contributors&gt;&lt;authors&gt;&lt;author&gt;Gibson, David&lt;/author&gt;&lt;author&gt;Aldrich, Clark&lt;/author&gt;&lt;author&gt;Prensky, Marc&lt;/author&gt;&lt;/authors&gt;&lt;/contributors&gt;&lt;titles&gt;&lt;title&gt;Games and simulations in online learning: research and development frameworks: research and development frameworks&lt;/title&gt;&lt;/titles&gt;&lt;dates&gt;&lt;year&gt;2006&lt;/year&gt;&lt;/dates&gt;&lt;publisher&gt;IGI Global&lt;/publisher&gt;&lt;isbn&gt;1599043068&lt;/isbn&gt;&lt;urls&gt;&lt;/urls&gt;&lt;/record&gt;&lt;/Cite&gt;&lt;/EndNote&gt;</w:instrText>
+        <w:fldChar w:fldCharType="end"/>
       </w:r>
       <w:r>
         <w:rPr>
           <w:rFonts w:ascii="Arial" w:eastAsia="Times New Roman" w:hAnsi="Arial" w:cs="Times New Roman"/>
           <w:szCs w:val="20"/>
         </w:rPr>
-        <w:fldChar w:fldCharType="separate"/>
-      </w:r>
-      <w:r>
-        <w:rPr>
-          <w:rFonts w:ascii="Arial" w:eastAsia="Times New Roman" w:hAnsi="Arial" w:cs="Times New Roman"/>
-          <w:noProof/>
-          <w:szCs w:val="20"/>
-        </w:rPr>
-        <w:t xml:space="preserve">(Gibson </w:t>
-      </w:r>
-      <w:r>
-        <w:rPr>
-          <w:rFonts w:ascii="Arial" w:eastAsia="Times New Roman" w:hAnsi="Arial" w:cs="Times New Roman"/>
-          <w:i/>
-          <w:noProof/>
-          <w:szCs w:val="20"/>
-        </w:rPr>
-        <w:t>et al</w:t>
-      </w:r>
-      <w:r>
-        <w:rPr>
-          <w:rFonts w:ascii="Arial" w:eastAsia="Times New Roman" w:hAnsi="Arial" w:cs="Times New Roman"/>
-          <w:noProof/>
-          <w:szCs w:val="20"/>
-        </w:rPr>
-        <w:t>., 2006)</w:t>
+        <w:t xml:space="preserve"> list and summarise several learning and instructional design theories that have the potential to be applied to a game used for learning. This study will, however, only </w:t>
       </w:r>
       <w:r>
         <w:rPr>
           <w:rFonts w:ascii="Arial" w:eastAsia="Times New Roman" w:hAnsi="Arial" w:cs="Times New Roman"/>
           <w:szCs w:val="20"/>
         </w:rPr>
-        <w:fldChar w:fldCharType="end"/>
+        <w:t xml:space="preserve">look at </w:t>
       </w:r>
       <w:r>
         <w:rPr>
           <w:rFonts w:ascii="Arial" w:eastAsia="Times New Roman" w:hAnsi="Arial" w:cs="Times New Roman"/>
           <w:szCs w:val="20"/>
         </w:rPr>
-        <w:t>.</w:t>
+        <w:t xml:space="preserve">Merrill’s First Principles of Instruction as it is the most recent of the ones depicted </w:t>
       </w:r>
       <w:r>
         <w:rPr>
           <w:rFonts w:ascii="Arial" w:eastAsia="Times New Roman" w:hAnsi="Arial" w:cs="Times New Roman"/>
           <w:szCs w:val="20"/>
         </w:rPr>
-        <w:t xml:space="preserve"> – </w:t>
+        <w:t xml:space="preserve"> and is </w:t>
       </w:r>
       <w:r>
         <w:rPr>
           <w:rFonts w:ascii="Arial" w:eastAsia="Times New Roman" w:hAnsi="Arial" w:cs="Times New Roman"/>
           <w:szCs w:val="20"/>
+        </w:rPr>
+        <w:t>one that is very expansive and as such can be used in a variety of manners</w:t>
+      </w:r>
+      <w:r>
+        <w:rPr>
+          <w:rFonts w:ascii="Arial" w:eastAsia="Times New Roman" w:hAnsi="Arial" w:cs="Times New Roman"/>
+          <w:szCs w:val="20"/>
+        </w:rPr>
+        <w:fldChar w:fldCharType="begin"/>
+      </w:r>
+      <w:r>
+        <w:rPr>
+          <w:rFonts w:ascii="Arial" w:eastAsia="Times New Roman" w:hAnsi="Arial" w:cs="Times New Roman"/>
+          <w:szCs w:val="20"/>
+        </w:rPr>
+        <w:instrText xml:space="preserve"> ADDIN EN.CITE &lt;EndNote&gt;&lt;Cite&gt;&lt;Author&gt;Gibson&lt;/Author&gt;&lt;Year&gt;2006&lt;/Year&gt;&lt;RecNum&gt;9&lt;/RecNum&gt;&lt;DisplayText&gt;(Gibson et al., 2006)&lt;/DisplayText&gt;&lt;record&gt;&lt;rec-number&gt;9&lt;/rec-number&gt;&lt;foreign-keys&gt;&lt;key app="EN" db-id="xxpxx9sx3tp9wcessx85vtt29p0f95settdz" timestamp="1623426753"&gt;9&lt;/key&gt;&lt;/foreign-keys&gt;&lt;ref-type name="Book"&gt;6&lt;/ref-type&gt;&lt;contributors&gt;&lt;authors&gt;&lt;author&gt;Gibson, David&lt;/author&gt;&lt;author&gt;Aldrich, Clark&lt;/author&gt;&lt;author&gt;Prensky, Marc&lt;/author&gt;&lt;/authors&gt;&lt;/contributors&gt;&lt;titles&gt;&lt;title&gt;Games and simulations in online learning: research and development frameworks: research and development frameworks&lt;/title&gt;&lt;/titles&gt;&lt;dates&gt;&lt;year&gt;2006&lt;/year&gt;&lt;/dates&gt;&lt;publisher&gt;IGI Global&lt;/publisher&gt;&lt;isbn&gt;1599043068&lt;/isbn&gt;&lt;urls&gt;&lt;/urls&gt;&lt;/record&gt;&lt;/Cite&gt;&lt;/EndNote&gt;</w:instrText>
+      </w:r>
+      <w:r>
+        <w:rPr>
+          <w:rFonts w:ascii="Arial" w:eastAsia="Times New Roman" w:hAnsi="Arial" w:cs="Times New Roman"/>
+          <w:szCs w:val="20"/>
+        </w:rPr>
+        <w:fldChar w:fldCharType="separate"/>
+      </w:r>
+      <w:r>
+        <w:rPr>
+          <w:rFonts w:ascii="Arial" w:eastAsia="Times New Roman" w:hAnsi="Arial" w:cs="Times New Roman"/>
+          <w:noProof/>
+          <w:szCs w:val="20"/>
+        </w:rPr>
+        <w:t>\cite{gibson2006games}</w:t>
+      </w:r>
+      <w:r>
+        <w:rPr>
+          <w:rFonts w:ascii="Arial" w:eastAsia="Times New Roman" w:hAnsi="Arial" w:cs="Times New Roman"/>
+          <w:szCs w:val="20"/>
+        </w:rPr>
+        <w:fldChar w:fldCharType="end"/>
+      </w:r>
+      <w:r>
+        <w:rPr>
+          <w:rFonts w:ascii="Arial" w:eastAsia="Times New Roman" w:hAnsi="Arial" w:cs="Times New Roman"/>
+          <w:szCs w:val="20"/>
+        </w:rPr>
+        <w:t>.</w:t>
+      </w:r>
+    </w:p>
+    <w:p>
+      <w:r>
+        <w:t>\\\\</w:t>
+      </w:r>
+    </w:p>
+    <w:p>
+      <w:pPr>
+        <w:spacing w:after="0"/>
+      </w:pPr>
+      <w:r>
+        <w:t>Before discussing the principles that the name re</w:t>
+      </w:r>
+      <w:r>
+        <w:t>fers to in this theory, Merrill</w:t>
+      </w:r>
+      <w:r>
+        <w:t>\cite{Merrill2002}</w:t>
+      </w:r>
+      <w:r>
+        <w:t xml:space="preserve"> </w:t>
+      </w:r>
+      <w:r>
+        <w:t xml:space="preserve">provides a few definitions for </w:t>
+      </w:r>
+      <w:r>
+        <w:t xml:space="preserve">the </w:t>
+      </w:r>
+      <w:r>
+        <w:t>terms made use of. A principle in this context is a relationship that is always true regardless of the environment it is applied within</w:t>
+      </w:r>
+      <w:r>
+        <w:t xml:space="preserve"> – this being the driving factor for deciding to make use of this theory</w:t>
+      </w:r>
+      <w:r>
+        <w:fldChar w:fldCharType="begin"/>
+      </w:r>
+      <w:r>
+        <w:instrText xml:space="preserve"> ADDIN EN.CITE &lt;EndNote&gt;&lt;Cite&gt;&lt;Author&gt;Merrill&lt;/Author&gt;&lt;Year&gt;2002&lt;/Year&gt;&lt;RecNum&gt;15&lt;/RecNum&gt;&lt;DisplayText&gt;(Merrill, 2002)&lt;/DisplayText&gt;&lt;record&gt;&lt;rec-number&gt;15&lt;/rec-number&gt;&lt;foreign-keys&gt;&lt;key app="EN" db-id="xxpxx9sx3tp9wcessx85vtt29p0f95settdz" timestamp="1623520581"&gt;15&lt;/key&gt;&lt;/foreign-keys&gt;&lt;ref-type name="Journal Article"&gt;17&lt;/ref-type&gt;&lt;contributors&gt;&lt;authors&gt;&lt;author&gt;Merrill, M David&lt;/author&gt;&lt;/authors&gt;&lt;/contributors&gt;&lt;titles&gt;&lt;title&gt;First principles of instruction&lt;/title&gt;&lt;secondary-title&gt;Educational technology research and development&lt;/secondary-title&gt;&lt;/titles&gt;&lt;periodical&gt;&lt;full-title&gt;Educational technology research and development&lt;/full-title&gt;&lt;/periodical&gt;&lt;pages&gt;43-59&lt;/pages&gt;&lt;volume&gt;50&lt;/volume&gt;&lt;number&gt;3&lt;/number&gt;&lt;dates&gt;&lt;year&gt;2002&lt;/year&gt;&lt;/dates&gt;&lt;isbn&gt;1556-6501&lt;/isbn&gt;&lt;urls&gt;&lt;/urls&gt;&lt;/record&gt;&lt;/Cite&gt;&lt;/EndNote&gt;</w:instrText>
+      </w:r>
+      <w:r>
+        <w:fldChar w:fldCharType="separate"/>
+      </w:r>
+      <w:r>
+        <w:rPr>
+          <w:noProof/>
+        </w:rPr>
+        <w:t>\cite{Merrill2002}</w:t>
+      </w:r>
+      <w:r>
+        <w:fldChar w:fldCharType="end"/>
+      </w:r>
+      <w:r>
+        <w:t>. A practic</w:t>
+      </w:r>
+      <w:r>
+        <w:t>e is any instructional activity</w:t>
+      </w:r>
+      <w:r>
+        <w:fldChar w:fldCharType="begin"/>
+      </w:r>
+      <w:r>
+        <w:instrText xml:space="preserve"> ADDIN EN.CITE &lt;EndNote&gt;&lt;Cite&gt;&lt;Author&gt;Merrill&lt;/Author&gt;&lt;Year&gt;2002&lt;/Year&gt;&lt;RecNum&gt;15&lt;/RecNum&gt;&lt;DisplayText&gt;(Merrill, 2002)&lt;/DisplayText&gt;&lt;record&gt;&lt;rec-number&gt;15&lt;/rec-number&gt;&lt;foreign-keys&gt;&lt;key app="EN" db-id="xxpxx9sx3tp9wcessx85vtt29p0f95settdz" timestamp="1623520581"&gt;15&lt;/key&gt;&lt;/foreign-keys&gt;&lt;ref-type name="Journal Article"&gt;17&lt;/ref-type&gt;&lt;contributors&gt;&lt;authors&gt;&lt;author&gt;Merrill, M David&lt;/author&gt;&lt;/authors&gt;&lt;/contributors&gt;&lt;titles&gt;&lt;title&gt;First principles of instruction&lt;/title&gt;&lt;secondary-title&gt;Educational technology research and development&lt;/secondary-title&gt;&lt;/titles&gt;&lt;periodical&gt;&lt;full-title&gt;Educational technology research and development&lt;/full-title&gt;&lt;/periodical&gt;&lt;pages&gt;43-59&lt;/pages&gt;&lt;volume&gt;50&lt;/volume&gt;&lt;number&gt;3&lt;/number&gt;&lt;dates&gt;&lt;year&gt;2002&lt;/year&gt;&lt;/dates&gt;&lt;isbn&gt;1556-6501&lt;/isbn&gt;&lt;urls&gt;&lt;/urls&gt;&lt;/record&gt;&lt;/Cite&gt;&lt;/EndNote&gt;</w:instrText>
+      </w:r>
+      <w:r>
+        <w:fldChar w:fldCharType="separate"/>
+      </w:r>
+      <w:r>
+        <w:rPr>
+          <w:noProof/>
+        </w:rPr>
+        <w:t>\cite{Merrill2002}</w:t>
+      </w:r>
+      <w:r>
+        <w:fldChar w:fldCharType="end"/>
+      </w:r>
+      <w:r>
+        <w:t>. A program is a means of instruction that</w:t>
+      </w:r>
+      <w:r>
+        <w:t xml:space="preserve"> makes use of several practices</w:t>
+      </w:r>
+      <w:r>
+        <w:fldChar w:fldCharType="begin"/>
+      </w:r>
+      <w:r>
+        <w:instrText xml:space="preserve"> ADDIN EN.CITE &lt;EndNote&gt;&lt;Cite&gt;&lt;Author&gt;Merrill&lt;/Author&gt;&lt;Year&gt;2002&lt;/Year&gt;&lt;RecNum&gt;15&lt;/RecNum&gt;&lt;DisplayText&gt;(Merrill, 2002)&lt;/DisplayText&gt;&lt;record&gt;&lt;rec-number&gt;15&lt;/rec-number&gt;&lt;foreign-keys&gt;&lt;key app="EN" db-id="xxpxx9sx3tp9wcessx85vtt29p0f95settdz" timestamp="1623520581"&gt;15&lt;/key&gt;&lt;/foreign-keys&gt;&lt;ref-type name="Journal Article"&gt;17&lt;/ref-type&gt;&lt;contributors&gt;&lt;authors&gt;&lt;author&gt;Merrill, M David&lt;/author&gt;&lt;/authors&gt;&lt;/contributors&gt;&lt;titles&gt;&lt;title&gt;First principles of instruction&lt;/title&gt;&lt;secondary-title&gt;Educational technology research and development&lt;/secondary-title&gt;&lt;/titles&gt;&lt;periodical&gt;&lt;full-title&gt;Educational technology research and development&lt;/full-title&gt;&lt;/periodical&gt;&lt;pages&gt;43-59&lt;/pages&gt;&lt;volume&gt;50&lt;/volume&gt;&lt;number&gt;3&lt;/number&gt;&lt;dates&gt;&lt;year&gt;2002&lt;/year&gt;&lt;/dates&gt;&lt;isbn&gt;1556-6501&lt;/isbn&gt;&lt;urls&gt;&lt;/urls&gt;&lt;/record&gt;&lt;/Cite&gt;&lt;/EndNote&gt;</w:instrText>
+      </w:r>
+      <w:r>
+        <w:fldChar w:fldCharType="separate"/>
+      </w:r>
+      <w:r>
+        <w:rPr>
+          <w:noProof/>
+        </w:rPr>
+        <w:t>\cite{Merrill2002}</w:t>
+      </w:r>
+      <w:r>
+        <w:fldChar w:fldCharType="end"/>
+      </w:r>
+      <w:r>
+        <w:t>. Merrill</w:t>
+      </w:r>
+      <w:r>
+        <w:t>\cite{Merrill2002}</w:t>
+      </w:r>
+      <w:r>
+        <w:t xml:space="preserve"> states that the first principles described are able to be implemented in any instructional system or environment as they are “design-oriented” and as such relate more to creating learning environments rather than describing the means of knowledge transfer. Each of the following principles is also accompanied by three “corollaries” each of which Merrill</w:t>
+      </w:r>
+      <w:r>
+        <w:t>\cite{Merrill2002}</w:t>
+      </w:r>
+      <w:r>
+        <w:t xml:space="preserve"> likewise explains.</w:t>
+      </w:r>
+    </w:p>
+    <w:p>
+      <w:r>
+        <w:t>\\\\</w:t>
+      </w:r>
+    </w:p>
+    <w:p>
+      <w:pPr>
+        <w:spacing w:after="0"/>
+      </w:pPr>
+      <w:r>
+        <w:t>T</w:t>
+      </w:r>
+      <w:r>
+        <w:t>he first principle of Merrill’s</w:t>
+      </w:r>
+      <w:r>
+        <w:t xml:space="preserve"> First Principles of Instruction is that the learning is problem centred. This principle describes three corollaries, the first of which being “Show Task” which states that learners should be shown the types of problems they will be solving or will be able to solve with</w:t>
+      </w:r>
+      <w:r>
+        <w:t xml:space="preserve"> the knowledge that they attain</w:t>
+      </w:r>
+      <w:r>
+        <w:fldChar w:fldCharType="begin"/>
+      </w:r>
+      <w:r>
+        <w:instrText xml:space="preserve"> ADDIN EN.CITE &lt;EndNote&gt;&lt;Cite&gt;&lt;Author&gt;Merrill&lt;/Author&gt;&lt;Year&gt;2002&lt;/Year&gt;&lt;RecNum&gt;15&lt;/RecNum&gt;&lt;DisplayText&gt;(Merrill, 2002)&lt;/DisplayText&gt;&lt;record&gt;&lt;rec-number&gt;15&lt;/rec-number&gt;&lt;foreign-keys&gt;&lt;key app="EN" db-id="xxpxx9sx3tp9wcessx85vtt29p0f95settdz" timestamp="1623520581"&gt;15&lt;/key&gt;&lt;/foreign-keys&gt;&lt;ref-type name="Journal Article"&gt;17&lt;/ref-type&gt;&lt;contributors&gt;&lt;authors&gt;&lt;author&gt;Merrill, M David&lt;/author&gt;&lt;/authors&gt;&lt;/contributors&gt;&lt;titles&gt;&lt;title&gt;First principles of instruction&lt;/title&gt;&lt;secondary-title&gt;Educational technology research and development&lt;/secondary-title&gt;&lt;/titles&gt;&lt;periodical&gt;&lt;full-title&gt;Educational technology research and development&lt;/full-title&gt;&lt;/periodical&gt;&lt;pages&gt;43-59&lt;/pages&gt;&lt;volume&gt;50&lt;/volume&gt;&lt;number&gt;3&lt;/number&gt;&lt;dates&gt;&lt;year&gt;2002&lt;/year&gt;&lt;/dates&gt;&lt;isbn&gt;1556-6501&lt;/isbn&gt;&lt;urls&gt;&lt;/urls&gt;&lt;/record&gt;&lt;/Cite&gt;&lt;/EndNote&gt;</w:instrText>
+      </w:r>
+      <w:r>
+        <w:fldChar w:fldCharType="separate"/>
+      </w:r>
+      <w:r>
+        <w:rPr>
+          <w:noProof/>
+        </w:rPr>
+        <w:t>\cite{Merrill2002}</w:t>
+      </w:r>
+      <w:r>
+        <w:fldChar w:fldCharType="end"/>
+      </w:r>
+      <w:r>
+        <w:t>. The next is the “Task Level” which explains that the problems presented should keep learners engaged due to the complexity and no</w:t>
+      </w:r>
+      <w:r>
+        <w:t>t just the action of solving it</w:t>
+      </w:r>
+      <w:r>
+        <w:fldChar w:fldCharType="begin"/>
+      </w:r>
+      <w:r>
+        <w:instrText xml:space="preserve"> ADDIN EN.CITE &lt;EndNote&gt;&lt;Cite&gt;&lt;Author&gt;Merrill&lt;/Author&gt;&lt;Year&gt;2002&lt;/Year&gt;&lt;RecNum&gt;15&lt;/RecNum&gt;&lt;DisplayText&gt;(Merrill, 2002)&lt;/DisplayText&gt;&lt;record&gt;&lt;rec-number&gt;15&lt;/rec-number&gt;&lt;foreign-keys&gt;&lt;key app="EN" db-id="xxpxx9sx3tp9wcessx85vtt29p0f95settdz" timestamp="1623520581"&gt;15&lt;/key&gt;&lt;/foreign-keys&gt;&lt;ref-type name="Journal Article"&gt;17&lt;/ref-type&gt;&lt;contributors&gt;&lt;authors&gt;&lt;author&gt;Merrill, M David&lt;/author&gt;&lt;/authors&gt;&lt;/contributors&gt;&lt;titles&gt;&lt;title&gt;First principles of instruction&lt;/title&gt;&lt;secondary-title&gt;Educational technology research and development&lt;/secondary-title&gt;&lt;/titles&gt;&lt;periodical&gt;&lt;full-title&gt;Educational technology research and development&lt;/full-title&gt;&lt;/periodical&gt;&lt;pages&gt;43-59&lt;/pages&gt;&lt;volume&gt;50&lt;/volume&gt;&lt;number&gt;3&lt;/number&gt;&lt;dates&gt;&lt;year&gt;2002&lt;/year&gt;&lt;/dates&gt;&lt;isbn&gt;1556-6501&lt;/isbn&gt;&lt;urls&gt;&lt;/urls&gt;&lt;/record&gt;&lt;/Cite&gt;&lt;/EndNote&gt;</w:instrText>
+      </w:r>
+      <w:r>
+        <w:fldChar w:fldCharType="separate"/>
+      </w:r>
+      <w:r>
+        <w:rPr>
+          <w:noProof/>
+        </w:rPr>
+        <w:t>\cite{Merrill2002}</w:t>
+      </w:r>
+      <w:r>
+        <w:fldChar w:fldCharType="end"/>
+      </w:r>
+      <w:r>
+        <w:t>. The last corollary, “Problem P</w:t>
+      </w:r>
+      <w:r>
+        <w:t>rogression” describes that the problems presented should have some form of increasing complexity while still being comparable to the previous i</w:t>
+      </w:r>
+      <w:r>
+        <w:t>teration of the type of problem</w:t>
+      </w:r>
+      <w:r>
+        <w:fldChar w:fldCharType="begin"/>
+      </w:r>
+      <w:r>
+        <w:instrText xml:space="preserve"> ADDIN EN.CITE &lt;EndNote&gt;&lt;Cite&gt;&lt;Author&gt;Merrill&lt;/Author&gt;&lt;Year&gt;2002&lt;/Year&gt;&lt;RecNum&gt;15&lt;/RecNum&gt;&lt;DisplayText&gt;(Merrill, 2002)&lt;/DisplayText&gt;&lt;record&gt;&lt;rec-number&gt;15&lt;/rec-number&gt;&lt;foreign-keys&gt;&lt;key app="EN" db-id="xxpxx9sx3tp9wcessx85vtt29p0f95settdz" timestamp="1623520581"&gt;15&lt;/key&gt;&lt;/foreign-keys&gt;&lt;ref-type name="Journal Article"&gt;17&lt;/ref-type&gt;&lt;contributors&gt;&lt;authors&gt;&lt;author&gt;Merrill, M David&lt;/author&gt;&lt;/authors&gt;&lt;/contributors&gt;&lt;titles&gt;&lt;title&gt;First principles of instruction&lt;/title&gt;&lt;secondary-title&gt;Educational technology research and development&lt;/secondary-title&gt;&lt;/titles&gt;&lt;periodical&gt;&lt;full-title&gt;Educational technology research and development&lt;/full-title&gt;&lt;/periodical&gt;&lt;pages&gt;43-59&lt;/pages&gt;&lt;volume&gt;50&lt;/volume&gt;&lt;number&gt;3&lt;/number&gt;&lt;dates&gt;&lt;year&gt;2002&lt;/year&gt;&lt;/dates&gt;&lt;isbn&gt;1556-6501&lt;/isbn&gt;&lt;urls&gt;&lt;/urls&gt;&lt;/record&gt;&lt;/Cite&gt;&lt;/EndNote&gt;</w:instrText>
+      </w:r>
+      <w:r>
+        <w:fldChar w:fldCharType="separate"/>
+      </w:r>
+      <w:r>
+        <w:rPr>
+          <w:noProof/>
+        </w:rPr>
+        <w:t>\cite{Merrill2002}</w:t>
+      </w:r>
+      <w:r>
+        <w:fldChar w:fldCharType="end"/>
+      </w:r>
+      <w:r>
+        <w:t>.</w:t>
+      </w:r>
+    </w:p>
+    <w:p>
+      <w:pPr>
+        <w:spacing w:after="0"/>
+      </w:pPr>
+    </w:p>
+    <w:p>
+      <w:pPr>
+        <w:spacing w:after="0"/>
+      </w:pPr>
+      <w:r>
+        <w:t>\\\\</w:t>
+      </w:r>
+    </w:p>
+    <w:p>
+      <w:pPr>
+        <w:spacing w:after="0"/>
+      </w:pPr>
+      <w:r>
+        <w:lastRenderedPageBreak/>
+        <w:t>The second principle is Activation which means that learning happens wheneve</w:t>
+      </w:r>
+      <w:r>
+        <w:t>r previous experiences are used</w:t>
+      </w:r>
+      <w:r>
+        <w:fldChar w:fldCharType="begin"/>
+      </w:r>
+      <w:r>
+        <w:instrText xml:space="preserve"> ADDIN EN.CITE &lt;EndNote&gt;&lt;Cite&gt;&lt;Author&gt;Merrill&lt;/Author&gt;&lt;Year&gt;2002&lt;/Year&gt;&lt;RecNum&gt;15&lt;/RecNum&gt;&lt;DisplayText&gt;(Merrill, 2002)&lt;/DisplayText&gt;&lt;record&gt;&lt;rec-number&gt;15&lt;/rec-number&gt;&lt;foreign-keys&gt;&lt;key app="EN" db-id="xxpxx9sx3tp9wcessx85vtt29p0f95settdz" timestamp="1623520581"&gt;15&lt;/key&gt;&lt;/foreign-keys&gt;&lt;ref-type name="Journal Article"&gt;17&lt;/ref-type&gt;&lt;contributors&gt;&lt;authors&gt;&lt;author&gt;Merrill, M David&lt;/author&gt;&lt;/authors&gt;&lt;/contributors&gt;&lt;titles&gt;&lt;title&gt;First principles of instruction&lt;/title&gt;&lt;secondary-title&gt;Educational technology research and development&lt;/secondary-title&gt;&lt;/titles&gt;&lt;periodical&gt;&lt;full-title&gt;Educational technology research and development&lt;/full-title&gt;&lt;/periodical&gt;&lt;pages&gt;43-59&lt;/pages&gt;&lt;volume&gt;50&lt;/volume&gt;&lt;number&gt;3&lt;/number&gt;&lt;dates&gt;&lt;year&gt;2002&lt;/year&gt;&lt;/dates&gt;&lt;isbn&gt;1556-6501&lt;/isbn&gt;&lt;urls&gt;&lt;/urls&gt;&lt;/record&gt;&lt;/Cite&gt;&lt;/EndNote&gt;</w:instrText>
+      </w:r>
+      <w:r>
+        <w:fldChar w:fldCharType="separate"/>
+      </w:r>
+      <w:r>
+        <w:rPr>
+          <w:noProof/>
+        </w:rPr>
+        <w:t>\cite{Merrill2002}</w:t>
+      </w:r>
+      <w:r>
+        <w:fldChar w:fldCharType="end"/>
+      </w:r>
+      <w:r>
+        <w:t>. The first corollary, “Previous Experience”, states that the learning process is enhanced when a learner is able to draw upon relevant past experiences and apply the associate knowledge as</w:t>
+      </w:r>
+      <w:r>
+        <w:t xml:space="preserve"> a foundation for new knowledge</w:t>
+      </w:r>
+      <w:r>
+        <w:fldChar w:fldCharType="begin"/>
+      </w:r>
+      <w:r>
+        <w:instrText xml:space="preserve"> ADDIN EN.CITE &lt;EndNote&gt;&lt;Cite&gt;&lt;Author&gt;Merrill&lt;/Author&gt;&lt;Year&gt;2002&lt;/Year&gt;&lt;RecNum&gt;15&lt;/RecNum&gt;&lt;DisplayText&gt;(Merrill, 2002)&lt;/DisplayText&gt;&lt;record&gt;&lt;rec-number&gt;15&lt;/rec-number&gt;&lt;foreign-keys&gt;&lt;key app="EN" db-id="xxpxx9sx3tp9wcessx85vtt29p0f95settdz" timestamp="1623520581"&gt;15&lt;/key&gt;&lt;/foreign-keys&gt;&lt;ref-type name="Journal Article"&gt;17&lt;/ref-type&gt;&lt;contributors&gt;&lt;authors&gt;&lt;author&gt;Merrill, M David&lt;/author&gt;&lt;/authors&gt;&lt;/contributors&gt;&lt;titles&gt;&lt;title&gt;First principles of instruction&lt;/title&gt;&lt;secondary-title&gt;Educational technology research and development&lt;/secondary-title&gt;&lt;/titles&gt;&lt;periodical&gt;&lt;full-title&gt;Educational technology research and development&lt;/full-title&gt;&lt;/periodical&gt;&lt;pages&gt;43-59&lt;/pages&gt;&lt;volume&gt;50&lt;/volume&gt;&lt;number&gt;3&lt;/number&gt;&lt;dates&gt;&lt;year&gt;2002&lt;/year&gt;&lt;/dates&gt;&lt;isbn&gt;1556-6501&lt;/isbn&gt;&lt;urls&gt;&lt;/urls&gt;&lt;/record&gt;&lt;/Cite&gt;&lt;/EndNote&gt;</w:instrText>
+      </w:r>
+      <w:r>
+        <w:fldChar w:fldCharType="separate"/>
+      </w:r>
+      <w:r>
+        <w:rPr>
+          <w:noProof/>
+        </w:rPr>
+        <w:t>\cite{Merrill2002}</w:t>
+      </w:r>
+      <w:r>
+        <w:fldChar w:fldCharType="end"/>
+      </w:r>
+      <w:r>
+        <w:t>. “New Knowledge” is the second and explains that learners should be provided with a relevant experience as an additional foundation to add to their knowledge base</w:t>
+      </w:r>
+      <w:r>
+        <w:fldChar w:fldCharType="begin"/>
+      </w:r>
+      <w:r>
+        <w:instrText xml:space="preserve"> ADDIN EN.CITE &lt;EndNote&gt;&lt;Cite&gt;&lt;Author&gt;Merrill&lt;/Author&gt;&lt;Year&gt;2002&lt;/Year&gt;&lt;RecNum&gt;15&lt;/RecNum&gt;&lt;DisplayText&gt;(Merrill, 2002)&lt;/DisplayText&gt;&lt;record&gt;&lt;rec-number&gt;15&lt;/rec-number&gt;&lt;foreign-keys&gt;&lt;key app="EN" db-id="xxpxx9sx3tp9wcessx85vtt29p0f95settdz" timestamp="1623520581"&gt;15&lt;/key&gt;&lt;/foreign-keys&gt;&lt;ref-type name="Journal Article"&gt;17&lt;/ref-type&gt;&lt;contributors&gt;&lt;authors&gt;&lt;author&gt;Merrill, M David&lt;/author&gt;&lt;/authors&gt;&lt;/contributors&gt;&lt;titles&gt;&lt;title&gt;First principles of instruction&lt;/title&gt;&lt;secondary-title&gt;Educational technology research and development&lt;/secondary-title&gt;&lt;/titles&gt;&lt;periodical&gt;&lt;full-title&gt;Educational technology research and development&lt;/full-title&gt;&lt;/periodical&gt;&lt;pages&gt;43-59&lt;/pages&gt;&lt;volume&gt;50&lt;/volume&gt;&lt;number&gt;3&lt;/number&gt;&lt;dates&gt;&lt;year&gt;2002&lt;/year&gt;&lt;/dates&gt;&lt;isbn&gt;1556-6501&lt;/isbn&gt;&lt;urls&gt;&lt;/urls&gt;&lt;/record&gt;&lt;/Cite&gt;&lt;/EndNote&gt;</w:instrText>
+      </w:r>
+      <w:r>
+        <w:fldChar w:fldCharType="separate"/>
+      </w:r>
+      <w:r>
+        <w:rPr>
+          <w:noProof/>
+        </w:rPr>
+        <w:t>\cite{Merrill2002}</w:t>
+      </w:r>
+      <w:r>
+        <w:fldChar w:fldCharType="end"/>
+      </w:r>
+      <w:r>
+        <w:t>. The last corollary is “Structure” and details that learners should be encouraged to organise new knowledge accor</w:t>
+      </w:r>
+      <w:r>
+        <w:t>ding to some relevant structure</w:t>
+      </w:r>
+      <w:r>
+        <w:fldChar w:fldCharType="begin"/>
+      </w:r>
+      <w:r>
+        <w:instrText xml:space="preserve"> ADDIN EN.CITE &lt;EndNote&gt;&lt;Cite&gt;&lt;Author&gt;Merrill&lt;/Author&gt;&lt;Year&gt;2002&lt;/Year&gt;&lt;RecNum&gt;15&lt;/RecNum&gt;&lt;DisplayText&gt;(Merrill, 2002)&lt;/DisplayText&gt;&lt;record&gt;&lt;rec-number&gt;15&lt;/rec-number&gt;&lt;foreign-keys&gt;&lt;key app="EN" db-id="xxpxx9sx3tp9wcessx85vtt29p0f95settdz" timestamp="1623520581"&gt;15&lt;/key&gt;&lt;/foreign-keys&gt;&lt;ref-type name="Journal Article"&gt;17&lt;/ref-type&gt;&lt;contributors&gt;&lt;authors&gt;&lt;author&gt;Merrill, M David&lt;/author&gt;&lt;/authors&gt;&lt;/contributors&gt;&lt;titles&gt;&lt;title&gt;First principles of instruction&lt;/title&gt;&lt;secondary-title&gt;Educational technology research and development&lt;/secondary-title&gt;&lt;/titles&gt;&lt;periodical&gt;&lt;full-title&gt;Educational technology research and development&lt;/full-title&gt;&lt;/periodical&gt;&lt;pages&gt;43-59&lt;/pages&gt;&lt;volume&gt;50&lt;/volume&gt;&lt;number&gt;3&lt;/number&gt;&lt;dates&gt;&lt;year&gt;2002&lt;/year&gt;&lt;/dates&gt;&lt;isbn&gt;1556-6501&lt;/isbn&gt;&lt;urls&gt;&lt;/urls&gt;&lt;/record&gt;&lt;/Cite&gt;&lt;/EndNote&gt;</w:instrText>
+      </w:r>
+      <w:r>
+        <w:fldChar w:fldCharType="separate"/>
+      </w:r>
+      <w:r>
+        <w:rPr>
+          <w:noProof/>
+        </w:rPr>
+        <w:t>\cite{Merrill2002}</w:t>
+      </w:r>
+      <w:r>
+        <w:fldChar w:fldCharType="end"/>
+      </w:r>
+      <w:r>
+        <w:t>.</w:t>
+      </w:r>
+    </w:p>
+    <w:p>
+      <w:pPr>
+        <w:spacing w:after="0"/>
+      </w:pPr>
+      <w:r>
+        <w:t>\\\\</w:t>
+      </w:r>
+    </w:p>
+    <w:p>
+      <w:pPr>
+        <w:spacing w:after="0"/>
+      </w:pPr>
+      <w:r>
+        <w:t>The third principle, Demonstration, proposes that learning takes place when the activities that are undertaken impart the knowledge ins</w:t>
+      </w:r>
+      <w:r>
+        <w:t>tead of stating the information</w:t>
+      </w:r>
+      <w:r>
+        <w:fldChar w:fldCharType="begin"/>
+      </w:r>
+      <w:r>
+        <w:instrText xml:space="preserve"> ADDIN EN.CITE &lt;EndNote&gt;&lt;Cite&gt;&lt;Author&gt;Merrill&lt;/Author&gt;&lt;Year&gt;2002&lt;/Year&gt;&lt;RecNum&gt;15&lt;/RecNum&gt;&lt;DisplayText&gt;(Merrill, 2002)&lt;/DisplayText&gt;&lt;record&gt;&lt;rec-number&gt;15&lt;/rec-number&gt;&lt;foreign-keys&gt;&lt;key app="EN" db-id="xxpxx9sx3tp9wcessx85vtt29p0f95settdz" timestamp="1623520581"&gt;15&lt;/key&gt;&lt;/foreign-keys&gt;&lt;ref-type name="Journal Article"&gt;17&lt;/ref-type&gt;&lt;contributors&gt;&lt;authors&gt;&lt;author&gt;Merrill, M David&lt;/author&gt;&lt;/authors&gt;&lt;/contributors&gt;&lt;titles&gt;&lt;title&gt;First principles of instruction&lt;/title&gt;&lt;secondary-title&gt;Educational technology research and development&lt;/secondary-title&gt;&lt;/titles&gt;&lt;periodical&gt;&lt;full-title&gt;Educational technology research and development&lt;/full-title&gt;&lt;/periodical&gt;&lt;pages&gt;43-59&lt;/pages&gt;&lt;volume&gt;50&lt;/volume&gt;&lt;number&gt;3&lt;/number&gt;&lt;dates&gt;&lt;year&gt;2002&lt;/year&gt;&lt;/dates&gt;&lt;isbn&gt;1556-6501&lt;/isbn&gt;&lt;urls&gt;&lt;/urls&gt;&lt;/record&gt;&lt;/Cite&gt;&lt;/EndNote&gt;</w:instrText>
+      </w:r>
+      <w:r>
+        <w:fldChar w:fldCharType="separate"/>
+      </w:r>
+      <w:r>
+        <w:rPr>
+          <w:noProof/>
+        </w:rPr>
+        <w:t>\cite{Merrill2002}</w:t>
+      </w:r>
+      <w:r>
+        <w:fldChar w:fldCharType="end"/>
+      </w:r>
+      <w:r>
+        <w:t>. “Demonstration C</w:t>
+      </w:r>
+      <w:r>
+        <w:t>onsistency” explains that any examples or visualisation should be kept in line w</w:t>
+      </w:r>
+      <w:r>
+        <w:t>ith the original learning goals</w:t>
+      </w:r>
+      <w:r>
+        <w:fldChar w:fldCharType="begin"/>
+      </w:r>
+      <w:r>
+        <w:instrText xml:space="preserve"> ADDIN EN.CITE &lt;EndNote&gt;&lt;Cite&gt;&lt;Author&gt;Merrill&lt;/Author&gt;&lt;Year&gt;2002&lt;/Year&gt;&lt;RecNum&gt;15&lt;/RecNum&gt;&lt;DisplayText&gt;(Merrill, 2002)&lt;/DisplayText&gt;&lt;record&gt;&lt;rec-number&gt;15&lt;/rec-number&gt;&lt;foreign-keys&gt;&lt;key app="EN" db-id="xxpxx9sx3tp9wcessx85vtt29p0f95settdz" timestamp="1623520581"&gt;15&lt;/key&gt;&lt;/foreign-keys&gt;&lt;ref-type name="Journal Article"&gt;17&lt;/ref-type&gt;&lt;contributors&gt;&lt;authors&gt;&lt;author&gt;Merrill, M David&lt;/author&gt;&lt;/authors&gt;&lt;/contributors&gt;&lt;titles&gt;&lt;title&gt;First principles of instruction&lt;/title&gt;&lt;secondary-title&gt;Educational technology research and development&lt;/secondary-title&gt;&lt;/titles&gt;&lt;periodical&gt;&lt;full-title&gt;Educational technology research and development&lt;/full-title&gt;&lt;/periodical&gt;&lt;pages&gt;43-59&lt;/pages&gt;&lt;volume&gt;50&lt;/volume&gt;&lt;number&gt;3&lt;/number&gt;&lt;dates&gt;&lt;year&gt;2002&lt;/year&gt;&lt;/dates&gt;&lt;isbn&gt;1556-6501&lt;/isbn&gt;&lt;urls&gt;&lt;/urls&gt;&lt;/record&gt;&lt;/Cite&gt;&lt;/EndNote&gt;</w:instrText>
+      </w:r>
+      <w:r>
+        <w:fldChar w:fldCharType="separate"/>
+      </w:r>
+      <w:r>
+        <w:rPr>
+          <w:noProof/>
+        </w:rPr>
+        <w:t>\cite{Merrill2002}</w:t>
+      </w:r>
+      <w:r>
+        <w:fldChar w:fldCharType="end"/>
+      </w:r>
+      <w:r>
+        <w:t>. The next is “Learner Guidance” and states that learners should be shown where the relevant information for problems can be found be it in the form of comparative examples or vario</w:t>
+      </w:r>
+      <w:r>
+        <w:t>us representation of one source</w:t>
+      </w:r>
+      <w:r>
+        <w:fldChar w:fldCharType="begin"/>
+      </w:r>
+      <w:r>
+        <w:instrText xml:space="preserve"> ADDIN EN.CITE &lt;EndNote&gt;&lt;Cite&gt;&lt;Author&gt;Merrill&lt;/Author&gt;&lt;Year&gt;2002&lt;/Year&gt;&lt;RecNum&gt;15&lt;/RecNum&gt;&lt;DisplayText&gt;(Merrill, 2002)&lt;/DisplayText&gt;&lt;record&gt;&lt;rec-number&gt;15&lt;/rec-number&gt;&lt;foreign-keys&gt;&lt;key app="EN" db-id="xxpxx9sx3tp9wcessx85vtt29p0f95settdz" timestamp="1623520581"&gt;15&lt;/key&gt;&lt;/foreign-keys&gt;&lt;ref-type name="Journal Article"&gt;17&lt;/ref-type&gt;&lt;contributors&gt;&lt;authors&gt;&lt;author&gt;Merrill, M David&lt;/author&gt;&lt;/authors&gt;&lt;/contributors&gt;&lt;titles&gt;&lt;title&gt;First principles of instruction&lt;/title&gt;&lt;secondary-title&gt;Educational technology research and development&lt;/secondary-title&gt;&lt;/titles&gt;&lt;periodical&gt;&lt;full-title&gt;Educational technology research and development&lt;/full-title&gt;&lt;/periodical&gt;&lt;pages&gt;43-59&lt;/pages&gt;&lt;volume&gt;50&lt;/volume&gt;&lt;number&gt;3&lt;/number&gt;&lt;dates&gt;&lt;year&gt;2002&lt;/year&gt;&lt;/dates&gt;&lt;isbn&gt;1556-6501&lt;/isbn&gt;&lt;urls&gt;&lt;/urls&gt;&lt;/record&gt;&lt;/Cite&gt;&lt;/EndNote&gt;</w:instrText>
+      </w:r>
+      <w:r>
+        <w:fldChar w:fldCharType="separate"/>
+      </w:r>
+      <w:r>
+        <w:rPr>
+          <w:noProof/>
+        </w:rPr>
+        <w:t>\cite{Merrill2002}</w:t>
+      </w:r>
+      <w:r>
+        <w:fldChar w:fldCharType="end"/>
+      </w:r>
+      <w:r>
+        <w:t>. “Relevant Media” explains that when media is used as a means of demonstration, different types can be used provided that they do not fight for</w:t>
+      </w:r>
+      <w:r>
+        <w:t xml:space="preserve"> a learner’s attention</w:t>
+      </w:r>
+      <w:r>
+        <w:fldChar w:fldCharType="begin"/>
+      </w:r>
+      <w:r>
+        <w:instrText xml:space="preserve"> ADDIN EN.CITE &lt;EndNote&gt;&lt;Cite&gt;&lt;Author&gt;Merrill&lt;/Author&gt;&lt;Year&gt;2002&lt;/Year&gt;&lt;RecNum&gt;15&lt;/RecNum&gt;&lt;DisplayText&gt;(Merrill, 2002)&lt;/DisplayText&gt;&lt;record&gt;&lt;rec-number&gt;15&lt;/rec-number&gt;&lt;foreign-keys&gt;&lt;key app="EN" db-id="xxpxx9sx3tp9wcessx85vtt29p0f95settdz" timestamp="1623520581"&gt;15&lt;/key&gt;&lt;/foreign-keys&gt;&lt;ref-type name="Journal Article"&gt;17&lt;/ref-type&gt;&lt;contributors&gt;&lt;authors&gt;&lt;author&gt;Merrill, M David&lt;/author&gt;&lt;/authors&gt;&lt;/contributors&gt;&lt;titles&gt;&lt;title&gt;First principles of instruction&lt;/title&gt;&lt;secondary-title&gt;Educational technology research and development&lt;/secondary-title&gt;&lt;/titles&gt;&lt;periodical&gt;&lt;full-title&gt;Educational technology research and development&lt;/full-title&gt;&lt;/periodical&gt;&lt;pages&gt;43-59&lt;/pages&gt;&lt;volume&gt;50&lt;/volume&gt;&lt;number&gt;3&lt;/number&gt;&lt;dates&gt;&lt;year&gt;2002&lt;/year&gt;&lt;/dates&gt;&lt;isbn&gt;1556-6501&lt;/isbn&gt;&lt;urls&gt;&lt;/urls&gt;&lt;/record&gt;&lt;/Cite&gt;&lt;/EndNote&gt;</w:instrText>
+      </w:r>
+      <w:r>
+        <w:fldChar w:fldCharType="separate"/>
+      </w:r>
+      <w:r>
+        <w:rPr>
+          <w:noProof/>
+        </w:rPr>
+        <w:t>\cite{Merrill2002}</w:t>
+      </w:r>
+      <w:r>
+        <w:fldChar w:fldCharType="end"/>
+      </w:r>
+      <w:r>
+        <w:t>.</w:t>
+      </w:r>
+    </w:p>
+    <w:p>
+      <w:pPr>
+        <w:spacing w:after="0"/>
+      </w:pPr>
+      <w:r>
+        <w:t>\\\\</w:t>
+      </w:r>
+    </w:p>
+    <w:p>
+      <w:pPr>
+        <w:spacing w:after="0"/>
+      </w:pPr>
+      <w:r>
+        <w:t>The fourth principle is Application which states that learning takes place when learners actively solve problems with the n</w:t>
+      </w:r>
+      <w:r>
+        <w:t>ew knowledge they have acquired</w:t>
+      </w:r>
+      <w:r>
+        <w:fldChar w:fldCharType="begin"/>
+      </w:r>
+      <w:r>
+        <w:instrText xml:space="preserve"> ADDIN EN.CITE &lt;EndNote&gt;&lt;Cite&gt;&lt;Author&gt;Merrill&lt;/Author&gt;&lt;Year&gt;2002&lt;/Year&gt;&lt;RecNum&gt;15&lt;/RecNum&gt;&lt;DisplayText&gt;(Merrill, 2002)&lt;/DisplayText&gt;&lt;record&gt;&lt;rec-number&gt;15&lt;/rec-number&gt;&lt;foreign-keys&gt;&lt;key app="EN" db-id="xxpxx9sx3tp9wcessx85vtt29p0f95settdz" timestamp="1623520581"&gt;15&lt;/key&gt;&lt;/foreign-keys&gt;&lt;ref-type name="Journal Article"&gt;17&lt;/ref-type&gt;&lt;contributors&gt;&lt;authors&gt;&lt;author&gt;Merrill, M David&lt;/author&gt;&lt;/authors&gt;&lt;/contributors&gt;&lt;titles&gt;&lt;title&gt;First principles of instruction&lt;/title&gt;&lt;secondary-title&gt;Educational technology research and development&lt;/secondary-title&gt;&lt;/titles&gt;&lt;periodical&gt;&lt;full-title&gt;Educational technology research and development&lt;/full-title&gt;&lt;/periodical&gt;&lt;pages&gt;43-59&lt;/pages&gt;&lt;volume&gt;50&lt;/volume&gt;&lt;number&gt;3&lt;/number&gt;&lt;dates&gt;&lt;year&gt;2002&lt;/year&gt;&lt;/dates&gt;&lt;isbn&gt;1556-6501&lt;/isbn&gt;&lt;urls&gt;&lt;/urls&gt;&lt;/record&gt;&lt;/Cite&gt;&lt;/EndNote&gt;</w:instrText>
+      </w:r>
+      <w:r>
+        <w:fldChar w:fldCharType="separate"/>
+      </w:r>
+      <w:r>
+        <w:rPr>
+          <w:noProof/>
+        </w:rPr>
+        <w:t>\cite{Merrill2002}</w:t>
+      </w:r>
+      <w:r>
+        <w:fldChar w:fldCharType="end"/>
+      </w:r>
+      <w:r>
+        <w:t xml:space="preserve">. “Practice Consistency” is similar to Demonstration consistency but with a focus </w:t>
+      </w:r>
+      <w:r>
+        <w:t>on the application of knowledge</w:t>
+      </w:r>
+      <w:r>
+        <w:fldChar w:fldCharType="begin"/>
+      </w:r>
+      <w:r>
+        <w:instrText xml:space="preserve"> ADDIN EN.CITE &lt;EndNote&gt;&lt;Cite&gt;&lt;Author&gt;Merrill&lt;/Author&gt;&lt;Year&gt;2002&lt;/Year&gt;&lt;RecNum&gt;15&lt;/RecNum&gt;&lt;DisplayText&gt;(Merrill, 2002)&lt;/DisplayText&gt;&lt;record&gt;&lt;rec-number&gt;15&lt;/rec-number&gt;&lt;foreign-keys&gt;&lt;key app="EN" db-id="xxpxx9sx3tp9wcessx85vtt29p0f95settdz" timestamp="1623520581"&gt;15&lt;/key&gt;&lt;/foreign-keys&gt;&lt;ref-type name="Journal Article"&gt;17&lt;/ref-type&gt;&lt;contributors&gt;&lt;authors&gt;&lt;author&gt;Merrill, M David&lt;/author&gt;&lt;/authors&gt;&lt;/contributors&gt;&lt;titles&gt;&lt;title&gt;First principles of instruction&lt;/title&gt;&lt;secondary-title&gt;Educational technology research and development&lt;/secondary-title&gt;&lt;/titles&gt;&lt;periodical&gt;&lt;full-title&gt;Educational technology research and development&lt;/full-title&gt;&lt;/periodical&gt;&lt;pages&gt;43-59&lt;/pages&gt;&lt;volume&gt;50&lt;/volume&gt;&lt;number&gt;3&lt;/number&gt;&lt;dates&gt;&lt;year&gt;2002&lt;/year&gt;&lt;/dates&gt;&lt;isbn&gt;1556-6501&lt;/isbn&gt;&lt;urls&gt;&lt;/urls&gt;&lt;/record&gt;&lt;/Cite&gt;&lt;/EndNote&gt;</w:instrText>
+      </w:r>
+      <w:r>
+        <w:fldChar w:fldCharType="separate"/>
+      </w:r>
+      <w:r>
+        <w:rPr>
+          <w:noProof/>
+        </w:rPr>
+        <w:t>\cite{Merrill2002}</w:t>
+      </w:r>
+      <w:r>
+        <w:fldChar w:fldCharType="end"/>
+      </w:r>
+      <w:r>
+        <w:t xml:space="preserve">. “Diminishing Coaching” is where the learners are provided with relevant feedback, but </w:t>
+      </w:r>
+      <w:r>
+        <w:t>it is slowly lessened over time</w:t>
+      </w:r>
+      <w:r>
+        <w:fldChar w:fldCharType="begin"/>
+      </w:r>
+      <w:r>
+        <w:instrText xml:space="preserve"> ADDIN EN.CITE &lt;EndNote&gt;&lt;Cite&gt;&lt;Author&gt;Merrill&lt;/Author&gt;&lt;Year&gt;2002&lt;/Year&gt;&lt;RecNum&gt;15&lt;/RecNum&gt;&lt;DisplayText&gt;(Merrill, 2002)&lt;/DisplayText&gt;&lt;record&gt;&lt;rec-number&gt;15&lt;/rec-number&gt;&lt;foreign-keys&gt;&lt;key app="EN" db-id="xxpxx9sx3tp9wcessx85vtt29p0f95settdz" timestamp="1623520581"&gt;15&lt;/key&gt;&lt;/foreign-keys&gt;&lt;ref-type name="Journal Article"&gt;17&lt;/ref-type&gt;&lt;contributors&gt;&lt;authors&gt;&lt;author&gt;Merrill, M David&lt;/author&gt;&lt;/authors&gt;&lt;/contributors&gt;&lt;titles&gt;&lt;title&gt;First principles of instruction&lt;/title&gt;&lt;secondary-title&gt;Educational technology research and development&lt;/secondary-title&gt;&lt;/titles&gt;&lt;periodical&gt;&lt;full-title&gt;Educational technology research and development&lt;/full-title&gt;&lt;/periodical&gt;&lt;pages&gt;43-59&lt;/pages&gt;&lt;volume&gt;50&lt;/volume&gt;&lt;number&gt;3&lt;/number&gt;&lt;dates&gt;&lt;year&gt;2002&lt;/year&gt;&lt;/dates&gt;&lt;isbn&gt;1556-6501&lt;/isbn&gt;&lt;urls&gt;&lt;/urls&gt;&lt;/record&gt;&lt;/Cite&gt;&lt;/EndNote&gt;</w:instrText>
+      </w:r>
+      <w:r>
+        <w:fldChar w:fldCharType="separate"/>
+      </w:r>
+      <w:r>
+        <w:rPr>
+          <w:noProof/>
+        </w:rPr>
+        <w:t>\cite{Merrill2002}</w:t>
+      </w:r>
+      <w:r>
+        <w:fldChar w:fldCharType="end"/>
+      </w:r>
+      <w:r>
+        <w:t>. It is also important that the problems provided to learners for practice have a good variety, as</w:t>
+      </w:r>
+      <w:r>
+        <w:t xml:space="preserve"> explained as “Varied Problems”</w:t>
+      </w:r>
+      <w:r>
+        <w:fldChar w:fldCharType="begin"/>
+      </w:r>
+      <w:r>
+        <w:instrText xml:space="preserve"> ADDIN EN.CITE &lt;EndNote&gt;&lt;Cite&gt;&lt;Author&gt;Merrill&lt;/Author&gt;&lt;Year&gt;2002&lt;/Year&gt;&lt;RecNum&gt;15&lt;/RecNum&gt;&lt;DisplayText&gt;(Merrill, 2002)&lt;/DisplayText&gt;&lt;record&gt;&lt;rec-number&gt;15&lt;/rec-number&gt;&lt;foreign-keys&gt;&lt;key app="EN" db-id="xxpxx9sx3tp9wcessx85vtt29p0f95settdz" timestamp="1623520581"&gt;15&lt;/key&gt;&lt;/foreign-keys&gt;&lt;ref-type name="Journal Article"&gt;17&lt;/ref-type&gt;&lt;contributors&gt;&lt;authors&gt;&lt;author&gt;Merrill, M David&lt;/author&gt;&lt;/authors&gt;&lt;/contributors&gt;&lt;titles&gt;&lt;title&gt;First principles of instruction&lt;/title&gt;&lt;secondary-title&gt;Educational technology research and development&lt;/secondary-title&gt;&lt;/titles&gt;&lt;periodical&gt;&lt;full-title&gt;Educational technology research and development&lt;/full-title&gt;&lt;/periodical&gt;&lt;pages&gt;43-59&lt;/pages&gt;&lt;volume&gt;50&lt;/volume&gt;&lt;number&gt;3&lt;/number&gt;&lt;dates&gt;&lt;year&gt;2002&lt;/year&gt;&lt;/dates&gt;&lt;isbn&gt;1556-6501&lt;/isbn&gt;&lt;urls&gt;&lt;/urls&gt;&lt;/record&gt;&lt;/Cite&gt;&lt;/EndNote&gt;</w:instrText>
+      </w:r>
+      <w:r>
+        <w:fldChar w:fldCharType="separate"/>
+      </w:r>
+      <w:r>
+        <w:rPr>
+          <w:noProof/>
+        </w:rPr>
+        <w:t>\cite{Merrill2002}</w:t>
+      </w:r>
+      <w:r>
+        <w:fldChar w:fldCharType="end"/>
+      </w:r>
+      <w:r>
+        <w:t>.</w:t>
+      </w:r>
+    </w:p>
+    <w:p>
+      <w:pPr>
+        <w:spacing w:after="0"/>
+      </w:pPr>
+      <w:r>
+        <w:t>\\\\</w:t>
+      </w:r>
+    </w:p>
+    <w:p>
+      <w:pPr>
+        <w:spacing w:after="0"/>
+      </w:pPr>
+      <w:r>
+        <w:t>The fifth, and final, principle is Integration which is when the knowledge a learner has acquired is used</w:t>
+      </w:r>
+      <w:r>
+        <w:t xml:space="preserve"> by them in their everyday life</w:t>
+      </w:r>
+      <w:r>
+        <w:fldChar w:fldCharType="begin"/>
+      </w:r>
+      <w:r>
+        <w:instrText xml:space="preserve"> ADDIN EN.CITE &lt;EndNote&gt;&lt;Cite&gt;&lt;Author&gt;Merrill&lt;/Author&gt;&lt;Year&gt;2002&lt;/Year&gt;&lt;RecNum&gt;15&lt;/RecNum&gt;&lt;DisplayText&gt;(Merrill, 2002)&lt;/DisplayText&gt;&lt;record&gt;&lt;rec-number&gt;15&lt;/rec-number&gt;&lt;foreign-keys&gt;&lt;key app="EN" db-id="xxpxx9sx3tp9wcessx85vtt29p0f95settdz" timestamp="1623520581"&gt;15&lt;/key&gt;&lt;/foreign-keys&gt;&lt;ref-type name="Journal Article"&gt;17&lt;/ref-type&gt;&lt;contributors&gt;&lt;authors&gt;&lt;author&gt;Merrill, M David&lt;/author&gt;&lt;/authors&gt;&lt;/contributors&gt;&lt;titles&gt;&lt;title&gt;First principles of instruction&lt;/title&gt;&lt;secondary-title&gt;Educational technology research and development&lt;/secondary-title&gt;&lt;/titles&gt;&lt;periodical&gt;&lt;full-title&gt;Educational technology research and development&lt;/full-title&gt;&lt;/periodical&gt;&lt;pages&gt;43-59&lt;/pages&gt;&lt;volume&gt;50&lt;/volume&gt;&lt;number&gt;3&lt;/number&gt;&lt;dates&gt;&lt;year&gt;2002&lt;/year&gt;&lt;/dates&gt;&lt;isbn&gt;1556-6501&lt;/isbn&gt;&lt;urls&gt;&lt;/urls&gt;&lt;/record&gt;&lt;/Cite&gt;&lt;/EndNote&gt;</w:instrText>
+      </w:r>
+      <w:r>
+        <w:fldChar w:fldCharType="separate"/>
+      </w:r>
+      <w:r>
+        <w:rPr>
+          <w:noProof/>
+        </w:rPr>
+        <w:t>\cite{Merrill2002}</w:t>
+      </w:r>
+      <w:r>
+        <w:fldChar w:fldCharType="end"/>
+      </w:r>
+      <w:r>
+        <w:t>. The first corollary, “Watch Me”, explains that learners are provided to showcase the new knowle</w:t>
+      </w:r>
+      <w:r>
+        <w:t>dge or skill they have acquired</w:t>
+      </w:r>
+      <w:r>
+        <w:fldChar w:fldCharType="begin"/>
+      </w:r>
+      <w:r>
+        <w:instrText xml:space="preserve"> ADDIN EN.CITE &lt;EndNote&gt;&lt;Cite&gt;&lt;Author&gt;Merrill&lt;/Author&gt;&lt;Year&gt;2002&lt;/Year&gt;&lt;RecNum&gt;15&lt;/RecNum&gt;&lt;DisplayText&gt;(Merrill, 2002)&lt;/DisplayText&gt;&lt;record&gt;&lt;rec-number&gt;15&lt;/rec-number&gt;&lt;foreign-keys&gt;&lt;key app="EN" db-id="xxpxx9sx3tp9wcessx85vtt29p0f95settdz" timestamp="1623520581"&gt;15&lt;/key&gt;&lt;/foreign-keys&gt;&lt;ref-type name="Journal Article"&gt;17&lt;/ref-type&gt;&lt;contributors&gt;&lt;authors&gt;&lt;author&gt;Merrill, M David&lt;/author&gt;&lt;/authors&gt;&lt;/contributors&gt;&lt;titles&gt;&lt;title&gt;First principles of instruction&lt;/title&gt;&lt;secondary-title&gt;Educational technology research and development&lt;/secondary-title&gt;&lt;/titles&gt;&lt;periodical&gt;&lt;full-title&gt;Educational technology research and development&lt;/full-title&gt;&lt;/periodical&gt;&lt;pages&gt;43-59&lt;/pages&gt;&lt;volume&gt;50&lt;/volume&gt;&lt;number&gt;3&lt;/number&gt;&lt;dates&gt;&lt;year&gt;2002&lt;/year&gt;&lt;/dates&gt;&lt;isbn&gt;1556-6501&lt;/isbn&gt;&lt;urls&gt;&lt;/urls&gt;&lt;/record&gt;&lt;/Cite&gt;&lt;/EndNote&gt;</w:instrText>
+      </w:r>
+      <w:r>
+        <w:fldChar w:fldCharType="separate"/>
+      </w:r>
+      <w:r>
+        <w:rPr>
+          <w:noProof/>
+        </w:rPr>
+        <w:t>\cite{Merrill2002}</w:t>
+      </w:r>
+      <w:r>
+        <w:fldChar w:fldCharType="end"/>
+      </w:r>
+      <w:r>
+        <w:t>. “Reflection” deals with giving learners time to be able to debate with others o</w:t>
+      </w:r>
+      <w:r>
+        <w:t>n the topic involved</w:t>
+      </w:r>
+      <w:r>
+        <w:fldChar w:fldCharType="begin"/>
+      </w:r>
+      <w:r>
+        <w:instrText xml:space="preserve"> ADDIN EN.CITE &lt;EndNote&gt;&lt;Cite&gt;&lt;Author&gt;Merrill&lt;/Author&gt;&lt;Year&gt;2002&lt;/Year&gt;&lt;RecNum&gt;15&lt;/RecNum&gt;&lt;DisplayText&gt;(Merrill, 2002)&lt;/DisplayText&gt;&lt;record&gt;&lt;rec-number&gt;15&lt;/rec-number&gt;&lt;foreign-keys&gt;&lt;key app="EN" db-id="xxpxx9sx3tp9wcessx85vtt29p0f95settdz" timestamp="1623520581"&gt;15&lt;/key&gt;&lt;/foreign-keys&gt;&lt;ref-type name="Journal Article"&gt;17&lt;/ref-type&gt;&lt;contributors&gt;&lt;authors&gt;&lt;author&gt;Merrill, M David&lt;/author&gt;&lt;/authors&gt;&lt;/contributors&gt;&lt;titles&gt;&lt;title&gt;First principles of instruction&lt;/title&gt;&lt;secondary-title&gt;Educational technology research and development&lt;/secondary-title&gt;&lt;/titles&gt;&lt;periodical&gt;&lt;full-title&gt;Educational technology research and development&lt;/full-title&gt;&lt;/periodical&gt;&lt;pages&gt;43-59&lt;/pages&gt;&lt;volume&gt;50&lt;/volume&gt;&lt;number&gt;3&lt;/number&gt;&lt;dates&gt;&lt;year&gt;2002&lt;/year&gt;&lt;/dates&gt;&lt;isbn&gt;1556-6501&lt;/isbn&gt;&lt;urls&gt;&lt;/urls&gt;&lt;/record&gt;&lt;/Cite&gt;&lt;/EndNote&gt;</w:instrText>
+      </w:r>
+      <w:r>
+        <w:fldChar w:fldCharType="separate"/>
+      </w:r>
+      <w:r>
+        <w:rPr>
+          <w:noProof/>
+        </w:rPr>
+        <w:t>\cite{Merrill2002}</w:t>
+      </w:r>
+      <w:r>
+        <w:fldChar w:fldCharType="end"/>
+      </w:r>
+      <w:r>
+        <w:t xml:space="preserve">. Lastly, “Creation” states that learners should be able to make use of their new knowledge or </w:t>
+      </w:r>
+      <w:r>
+        <w:t>skill in some personal capacity</w:t>
+      </w:r>
+      <w:r>
+        <w:fldChar w:fldCharType="begin"/>
+      </w:r>
+      <w:r>
+        <w:instrText xml:space="preserve"> ADDIN EN.CITE &lt;EndNote&gt;&lt;Cite&gt;&lt;Author&gt;Merrill&lt;/Author&gt;&lt;Year&gt;2002&lt;/Year&gt;&lt;RecNum&gt;15&lt;/RecNum&gt;&lt;DisplayText&gt;(Merrill, 2002)&lt;/DisplayText&gt;&lt;record&gt;&lt;rec-number&gt;15&lt;/rec-number&gt;&lt;foreign-keys&gt;&lt;key app="EN" db-id="xxpxx9sx3tp9wcessx85vtt29p0f95settdz" timestamp="1623520581"&gt;15&lt;/key&gt;&lt;/foreign-keys&gt;&lt;ref-type name="Journal Article"&gt;17&lt;/ref-type&gt;&lt;contributors&gt;&lt;authors&gt;&lt;author&gt;Merrill, M David&lt;/author&gt;&lt;/authors&gt;&lt;/contributors&gt;&lt;titles&gt;&lt;title&gt;First principles of instruction&lt;/title&gt;&lt;secondary-title&gt;Educational technology research and development&lt;/secondary-title&gt;&lt;/titles&gt;&lt;periodical&gt;&lt;full-title&gt;Educational technology research and development&lt;/full-title&gt;&lt;/periodical&gt;&lt;pages&gt;43-59&lt;/pages&gt;&lt;volume&gt;50&lt;/volume&gt;&lt;number&gt;3&lt;/number&gt;&lt;dates&gt;&lt;year&gt;2002&lt;/year&gt;&lt;/dates&gt;&lt;isbn&gt;1556-6501&lt;/isbn&gt;&lt;urls&gt;&lt;/urls&gt;&lt;/record&gt;&lt;/Cite&gt;&lt;/EndNote&gt;</w:instrText>
+      </w:r>
+      <w:r>
+        <w:fldChar w:fldCharType="separate"/>
+      </w:r>
+      <w:r>
+        <w:rPr>
+          <w:noProof/>
+        </w:rPr>
+        <w:t>\cite{Merrill2002}</w:t>
+      </w:r>
+      <w:r>
+        <w:fldChar w:fldCharType="end"/>
+      </w:r>
+      <w:r>
+        <w:t>.</w:t>
+      </w:r>
+    </w:p>
+    <w:p>
+      <w:r>
+        <w:t>\\\\</w:t>
+      </w:r>
+    </w:p>
+    <w:p>
+      <w:pPr>
+        <w:keepLines w:val="0"/>
+        <w:tabs>
+          <w:tab w:val="left" w:pos="916"/>
+          <w:tab w:val="left" w:pos="1832"/>
+          <w:tab w:val="left" w:pos="2748"/>
+          <w:tab w:val="left" w:pos="3664"/>
+          <w:tab w:val="left" w:pos="4580"/>
+          <w:tab w:val="left" w:pos="5496"/>
+          <w:tab w:val="left" w:pos="6412"/>
+          <w:tab w:val="left" w:pos="7328"/>
+          <w:tab w:val="left" w:pos="8244"/>
+          <w:tab w:val="left" w:pos="9160"/>
+          <w:tab w:val="left" w:pos="10076"/>
+          <w:tab w:val="left" w:pos="10992"/>
+          <w:tab w:val="left" w:pos="11908"/>
+          <w:tab w:val="left" w:pos="12824"/>
+          <w:tab w:val="left" w:pos="13740"/>
+          <w:tab w:val="left" w:pos="14656"/>
+        </w:tabs>
+        <w:spacing w:after="0" w:line="240" w:lineRule="auto"/>
+        <w:rPr>
+          <w:rFonts w:ascii="Courier New" w:eastAsia="Times New Roman" w:hAnsi="Courier New" w:cs="Courier New"/>
+          <w:sz w:val="20"/>
+          <w:szCs w:val="20"/>
+          <w:lang w:eastAsia="en-ZA"/>
+        </w:rPr>
+      </w:pPr>
+      <w:r>
+        <w:rPr>
+          <w:rFonts w:ascii="Courier New" w:eastAsia="Times New Roman" w:hAnsi="Courier New" w:cs="Courier New"/>
+          <w:color w:val="0000CC"/>
+          <w:sz w:val="20"/>
+          <w:szCs w:val="20"/>
+          <w:lang w:eastAsia="en-ZA"/>
+        </w:rPr>
+        <w:t>\begin</w:t>
+      </w:r>
+      <w:r>
+        <w:rPr>
+          <w:rFonts w:ascii="Courier New" w:eastAsia="Times New Roman" w:hAnsi="Courier New" w:cs="Courier New"/>
+          <w:color w:val="000000"/>
+          <w:sz w:val="20"/>
+          <w:szCs w:val="20"/>
+          <w:lang w:eastAsia="en-ZA"/>
+        </w:rPr>
+        <w:t>{figure}[</w:t>
+      </w:r>
+      <w:proofErr w:type="spellStart"/>
+      <w:r>
+        <w:rPr>
+          <w:rFonts w:ascii="Courier New" w:eastAsia="Times New Roman" w:hAnsi="Courier New" w:cs="Courier New"/>
+          <w:color w:val="000000"/>
+          <w:sz w:val="20"/>
+          <w:szCs w:val="20"/>
           <w:u w:val="single"/>
-        </w:rPr>
-        <w:t>it is also one that is very expansive and as such can be used in a variety of manners</w:t>
-      </w:r>
-    </w:p>
-    <w:p/>
-    <w:p>
-      <w:pPr>
-        <w:spacing w:after="0"/>
-      </w:pPr>
-      <w:r>
-        <w:t xml:space="preserve">Before discussing the principles that the name refers to in this theory, Merrill (2002) provides a few definitions for terms made use of. A principle in this context is a relationship that is always true regardless of the environment it is applied within </w:t>
-      </w:r>
-      <w:r>
-        <w:fldChar w:fldCharType="begin"/>
-      </w:r>
-      <w:r>
-        <w:instrText xml:space="preserve"> ADDIN EN.CITE &lt;EndNote&gt;&lt;Cite&gt;&lt;Author&gt;Merrill&lt;/Author&gt;&lt;Year&gt;2002&lt;/Year&gt;&lt;RecNum&gt;15&lt;/RecNum&gt;&lt;DisplayText&gt;(Merrill, 2002)&lt;/DisplayText&gt;&lt;record&gt;&lt;rec-number&gt;15&lt;/rec-number&gt;&lt;foreign-keys&gt;&lt;key app="EN" db-id="xxpxx9sx3tp9wcessx85vtt29p0f95settdz" timestamp="1623520581"&gt;15&lt;/key&gt;&lt;/foreign-keys&gt;&lt;ref-type name="Journal Article"&gt;17&lt;/ref-type&gt;&lt;contributors&gt;&lt;authors&gt;&lt;author&gt;Merrill, M David&lt;/author&gt;&lt;/authors&gt;&lt;/contributors&gt;&lt;titles&gt;&lt;title&gt;First principles of instruction&lt;/title&gt;&lt;secondary-title&gt;Educational technology research and development&lt;/secondary-title&gt;&lt;/titles&gt;&lt;periodical&gt;&lt;full-title&gt;Educational technology research and development&lt;/full-title&gt;&lt;/periodical&gt;&lt;pages&gt;43-59&lt;/pages&gt;&lt;volume&gt;50&lt;/volume&gt;&lt;number&gt;3&lt;/number&gt;&lt;dates&gt;&lt;year&gt;2002&lt;/year&gt;&lt;/dates&gt;&lt;isbn&gt;1556-6501&lt;/isbn&gt;&lt;urls&gt;&lt;/urls&gt;&lt;/record&gt;&lt;/Cite&gt;&lt;/EndNote&gt;</w:instrText>
-      </w:r>
-      <w:r>
-        <w:fldChar w:fldCharType="separate"/>
-      </w:r>
-      <w:r>
-        <w:rPr>
-          <w:noProof/>
-        </w:rPr>
-        <w:t>(Merrill, 2002)</w:t>
-      </w:r>
-      <w:r>
-        <w:fldChar w:fldCharType="end"/>
-      </w:r>
-      <w:r>
-        <w:t xml:space="preserve">. A practice is any instructional activity </w:t>
-      </w:r>
-      <w:r>
-        <w:fldChar w:fldCharType="begin"/>
-      </w:r>
-      <w:r>
-        <w:instrText xml:space="preserve"> ADDIN EN.CITE &lt;EndNote&gt;&lt;Cite&gt;&lt;Author&gt;Merrill&lt;/Author&gt;&lt;Year&gt;2002&lt;/Year&gt;&lt;RecNum&gt;15&lt;/RecNum&gt;&lt;DisplayText&gt;(Merrill, 2002)&lt;/DisplayText&gt;&lt;record&gt;&lt;rec-number&gt;15&lt;/rec-number&gt;&lt;foreign-keys&gt;&lt;key app="EN" db-id="xxpxx9sx3tp9wcessx85vtt29p0f95settdz" timestamp="1623520581"&gt;15&lt;/key&gt;&lt;/foreign-keys&gt;&lt;ref-type name="Journal Article"&gt;17&lt;/ref-type&gt;&lt;contributors&gt;&lt;authors&gt;&lt;author&gt;Merrill, M David&lt;/author&gt;&lt;/authors&gt;&lt;/contributors&gt;&lt;titles&gt;&lt;title&gt;First principles of instruction&lt;/title&gt;&lt;secondary-title&gt;Educational technology research and development&lt;/secondary-title&gt;&lt;/titles&gt;&lt;periodical&gt;&lt;full-title&gt;Educational technology research and development&lt;/full-title&gt;&lt;/periodical&gt;&lt;pages&gt;43-59&lt;/pages&gt;&lt;volume&gt;50&lt;/volume&gt;&lt;number&gt;3&lt;/number&gt;&lt;dates&gt;&lt;year&gt;2002&lt;/year&gt;&lt;/dates&gt;&lt;isbn&gt;1556-6501&lt;/isbn&gt;&lt;urls&gt;&lt;/urls&gt;&lt;/record&gt;&lt;/Cite&gt;&lt;/EndNote&gt;</w:instrText>
-      </w:r>
-      <w:r>
-        <w:fldChar w:fldCharType="separate"/>
-      </w:r>
-      <w:r>
-        <w:rPr>
-          <w:noProof/>
-        </w:rPr>
-        <w:t>(Merrill, 2002)</w:t>
-      </w:r>
-      <w:r>
-        <w:fldChar w:fldCharType="end"/>
-      </w:r>
-      <w:r>
-        <w:t xml:space="preserve">. A program is a means of instruction that makes use of several practices </w:t>
-      </w:r>
-      <w:r>
-        <w:fldChar w:fldCharType="begin"/>
-      </w:r>
-      <w:r>
-        <w:instrText xml:space="preserve"> ADDIN EN.CITE &lt;EndNote&gt;&lt;Cite&gt;&lt;Author&gt;Merrill&lt;/Author&gt;&lt;Year&gt;2002&lt;/Year&gt;&lt;RecNum&gt;15&lt;/RecNum&gt;&lt;DisplayText&gt;(Merrill, 2002)&lt;/DisplayText&gt;&lt;record&gt;&lt;rec-number&gt;15&lt;/rec-number&gt;&lt;foreign-keys&gt;&lt;key app="EN" db-id="xxpxx9sx3tp9wcessx85vtt29p0f95settdz" timestamp="1623520581"&gt;15&lt;/key&gt;&lt;/foreign-keys&gt;&lt;ref-type name="Journal Article"&gt;17&lt;/ref-type&gt;&lt;contributors&gt;&lt;authors&gt;&lt;author&gt;Merrill, M David&lt;/author&gt;&lt;/authors&gt;&lt;/contributors&gt;&lt;titles&gt;&lt;title&gt;First principles of instruction&lt;/title&gt;&lt;secondary-title&gt;Educational technology research and development&lt;/secondary-title&gt;&lt;/titles&gt;&lt;periodical&gt;&lt;full-title&gt;Educational technology research and development&lt;/full-title&gt;&lt;/periodical&gt;&lt;pages&gt;43-59&lt;/pages&gt;&lt;volume&gt;50&lt;/volume&gt;&lt;number&gt;3&lt;/number&gt;&lt;dates&gt;&lt;year&gt;2002&lt;/year&gt;&lt;/dates&gt;&lt;isbn&gt;1556-6501&lt;/isbn&gt;&lt;urls&gt;&lt;/urls&gt;&lt;/record&gt;&lt;/Cite&gt;&lt;/EndNote&gt;</w:instrText>
-      </w:r>
-      <w:r>
-        <w:fldChar w:fldCharType="separate"/>
-      </w:r>
-      <w:r>
-        <w:rPr>
-          <w:noProof/>
-        </w:rPr>
-        <w:t>(Merrill, 2002)</w:t>
-      </w:r>
-      <w:r>
-        <w:fldChar w:fldCharType="end"/>
-      </w:r>
-      <w:r>
-        <w:t>. Merrill (2002) states that the first principles described are able to be implemented in any instructional system or environment as they are “design-oriented” and as such relate more to creating learning environments rather than describing the means of knowledge transfer. Each of the following principles is also accompanied by three “corollaries” each of which Merrill (2002) likewise explains.</w:t>
-      </w:r>
-    </w:p>
-    <w:p/>
-    <w:p>
-      <w:pPr>
-        <w:spacing w:after="0"/>
-      </w:pPr>
-      <w:r>
-        <w:t xml:space="preserve">The first principle of Merrill’s (2002) First Principles of Instruction is that the learning is problem centred. This principle describes three corollaries, the first of which being “Show Task” which states that learners should be shown the types of problems they will be solving or will be able to solve with the knowledge that they attain </w:t>
-      </w:r>
-      <w:r>
-        <w:fldChar w:fldCharType="begin"/>
-      </w:r>
-      <w:r>
-        <w:instrText xml:space="preserve"> ADDIN EN.CITE &lt;EndNote&gt;&lt;Cite&gt;&lt;Author&gt;Merrill&lt;/Author&gt;&lt;Year&gt;2002&lt;/Year&gt;&lt;RecNum&gt;15&lt;/RecNum&gt;&lt;DisplayText&gt;(Merrill, 2002)&lt;/DisplayText&gt;&lt;record&gt;&lt;rec-number&gt;15&lt;/rec-number&gt;&lt;foreign-keys&gt;&lt;key app="EN" db-id="xxpxx9sx3tp9wcessx85vtt29p0f95settdz" timestamp="1623520581"&gt;15&lt;/key&gt;&lt;/foreign-keys&gt;&lt;ref-type name="Journal Article"&gt;17&lt;/ref-type&gt;&lt;contributors&gt;&lt;authors&gt;&lt;author&gt;Merrill, M David&lt;/author&gt;&lt;/authors&gt;&lt;/contributors&gt;&lt;titles&gt;&lt;title&gt;First principles of instruction&lt;/title&gt;&lt;secondary-title&gt;Educational technology research and development&lt;/secondary-title&gt;&lt;/titles&gt;&lt;periodical&gt;&lt;full-title&gt;Educational technology research and development&lt;/full-title&gt;&lt;/periodical&gt;&lt;pages&gt;43-59&lt;/pages&gt;&lt;volume&gt;50&lt;/volume&gt;&lt;number&gt;3&lt;/number&gt;&lt;dates&gt;&lt;year&gt;2002&lt;/year&gt;&lt;/dates&gt;&lt;isbn&gt;1556-6501&lt;/isbn&gt;&lt;urls&gt;&lt;/urls&gt;&lt;/record&gt;&lt;/Cite&gt;&lt;/EndNote&gt;</w:instrText>
-      </w:r>
-      <w:r>
-        <w:fldChar w:fldCharType="separate"/>
-      </w:r>
-      <w:r>
-        <w:rPr>
-          <w:noProof/>
-        </w:rPr>
-        <w:t>(Merrill, 2002)</w:t>
-      </w:r>
-      <w:r>
-        <w:fldChar w:fldCharType="end"/>
-      </w:r>
-      <w:r>
-        <w:t xml:space="preserve">. The next is the “Task Level” which explains that the problems presented should keep learners engaged due to the complexity and not just the action of solving it </w:t>
-      </w:r>
-      <w:r>
-        <w:fldChar w:fldCharType="begin"/>
-      </w:r>
-      <w:r>
-        <w:instrText xml:space="preserve"> ADDIN EN.CITE &lt;EndNote&gt;&lt;Cite&gt;&lt;Author&gt;Merrill&lt;/Author&gt;&lt;Year&gt;2002&lt;/Year&gt;&lt;RecNum&gt;15&lt;/RecNum&gt;&lt;DisplayText&gt;(Merrill, 2002)&lt;/DisplayText&gt;&lt;record&gt;&lt;rec-number&gt;15&lt;/rec-number&gt;&lt;foreign-keys&gt;&lt;key app="EN" db-id="xxpxx9sx3tp9wcessx85vtt29p0f95settdz" timestamp="1623520581"&gt;15&lt;/key&gt;&lt;/foreign-keys&gt;&lt;ref-type name="Journal Article"&gt;17&lt;/ref-type&gt;&lt;contributors&gt;&lt;authors&gt;&lt;author&gt;Merrill, M David&lt;/author&gt;&lt;/authors&gt;&lt;/contributors&gt;&lt;titles&gt;&lt;title&gt;First principles of instruction&lt;/title&gt;&lt;secondary-title&gt;Educational technology research and development&lt;/secondary-title&gt;&lt;/titles&gt;&lt;periodical&gt;&lt;full-title&gt;Educational technology research and development&lt;/full-title&gt;&lt;/periodical&gt;&lt;pages&gt;43-59&lt;/pages&gt;&lt;volume&gt;50&lt;/volume&gt;&lt;number&gt;3&lt;/number&gt;&lt;dates&gt;&lt;year&gt;2002&lt;/year&gt;&lt;/dates&gt;&lt;isbn&gt;1556-6501&lt;/isbn&gt;&lt;urls&gt;&lt;/urls&gt;&lt;/record&gt;&lt;/Cite&gt;&lt;/EndNote&gt;</w:instrText>
-      </w:r>
-      <w:r>
-        <w:fldChar w:fldCharType="separate"/>
-      </w:r>
-      <w:r>
-        <w:rPr>
-          <w:noProof/>
-        </w:rPr>
-        <w:t>(Merrill, 2002)</w:t>
-      </w:r>
-      <w:r>
-        <w:fldChar w:fldCharType="end"/>
-      </w:r>
-      <w:r>
-        <w:t xml:space="preserve">. The last corollary, “problem progression” describes that the problems presented should have some form of increasing complexity while still being comparable to the previous iteration of the type of problem </w:t>
-      </w:r>
-      <w:r>
-        <w:fldChar w:fldCharType="begin"/>
-      </w:r>
-      <w:r>
-        <w:instrText xml:space="preserve"> ADDIN EN.CITE &lt;EndNote&gt;&lt;Cite&gt;&lt;Author&gt;Merrill&lt;/Author&gt;&lt;Year&gt;2002&lt;/Year&gt;&lt;RecNum&gt;15&lt;/RecNum&gt;&lt;DisplayText&gt;(Merrill, 2002)&lt;/DisplayText&gt;&lt;record&gt;&lt;rec-number&gt;15&lt;/rec-number&gt;&lt;foreign-keys&gt;&lt;key app="EN" db-id="xxpxx9sx3tp9wcessx85vtt29p0f95settdz" timestamp="1623520581"&gt;15&lt;/key&gt;&lt;/foreign-keys&gt;&lt;ref-type name="Journal Article"&gt;17&lt;/ref-type&gt;&lt;contributors&gt;&lt;authors&gt;&lt;author&gt;Merrill, M David&lt;/author&gt;&lt;/authors&gt;&lt;/contributors&gt;&lt;titles&gt;&lt;title&gt;First principles of instruction&lt;/title&gt;&lt;secondary-title&gt;Educational technology research and development&lt;/secondary-title&gt;&lt;/titles&gt;&lt;periodical&gt;&lt;full-title&gt;Educational technology research and development&lt;/full-title&gt;&lt;/periodical&gt;&lt;pages&gt;43-59&lt;/pages&gt;&lt;volume&gt;50&lt;/volume&gt;&lt;number&gt;3&lt;/number&gt;&lt;dates&gt;&lt;year&gt;2002&lt;/year&gt;&lt;/dates&gt;&lt;isbn&gt;1556-6501&lt;/isbn&gt;&lt;urls&gt;&lt;/urls&gt;&lt;/record&gt;&lt;/Cite&gt;&lt;/EndNote&gt;</w:instrText>
-      </w:r>
-      <w:r>
-        <w:fldChar w:fldCharType="separate"/>
-      </w:r>
-      <w:r>
-        <w:rPr>
-          <w:noProof/>
-        </w:rPr>
-        <w:t>(Merrill, 2002)</w:t>
-      </w:r>
-      <w:r>
-        <w:fldChar w:fldCharType="end"/>
-      </w:r>
-      <w:r>
+          <w:lang w:eastAsia="en-ZA"/>
+        </w:rPr>
+        <w:t>htbp</w:t>
+      </w:r>
+      <w:proofErr w:type="spellEnd"/>
+      <w:r>
+        <w:rPr>
+          <w:rFonts w:ascii="Courier New" w:eastAsia="Times New Roman" w:hAnsi="Courier New" w:cs="Courier New"/>
+          <w:color w:val="000000"/>
+          <w:sz w:val="20"/>
+          <w:szCs w:val="20"/>
+          <w:lang w:eastAsia="en-ZA"/>
+        </w:rPr>
+        <w:t>]</w:t>
+      </w:r>
+    </w:p>
+    <w:p>
+      <w:pPr>
+        <w:keepLines w:val="0"/>
+        <w:tabs>
+          <w:tab w:val="left" w:pos="916"/>
+          <w:tab w:val="left" w:pos="1832"/>
+          <w:tab w:val="left" w:pos="2748"/>
+          <w:tab w:val="left" w:pos="3664"/>
+          <w:tab w:val="left" w:pos="4580"/>
+          <w:tab w:val="left" w:pos="5496"/>
+          <w:tab w:val="left" w:pos="6412"/>
+          <w:tab w:val="left" w:pos="7328"/>
+          <w:tab w:val="left" w:pos="8244"/>
+          <w:tab w:val="left" w:pos="9160"/>
+          <w:tab w:val="left" w:pos="10076"/>
+          <w:tab w:val="left" w:pos="10992"/>
+          <w:tab w:val="left" w:pos="11908"/>
+          <w:tab w:val="left" w:pos="12824"/>
+          <w:tab w:val="left" w:pos="13740"/>
+          <w:tab w:val="left" w:pos="14656"/>
+        </w:tabs>
+        <w:spacing w:after="0" w:line="240" w:lineRule="auto"/>
+        <w:rPr>
+          <w:rFonts w:ascii="Courier New" w:eastAsia="Times New Roman" w:hAnsi="Courier New" w:cs="Courier New"/>
+          <w:sz w:val="20"/>
+          <w:szCs w:val="20"/>
+          <w:lang w:eastAsia="en-ZA"/>
+        </w:rPr>
+      </w:pPr>
+      <w:r>
+        <w:rPr>
+          <w:rFonts w:ascii="Courier New" w:eastAsia="Times New Roman" w:hAnsi="Courier New" w:cs="Courier New"/>
+          <w:color w:val="800000"/>
+          <w:sz w:val="20"/>
+          <w:szCs w:val="20"/>
+          <w:lang w:eastAsia="en-ZA"/>
+        </w:rPr>
+        <w:t>\</w:t>
+      </w:r>
+      <w:proofErr w:type="spellStart"/>
+      <w:r>
+        <w:rPr>
+          <w:rFonts w:ascii="Courier New" w:eastAsia="Times New Roman" w:hAnsi="Courier New" w:cs="Courier New"/>
+          <w:color w:val="800000"/>
+          <w:sz w:val="20"/>
+          <w:szCs w:val="20"/>
+          <w:lang w:eastAsia="en-ZA"/>
+        </w:rPr>
+        <w:t>centerline</w:t>
+      </w:r>
+      <w:proofErr w:type="spellEnd"/>
+      <w:r>
+        <w:rPr>
+          <w:rFonts w:ascii="Courier New" w:eastAsia="Times New Roman" w:hAnsi="Courier New" w:cs="Courier New"/>
+          <w:color w:val="000000"/>
+          <w:sz w:val="20"/>
+          <w:szCs w:val="20"/>
+          <w:lang w:eastAsia="en-ZA"/>
+        </w:rPr>
+        <w:t>{</w:t>
+      </w:r>
+      <w:r>
+        <w:rPr>
+          <w:rFonts w:ascii="Courier New" w:eastAsia="Times New Roman" w:hAnsi="Courier New" w:cs="Courier New"/>
+          <w:b/>
+          <w:bCs/>
+          <w:color w:val="0000CC"/>
+          <w:sz w:val="20"/>
+          <w:szCs w:val="20"/>
+          <w:lang w:eastAsia="en-ZA"/>
+        </w:rPr>
+        <w:t>\</w:t>
+      </w:r>
+      <w:proofErr w:type="spellStart"/>
+      <w:r>
+        <w:rPr>
+          <w:rFonts w:ascii="Courier New" w:eastAsia="Times New Roman" w:hAnsi="Courier New" w:cs="Courier New"/>
+          <w:b/>
+          <w:bCs/>
+          <w:color w:val="0000CC"/>
+          <w:sz w:val="20"/>
+          <w:szCs w:val="20"/>
+          <w:lang w:eastAsia="en-ZA"/>
+        </w:rPr>
+        <w:t>includegraphics</w:t>
+      </w:r>
+      <w:proofErr w:type="spellEnd"/>
+      <w:r>
+        <w:rPr>
+          <w:rFonts w:ascii="Courier New" w:eastAsia="Times New Roman" w:hAnsi="Courier New" w:cs="Courier New"/>
+          <w:color w:val="000000"/>
+          <w:sz w:val="20"/>
+          <w:szCs w:val="20"/>
+          <w:lang w:eastAsia="en-ZA"/>
+        </w:rPr>
+        <w:t>[scale=0.</w:t>
+      </w:r>
+      <w:proofErr w:type="gramStart"/>
+      <w:r>
+        <w:rPr>
+          <w:rFonts w:ascii="Courier New" w:eastAsia="Times New Roman" w:hAnsi="Courier New" w:cs="Courier New"/>
+          <w:color w:val="000000"/>
+          <w:sz w:val="20"/>
+          <w:szCs w:val="20"/>
+          <w:lang w:eastAsia="en-ZA"/>
+        </w:rPr>
+        <w:t>35]{</w:t>
+      </w:r>
+      <w:proofErr w:type="gramEnd"/>
+      <w:r>
+        <w:rPr>
+          <w:rFonts w:ascii="Courier New" w:eastAsia="Times New Roman" w:hAnsi="Courier New" w:cs="Courier New"/>
+          <w:color w:val="000000"/>
+          <w:sz w:val="20"/>
+          <w:szCs w:val="20"/>
+          <w:u w:val="single"/>
+          <w:lang w:eastAsia="en-ZA"/>
+        </w:rPr>
+        <w:t>merrill2</w:t>
+      </w:r>
+      <w:r>
+        <w:rPr>
+          <w:rFonts w:ascii="Courier New" w:eastAsia="Times New Roman" w:hAnsi="Courier New" w:cs="Courier New"/>
+          <w:color w:val="000000"/>
+          <w:sz w:val="20"/>
+          <w:szCs w:val="20"/>
+          <w:lang w:eastAsia="en-ZA"/>
+        </w:rPr>
         <w:t>.</w:t>
       </w:r>
-    </w:p>
-    <w:p>
-      <w:pPr>
-        <w:spacing w:after="0"/>
-      </w:pPr>
-    </w:p>
-    <w:p>
-      <w:pPr>
-        <w:spacing w:after="0"/>
-      </w:pPr>
-      <w:r>
-        <w:t xml:space="preserve">The second principle is Activation which means that learning happens whenever previous experiences are used </w:t>
-      </w:r>
-      <w:r>
-        <w:fldChar w:fldCharType="begin"/>
-      </w:r>
-      <w:r>
-        <w:instrText xml:space="preserve"> ADDIN EN.CITE &lt;EndNote&gt;&lt;Cite&gt;&lt;Author&gt;Merrill&lt;/Author&gt;&lt;Year&gt;2002&lt;/Year&gt;&lt;RecNum&gt;15&lt;/RecNum&gt;&lt;DisplayText&gt;(Merrill, 2002)&lt;/DisplayText&gt;&lt;record&gt;&lt;rec-number&gt;15&lt;/rec-number&gt;&lt;foreign-keys&gt;&lt;key app="EN" db-id="xxpxx9sx3tp9wcessx85vtt29p0f95settdz" timestamp="1623520581"&gt;15&lt;/key&gt;&lt;/foreign-keys&gt;&lt;ref-type name="Journal Article"&gt;17&lt;/ref-type&gt;&lt;contributors&gt;&lt;authors&gt;&lt;author&gt;Merrill, M David&lt;/author&gt;&lt;/authors&gt;&lt;/contributors&gt;&lt;titles&gt;&lt;title&gt;First principles of instruction&lt;/title&gt;&lt;secondary-title&gt;Educational technology research and development&lt;/secondary-title&gt;&lt;/titles&gt;&lt;periodical&gt;&lt;full-title&gt;Educational technology research and development&lt;/full-title&gt;&lt;/periodical&gt;&lt;pages&gt;43-59&lt;/pages&gt;&lt;volume&gt;50&lt;/volume&gt;&lt;number&gt;3&lt;/number&gt;&lt;dates&gt;&lt;year&gt;2002&lt;/year&gt;&lt;/dates&gt;&lt;isbn&gt;1556-6501&lt;/isbn&gt;&lt;urls&gt;&lt;/urls&gt;&lt;/record&gt;&lt;/Cite&gt;&lt;/EndNote&gt;</w:instrText>
-      </w:r>
-      <w:r>
-        <w:fldChar w:fldCharType="separate"/>
-      </w:r>
-      <w:r>
-        <w:rPr>
-          <w:noProof/>
-        </w:rPr>
-        <w:t>(Merrill, 2002)</w:t>
-      </w:r>
-      <w:r>
-        <w:fldChar w:fldCharType="end"/>
-      </w:r>
-      <w:r>
-        <w:t xml:space="preserve">. The first corollary, “Previous Experience”, states that the learning process is enhanced when a learner is able to draw upon relevant past experiences and apply the associate knowledge as a foundation for new knowledge </w:t>
-      </w:r>
-      <w:r>
-        <w:fldChar w:fldCharType="begin"/>
-      </w:r>
-      <w:r>
-        <w:instrText xml:space="preserve"> ADDIN EN.CITE &lt;EndNote&gt;&lt;Cite&gt;&lt;Author&gt;Merrill&lt;/Author&gt;&lt;Year&gt;2002&lt;/Year&gt;&lt;RecNum&gt;15&lt;/RecNum&gt;&lt;DisplayText&gt;(Merrill, 2002)&lt;/DisplayText&gt;&lt;record&gt;&lt;rec-number&gt;15&lt;/rec-number&gt;&lt;foreign-keys&gt;&lt;key app="EN" db-id="xxpxx9sx3tp9wcessx85vtt29p0f95settdz" timestamp="1623520581"&gt;15&lt;/key&gt;&lt;/foreign-keys&gt;&lt;ref-type name="Journal Article"&gt;17&lt;/ref-type&gt;&lt;contributors&gt;&lt;authors&gt;&lt;author&gt;Merrill, M David&lt;/author&gt;&lt;/authors&gt;&lt;/contributors&gt;&lt;titles&gt;&lt;title&gt;First principles of instruction&lt;/title&gt;&lt;secondary-title&gt;Educational technology research and development&lt;/secondary-title&gt;&lt;/titles&gt;&lt;periodical&gt;&lt;full-title&gt;Educational technology research and development&lt;/full-title&gt;&lt;/periodical&gt;&lt;pages&gt;43-59&lt;/pages&gt;&lt;volume&gt;50&lt;/volume&gt;&lt;number&gt;3&lt;/number&gt;&lt;dates&gt;&lt;year&gt;2002&lt;/year&gt;&lt;/dates&gt;&lt;isbn&gt;1556-6501&lt;/isbn&gt;&lt;urls&gt;&lt;/urls&gt;&lt;/record&gt;&lt;/Cite&gt;&lt;/EndNote&gt;</w:instrText>
-      </w:r>
-      <w:r>
-        <w:fldChar w:fldCharType="separate"/>
-      </w:r>
-      <w:r>
-        <w:rPr>
-          <w:noProof/>
-        </w:rPr>
-        <w:t>(Merrill, 2002)</w:t>
-      </w:r>
-      <w:r>
-        <w:fldChar w:fldCharType="end"/>
-      </w:r>
-      <w:r>
-        <w:t xml:space="preserve">. “New Knowledge” is the second and explains that learners should be provided with a relevant experience as an additional foundation to add to their knowledge base </w:t>
-      </w:r>
-      <w:r>
-        <w:fldChar w:fldCharType="begin"/>
-      </w:r>
-      <w:r>
-        <w:instrText xml:space="preserve"> ADDIN EN.CITE &lt;EndNote&gt;&lt;Cite&gt;&lt;Author&gt;Merrill&lt;/Author&gt;&lt;Year&gt;2002&lt;/Year&gt;&lt;RecNum&gt;15&lt;/RecNum&gt;&lt;DisplayText&gt;(Merrill, 2002)&lt;/DisplayText&gt;&lt;record&gt;&lt;rec-number&gt;15&lt;/rec-number&gt;&lt;foreign-keys&gt;&lt;key app="EN" db-id="xxpxx9sx3tp9wcessx85vtt29p0f95settdz" timestamp="1623520581"&gt;15&lt;/key&gt;&lt;/foreign-keys&gt;&lt;ref-type name="Journal Article"&gt;17&lt;/ref-type&gt;&lt;contributors&gt;&lt;authors&gt;&lt;author&gt;Merrill, M David&lt;/author&gt;&lt;/authors&gt;&lt;/contributors&gt;&lt;titles&gt;&lt;title&gt;First principles of instruction&lt;/title&gt;&lt;secondary-title&gt;Educational technology research and development&lt;/secondary-title&gt;&lt;/titles&gt;&lt;periodical&gt;&lt;full-title&gt;Educational technology research and development&lt;/full-title&gt;&lt;/periodical&gt;&lt;pages&gt;43-59&lt;/pages&gt;&lt;volume&gt;50&lt;/volume&gt;&lt;number&gt;3&lt;/number&gt;&lt;dates&gt;&lt;year&gt;2002&lt;/year&gt;&lt;/dates&gt;&lt;isbn&gt;1556-6501&lt;/isbn&gt;&lt;urls&gt;&lt;/urls&gt;&lt;/record&gt;&lt;/Cite&gt;&lt;/EndNote&gt;</w:instrText>
-      </w:r>
-      <w:r>
-        <w:fldChar w:fldCharType="separate"/>
-      </w:r>
-      <w:r>
-        <w:rPr>
-          <w:noProof/>
-        </w:rPr>
-        <w:t>(Merrill, 2002)</w:t>
-      </w:r>
-      <w:r>
-        <w:fldChar w:fldCharType="end"/>
-      </w:r>
-      <w:r>
-        <w:t xml:space="preserve">. The last corollary is “Structure” and details that learners should be encouraged to organise new knowledge according to some relevant structure </w:t>
-      </w:r>
-      <w:r>
-        <w:fldChar w:fldCharType="begin"/>
-      </w:r>
-      <w:r>
-        <w:instrText xml:space="preserve"> ADDIN EN.CITE &lt;EndNote&gt;&lt;Cite&gt;&lt;Author&gt;Merrill&lt;/Author&gt;&lt;Year&gt;2002&lt;/Year&gt;&lt;RecNum&gt;15&lt;/RecNum&gt;&lt;DisplayText&gt;(Merrill, 2002)&lt;/DisplayText&gt;&lt;record&gt;&lt;rec-number&gt;15&lt;/rec-number&gt;&lt;foreign-keys&gt;&lt;key app="EN" db-id="xxpxx9sx3tp9wcessx85vtt29p0f95settdz" timestamp="1623520581"&gt;15&lt;/key&gt;&lt;/foreign-keys&gt;&lt;ref-type name="Journal Article"&gt;17&lt;/ref-type&gt;&lt;contributors&gt;&lt;authors&gt;&lt;author&gt;Merrill, M David&lt;/author&gt;&lt;/authors&gt;&lt;/contributors&gt;&lt;titles&gt;&lt;title&gt;First principles of instruction&lt;/title&gt;&lt;secondary-title&gt;Educational technology research and development&lt;/secondary-title&gt;&lt;/titles&gt;&lt;periodical&gt;&lt;full-title&gt;Educational technology research and development&lt;/full-title&gt;&lt;/periodical&gt;&lt;pages&gt;43-59&lt;/pages&gt;&lt;volume&gt;50&lt;/volume&gt;&lt;number&gt;3&lt;/number&gt;&lt;dates&gt;&lt;year&gt;2002&lt;/year&gt;&lt;/dates&gt;&lt;isbn&gt;1556-6501&lt;/isbn&gt;&lt;urls&gt;&lt;/urls&gt;&lt;/record&gt;&lt;/Cite&gt;&lt;/EndNote&gt;</w:instrText>
-      </w:r>
-      <w:r>
-        <w:fldChar w:fldCharType="separate"/>
-      </w:r>
-      <w:r>
-        <w:rPr>
-          <w:noProof/>
-        </w:rPr>
-        <w:t>(Merrill, 2002)</w:t>
+      <w:r>
+        <w:rPr>
+          <w:rFonts w:ascii="Courier New" w:eastAsia="Times New Roman" w:hAnsi="Courier New" w:cs="Courier New"/>
+          <w:color w:val="000000"/>
+          <w:sz w:val="20"/>
+          <w:szCs w:val="20"/>
+          <w:u w:val="single"/>
+          <w:lang w:eastAsia="en-ZA"/>
+        </w:rPr>
+        <w:t>png</w:t>
+      </w:r>
+      <w:r>
+        <w:rPr>
+          <w:rFonts w:ascii="Courier New" w:eastAsia="Times New Roman" w:hAnsi="Courier New" w:cs="Courier New"/>
+          <w:color w:val="000000"/>
+          <w:sz w:val="20"/>
+          <w:szCs w:val="20"/>
+          <w:lang w:eastAsia="en-ZA"/>
+        </w:rPr>
+        <w:t>}}</w:t>
+      </w:r>
+    </w:p>
+    <w:p>
+      <w:pPr>
+        <w:keepLines w:val="0"/>
+        <w:tabs>
+          <w:tab w:val="left" w:pos="916"/>
+          <w:tab w:val="left" w:pos="1832"/>
+          <w:tab w:val="left" w:pos="2748"/>
+          <w:tab w:val="left" w:pos="3664"/>
+          <w:tab w:val="left" w:pos="4580"/>
+          <w:tab w:val="left" w:pos="5496"/>
+          <w:tab w:val="left" w:pos="6412"/>
+          <w:tab w:val="left" w:pos="7328"/>
+          <w:tab w:val="left" w:pos="8244"/>
+          <w:tab w:val="left" w:pos="9160"/>
+          <w:tab w:val="left" w:pos="10076"/>
+          <w:tab w:val="left" w:pos="10992"/>
+          <w:tab w:val="left" w:pos="11908"/>
+          <w:tab w:val="left" w:pos="12824"/>
+          <w:tab w:val="left" w:pos="13740"/>
+          <w:tab w:val="left" w:pos="14656"/>
+        </w:tabs>
+        <w:spacing w:after="0" w:line="240" w:lineRule="auto"/>
+        <w:rPr>
+          <w:rFonts w:ascii="Courier New" w:eastAsia="Times New Roman" w:hAnsi="Courier New" w:cs="Courier New"/>
+          <w:sz w:val="20"/>
+          <w:szCs w:val="20"/>
+          <w:lang w:eastAsia="en-ZA"/>
+        </w:rPr>
+      </w:pPr>
+      <w:r>
+        <w:rPr>
+          <w:rFonts w:ascii="Courier New" w:eastAsia="Times New Roman" w:hAnsi="Courier New" w:cs="Courier New"/>
+          <w:color w:val="800000"/>
+          <w:sz w:val="20"/>
+          <w:szCs w:val="20"/>
+          <w:lang w:eastAsia="en-ZA"/>
+        </w:rPr>
+        <w:t>\</w:t>
+      </w:r>
+      <w:proofErr w:type="gramStart"/>
+      <w:r>
+        <w:rPr>
+          <w:rFonts w:ascii="Courier New" w:eastAsia="Times New Roman" w:hAnsi="Courier New" w:cs="Courier New"/>
+          <w:color w:val="800000"/>
+          <w:sz w:val="20"/>
+          <w:szCs w:val="20"/>
+          <w:lang w:eastAsia="en-ZA"/>
+        </w:rPr>
+        <w:t>caption</w:t>
+      </w:r>
+      <w:r>
+        <w:rPr>
+          <w:rFonts w:ascii="Courier New" w:eastAsia="Times New Roman" w:hAnsi="Courier New" w:cs="Courier New"/>
+          <w:color w:val="000000"/>
+          <w:sz w:val="20"/>
+          <w:szCs w:val="20"/>
+          <w:lang w:eastAsia="en-ZA"/>
+        </w:rPr>
+        <w:t>{</w:t>
+      </w:r>
+      <w:proofErr w:type="gramEnd"/>
+      <w:r>
+        <w:rPr>
+          <w:rFonts w:ascii="Courier New" w:eastAsia="Times New Roman" w:hAnsi="Courier New" w:cs="Courier New"/>
+          <w:color w:val="000000"/>
+          <w:sz w:val="20"/>
+          <w:szCs w:val="20"/>
+          <w:lang w:eastAsia="en-ZA"/>
+        </w:rPr>
+        <w:t xml:space="preserve">Own Image summarising </w:t>
+      </w:r>
+      <w:r>
+        <w:rPr>
+          <w:rFonts w:ascii="Courier New" w:eastAsia="Times New Roman" w:hAnsi="Courier New" w:cs="Courier New"/>
+          <w:color w:val="000000"/>
+          <w:sz w:val="20"/>
+          <w:szCs w:val="20"/>
+          <w:u w:val="single"/>
+          <w:lang w:eastAsia="en-ZA"/>
+        </w:rPr>
+        <w:t>Merrill's</w:t>
+      </w:r>
+      <w:r>
+        <w:rPr>
+          <w:rFonts w:ascii="Courier New" w:eastAsia="Times New Roman" w:hAnsi="Courier New" w:cs="Courier New"/>
+          <w:color w:val="000000"/>
+          <w:sz w:val="20"/>
+          <w:szCs w:val="20"/>
+          <w:lang w:eastAsia="en-ZA"/>
+        </w:rPr>
+        <w:t xml:space="preserve"> First Principles}</w:t>
+      </w:r>
+    </w:p>
+    <w:p>
+      <w:pPr>
+        <w:keepLines w:val="0"/>
+        <w:tabs>
+          <w:tab w:val="left" w:pos="916"/>
+          <w:tab w:val="left" w:pos="1832"/>
+          <w:tab w:val="left" w:pos="2748"/>
+          <w:tab w:val="left" w:pos="3664"/>
+          <w:tab w:val="left" w:pos="4580"/>
+          <w:tab w:val="left" w:pos="5496"/>
+          <w:tab w:val="left" w:pos="6412"/>
+          <w:tab w:val="left" w:pos="7328"/>
+          <w:tab w:val="left" w:pos="8244"/>
+          <w:tab w:val="left" w:pos="9160"/>
+          <w:tab w:val="left" w:pos="10076"/>
+          <w:tab w:val="left" w:pos="10992"/>
+          <w:tab w:val="left" w:pos="11908"/>
+          <w:tab w:val="left" w:pos="12824"/>
+          <w:tab w:val="left" w:pos="13740"/>
+          <w:tab w:val="left" w:pos="14656"/>
+        </w:tabs>
+        <w:spacing w:after="0" w:line="240" w:lineRule="auto"/>
+        <w:rPr>
+          <w:rFonts w:ascii="Courier New" w:eastAsia="Times New Roman" w:hAnsi="Courier New" w:cs="Courier New"/>
+          <w:sz w:val="20"/>
+          <w:szCs w:val="20"/>
+          <w:lang w:eastAsia="en-ZA"/>
+        </w:rPr>
+      </w:pPr>
+      <w:r>
+        <w:rPr>
+          <w:rFonts w:ascii="Courier New" w:eastAsia="Times New Roman" w:hAnsi="Courier New" w:cs="Courier New"/>
+          <w:b/>
+          <w:bCs/>
+          <w:color w:val="0000CC"/>
+          <w:sz w:val="20"/>
+          <w:szCs w:val="20"/>
+          <w:lang w:eastAsia="en-ZA"/>
+        </w:rPr>
+        <w:t>\label{fig}</w:t>
+      </w:r>
+    </w:p>
+    <w:p>
+      <w:pPr>
+        <w:rPr>
+          <w:rFonts w:ascii="Times New Roman" w:eastAsia="Times New Roman" w:hAnsi="Times New Roman" w:cs="Times New Roman"/>
+          <w:color w:val="000000"/>
+          <w:sz w:val="24"/>
+          <w:szCs w:val="24"/>
+          <w:lang w:eastAsia="en-ZA"/>
+        </w:rPr>
+      </w:pPr>
+      <w:r>
+        <w:rPr>
+          <w:rFonts w:ascii="Times New Roman" w:eastAsia="Times New Roman" w:hAnsi="Times New Roman" w:cs="Times New Roman"/>
+          <w:color w:val="0000CC"/>
+          <w:sz w:val="24"/>
+          <w:szCs w:val="24"/>
+          <w:lang w:eastAsia="en-ZA"/>
+        </w:rPr>
+        <w:t>\end</w:t>
+      </w:r>
+      <w:r>
+        <w:rPr>
+          <w:rFonts w:ascii="Times New Roman" w:eastAsia="Times New Roman" w:hAnsi="Times New Roman" w:cs="Times New Roman"/>
+          <w:color w:val="000000"/>
+          <w:sz w:val="24"/>
+          <w:szCs w:val="24"/>
+          <w:lang w:eastAsia="en-ZA"/>
+        </w:rPr>
+        <w:t>{figure}</w:t>
+      </w:r>
+    </w:p>
+    <w:p>
+      <w:r>
+        <w:rPr>
+          <w:rFonts w:ascii="Times New Roman" w:eastAsia="Times New Roman" w:hAnsi="Times New Roman" w:cs="Times New Roman"/>
+          <w:color w:val="000000"/>
+          <w:sz w:val="24"/>
+          <w:szCs w:val="24"/>
+          <w:lang w:eastAsia="en-ZA"/>
+        </w:rPr>
+        <w:t>\\\\</w:t>
+      </w:r>
+    </w:p>
+    <w:p>
+      <w:pPr>
+        <w:spacing w:after="0"/>
+      </w:pPr>
+      <w:r>
+        <w:t>The principles and corollaries provided by Merrill</w:t>
+      </w:r>
+      <w:r>
+        <w:t>\cite{Merrill2002}</w:t>
+      </w:r>
+      <w:r>
+        <w:t xml:space="preserve"> provide an expansive and detailed structure to be used when developing any learning opportunity making it an exceptional choice to adapt specifically to a digital game learning system.  It does, however, lack a comprehensive discussion on how to keep learners engaged with the content and, as such, the next subsection will discuss some theories pertaining to the role of motivation in learning.</w:t>
+      </w:r>
+    </w:p>
+    <w:p>
+      <w:pPr>
+        <w:spacing w:after="0"/>
+      </w:pPr>
+      <w:r>
+        <w:t>\\\\</w:t>
+      </w:r>
+    </w:p>
+    <w:p>
+      <w:pPr>
+        <w:keepLines w:val="0"/>
+      </w:pPr>
+    </w:p>
+    <w:p>
+      <w:pPr>
+        <w:spacing w:after="0"/>
+      </w:pPr>
+      <w:r>
+        <w:lastRenderedPageBreak/>
+        <w:t xml:space="preserve">Another important factor to consider is how to keep learners engaged and motivated with the instructional material. </w:t>
+      </w:r>
+      <w:r>
+        <w:t xml:space="preserve">One model for motivating learners is the ARCS Model which was developed by John Keller </w:t>
+      </w:r>
+      <w:r>
+        <w:t>which</w:t>
+      </w:r>
+      <w:r>
+        <w:t xml:space="preserve"> is frequently referenced in the aforementione</w:t>
+      </w:r>
+      <w:r>
+        <w:t>d field of instructional design</w:t>
+      </w:r>
+      <w:r>
+        <w:fldChar w:fldCharType="begin"/>
+      </w:r>
+      <w:r>
+        <w:instrText xml:space="preserve"> ADDIN EN.CITE &lt;EndNote&gt;&lt;Cite&gt;&lt;Author&gt;Kapp&lt;/Author&gt;&lt;Year&gt;2012&lt;/Year&gt;&lt;RecNum&gt;17&lt;/RecNum&gt;&lt;DisplayText&gt;(Kapp, 2012a)&lt;/DisplayText&gt;&lt;record&gt;&lt;rec-number&gt;17&lt;/rec-number&gt;&lt;foreign-keys&gt;&lt;key app="EN" db-id="xxpxx9sx3tp9wcessx85vtt29p0f95settdz" timestamp="1623550587"&gt;17&lt;/key&gt;&lt;/foreign-keys&gt;&lt;ref-type name="Book"&gt;6&lt;/ref-type&gt;&lt;contributors&gt;&lt;authors&gt;&lt;author&gt;Kapp, Karl M&lt;/author&gt;&lt;/authors&gt;&lt;/contributors&gt;&lt;titles&gt;&lt;title&gt;The gamification of learning and instruction: game-based methods and strategies for training and education&lt;/title&gt;&lt;/titles&gt;&lt;dates&gt;&lt;year&gt;2012&lt;/year&gt;&lt;/dates&gt;&lt;publisher&gt;John Wiley &amp;amp; Sons&lt;/publisher&gt;&lt;isbn&gt;1118096347&lt;/isbn&gt;&lt;urls&gt;&lt;/urls&gt;&lt;/record&gt;&lt;/Cite&gt;&lt;/EndNote&gt;</w:instrText>
+      </w:r>
+      <w:r>
+        <w:fldChar w:fldCharType="separate"/>
+      </w:r>
+      <w:r>
+        <w:rPr>
+          <w:noProof/>
+        </w:rPr>
+        <w:t>\cite{Kapp2012a}</w:t>
+      </w:r>
+      <w:r>
+        <w:fldChar w:fldCharType="end"/>
+      </w:r>
+      <w:r>
+        <w:t>. It is comprised of four main elements with each focusing on designing</w:t>
+      </w:r>
+      <w:r>
+        <w:t xml:space="preserve"> instruction in a different way</w:t>
+      </w:r>
+      <w:r>
+        <w:fldChar w:fldCharType="begin"/>
+      </w:r>
+      <w:r>
+        <w:instrText xml:space="preserve"> ADDIN EN.CITE &lt;EndNote&gt;&lt;Cite&gt;&lt;Author&gt;Kapp&lt;/Author&gt;&lt;Year&gt;2012&lt;/Year&gt;&lt;RecNum&gt;17&lt;/RecNum&gt;&lt;DisplayText&gt;(Kapp, 2012a)&lt;/DisplayText&gt;&lt;record&gt;&lt;rec-number&gt;17&lt;/rec-number&gt;&lt;foreign-keys&gt;&lt;key app="EN" db-id="xxpxx9sx3tp9wcessx85vtt29p0f95settdz" timestamp="1623550587"&gt;17&lt;/key&gt;&lt;/foreign-keys&gt;&lt;ref-type name="Book"&gt;6&lt;/ref-type&gt;&lt;contributors&gt;&lt;authors&gt;&lt;author&gt;Kapp, Karl M&lt;/author&gt;&lt;/authors&gt;&lt;/contributors&gt;&lt;titles&gt;&lt;title&gt;The gamification of learning and instruction: game-based methods and strategies for training and education&lt;/title&gt;&lt;/titles&gt;&lt;dates&gt;&lt;year&gt;2012&lt;/year&gt;&lt;/dates&gt;&lt;publisher&gt;John Wiley &amp;amp; Sons&lt;/publisher&gt;&lt;isbn&gt;1118096347&lt;/isbn&gt;&lt;urls&gt;&lt;/urls&gt;&lt;/record&gt;&lt;/Cite&gt;&lt;Cite&gt;&lt;Author&gt;Kapp&lt;/Author&gt;&lt;Year&gt;2012&lt;/Year&gt;&lt;RecNum&gt;17&lt;/RecNum&gt;&lt;record&gt;&lt;rec-number&gt;17&lt;/rec-number&gt;&lt;foreign-keys&gt;&lt;key app="EN" db-id="xxpxx9sx3tp9wcessx85vtt29p0f95settdz" timestamp="1623550587"&gt;17&lt;/key&gt;&lt;/foreign-keys&gt;&lt;ref-type name="Book"&gt;6&lt;/ref-type&gt;&lt;contributors&gt;&lt;authors&gt;&lt;author&gt;Kapp, Karl M&lt;/author&gt;&lt;/authors&gt;&lt;/contributors&gt;&lt;titles&gt;&lt;title&gt;The gamification of learning and instruction: game-based methods and strategies for training and education&lt;/title&gt;&lt;/titles&gt;&lt;dates&gt;&lt;year&gt;2012&lt;/year&gt;&lt;/dates&gt;&lt;publisher&gt;John Wiley &amp;amp; Sons&lt;/publisher&gt;&lt;isbn&gt;1118096347&lt;/isbn&gt;&lt;urls&gt;&lt;/urls&gt;&lt;/record&gt;&lt;/Cite&gt;&lt;/EndNote&gt;</w:instrText>
+      </w:r>
+      <w:r>
+        <w:fldChar w:fldCharType="separate"/>
+      </w:r>
+      <w:r>
+        <w:rPr>
+          <w:noProof/>
+        </w:rPr>
+        <w:t>\cite{Kapp2012a}</w:t>
+      </w:r>
+      <w:r>
+        <w:fldChar w:fldCharType="end"/>
+      </w:r>
+      <w:r>
+        <w:t xml:space="preserve">. </w:t>
+      </w:r>
+    </w:p>
+    <w:p>
+      <w:pPr>
+        <w:spacing w:after="0"/>
+      </w:pPr>
+      <w:r>
+        <w:t>\\\\</w:t>
+      </w:r>
+    </w:p>
+    <w:p>
+      <w:pPr>
+        <w:spacing w:after="0"/>
+      </w:pPr>
+      <w:r>
+        <w:t xml:space="preserve">The first of these is Attention and it is an element that is concerned with gaining and then keeping the learners’ interest. There are three main methods to accomplish this with the first being gaining attention through the use of relatable examples or surprise. The next is to create curiosity within the learners through means such as role-playing or hands-on examples. The last means to keep attention is the variability which means periodically </w:t>
+      </w:r>
+      <w:r>
+        <w:t>changing the method of delivery</w:t>
+      </w:r>
+      <w:r>
+        <w:fldChar w:fldCharType="begin"/>
+      </w:r>
+      <w:r>
+        <w:instrText xml:space="preserve"> ADDIN EN.CITE &lt;EndNote&gt;&lt;Cite&gt;&lt;Author&gt;Kapp&lt;/Author&gt;&lt;Year&gt;2012&lt;/Year&gt;&lt;RecNum&gt;17&lt;/RecNum&gt;&lt;DisplayText&gt;(Kapp, 2012a)&lt;/DisplayText&gt;&lt;record&gt;&lt;rec-number&gt;17&lt;/rec-number&gt;&lt;foreign-keys&gt;&lt;key app="EN" db-id="xxpxx9sx3tp9wcessx85vtt29p0f95settdz" timestamp="1623550587"&gt;17&lt;/key&gt;&lt;/foreign-keys&gt;&lt;ref-type name="Book"&gt;6&lt;/ref-type&gt;&lt;contributors&gt;&lt;authors&gt;&lt;author&gt;Kapp, Karl M&lt;/author&gt;&lt;/authors&gt;&lt;/contributors&gt;&lt;titles&gt;&lt;title&gt;The gamification of learning and instruction: game-based methods and strategies for training and education&lt;/title&gt;&lt;/titles&gt;&lt;dates&gt;&lt;year&gt;2012&lt;/year&gt;&lt;/dates&gt;&lt;publisher&gt;John Wiley &amp;amp; Sons&lt;/publisher&gt;&lt;isbn&gt;1118096347&lt;/isbn&gt;&lt;urls&gt;&lt;/urls&gt;&lt;/record&gt;&lt;/Cite&gt;&lt;/EndNote&gt;</w:instrText>
+      </w:r>
+      <w:r>
+        <w:fldChar w:fldCharType="separate"/>
+      </w:r>
+      <w:r>
+        <w:rPr>
+          <w:noProof/>
+        </w:rPr>
+        <w:t>\cite{Kapp2012a}</w:t>
       </w:r>
       <w:r>
         <w:fldChar w:fldCharType="end"/>
@@ -1932,91 +2238,91 @@
       <w:pPr>
         <w:spacing w:after="0"/>
       </w:pPr>
-    </w:p>
-    <w:p>
-      <w:pPr>
-        <w:spacing w:after="0"/>
-      </w:pPr>
-      <w:r>
-        <w:t xml:space="preserve">The third principle, Demonstration, proposes that learning takes place when the activities that are undertaken impart the knowledge instead of stating the information </w:t>
-      </w:r>
-      <w:r>
-        <w:fldChar w:fldCharType="begin"/>
-      </w:r>
-      <w:r>
-        <w:instrText xml:space="preserve"> ADDIN EN.CITE &lt;EndNote&gt;&lt;Cite&gt;&lt;Author&gt;Merrill&lt;/Author&gt;&lt;Year&gt;2002&lt;/Year&gt;&lt;RecNum&gt;15&lt;/RecNum&gt;&lt;DisplayText&gt;(Merrill, 2002)&lt;/DisplayText&gt;&lt;record&gt;&lt;rec-number&gt;15&lt;/rec-number&gt;&lt;foreign-keys&gt;&lt;key app="EN" db-id="xxpxx9sx3tp9wcessx85vtt29p0f95settdz" timestamp="1623520581"&gt;15&lt;/key&gt;&lt;/foreign-keys&gt;&lt;ref-type name="Journal Article"&gt;17&lt;/ref-type&gt;&lt;contributors&gt;&lt;authors&gt;&lt;author&gt;Merrill, M David&lt;/author&gt;&lt;/authors&gt;&lt;/contributors&gt;&lt;titles&gt;&lt;title&gt;First principles of instruction&lt;/title&gt;&lt;secondary-title&gt;Educational technology research and development&lt;/secondary-title&gt;&lt;/titles&gt;&lt;periodical&gt;&lt;full-title&gt;Educational technology research and development&lt;/full-title&gt;&lt;/periodical&gt;&lt;pages&gt;43-59&lt;/pages&gt;&lt;volume&gt;50&lt;/volume&gt;&lt;number&gt;3&lt;/number&gt;&lt;dates&gt;&lt;year&gt;2002&lt;/year&gt;&lt;/dates&gt;&lt;isbn&gt;1556-6501&lt;/isbn&gt;&lt;urls&gt;&lt;/urls&gt;&lt;/record&gt;&lt;/Cite&gt;&lt;/EndNote&gt;</w:instrText>
-      </w:r>
-      <w:r>
-        <w:fldChar w:fldCharType="separate"/>
-      </w:r>
-      <w:r>
-        <w:rPr>
-          <w:noProof/>
-        </w:rPr>
-        <w:t>(Merrill, 2002)</w:t>
-      </w:r>
-      <w:r>
-        <w:fldChar w:fldCharType="end"/>
-      </w:r>
-      <w:r>
-        <w:t xml:space="preserve">. “Demonstration consistency” explains that any examples or visualisation should be kept in line with the original learning goals </w:t>
-      </w:r>
-      <w:r>
-        <w:fldChar w:fldCharType="begin"/>
-      </w:r>
-      <w:r>
-        <w:instrText xml:space="preserve"> ADDIN EN.CITE &lt;EndNote&gt;&lt;Cite&gt;&lt;Author&gt;Merrill&lt;/Author&gt;&lt;Year&gt;2002&lt;/Year&gt;&lt;RecNum&gt;15&lt;/RecNum&gt;&lt;DisplayText&gt;(Merrill, 2002)&lt;/DisplayText&gt;&lt;record&gt;&lt;rec-number&gt;15&lt;/rec-number&gt;&lt;foreign-keys&gt;&lt;key app="EN" db-id="xxpxx9sx3tp9wcessx85vtt29p0f95settdz" timestamp="1623520581"&gt;15&lt;/key&gt;&lt;/foreign-keys&gt;&lt;ref-type name="Journal Article"&gt;17&lt;/ref-type&gt;&lt;contributors&gt;&lt;authors&gt;&lt;author&gt;Merrill, M David&lt;/author&gt;&lt;/authors&gt;&lt;/contributors&gt;&lt;titles&gt;&lt;title&gt;First principles of instruction&lt;/title&gt;&lt;secondary-title&gt;Educational technology research and development&lt;/secondary-title&gt;&lt;/titles&gt;&lt;periodical&gt;&lt;full-title&gt;Educational technology research and development&lt;/full-title&gt;&lt;/periodical&gt;&lt;pages&gt;43-59&lt;/pages&gt;&lt;volume&gt;50&lt;/volume&gt;&lt;number&gt;3&lt;/number&gt;&lt;dates&gt;&lt;year&gt;2002&lt;/year&gt;&lt;/dates&gt;&lt;isbn&gt;1556-6501&lt;/isbn&gt;&lt;urls&gt;&lt;/urls&gt;&lt;/record&gt;&lt;/Cite&gt;&lt;/EndNote&gt;</w:instrText>
-      </w:r>
-      <w:r>
-        <w:fldChar w:fldCharType="separate"/>
-      </w:r>
-      <w:r>
-        <w:rPr>
-          <w:noProof/>
-        </w:rPr>
-        <w:t>(Merrill, 2002)</w:t>
-      </w:r>
-      <w:r>
-        <w:fldChar w:fldCharType="end"/>
-      </w:r>
-      <w:r>
-        <w:t xml:space="preserve">. The next is “Learner Guidance” and states that learners should be shown where the relevant information for problems can be found be it in the form of comparative examples or various representation of one source </w:t>
-      </w:r>
-      <w:r>
-        <w:fldChar w:fldCharType="begin"/>
-      </w:r>
-      <w:r>
-        <w:instrText xml:space="preserve"> ADDIN EN.CITE &lt;EndNote&gt;&lt;Cite&gt;&lt;Author&gt;Merrill&lt;/Author&gt;&lt;Year&gt;2002&lt;/Year&gt;&lt;RecNum&gt;15&lt;/RecNum&gt;&lt;DisplayText&gt;(Merrill, 2002)&lt;/DisplayText&gt;&lt;record&gt;&lt;rec-number&gt;15&lt;/rec-number&gt;&lt;foreign-keys&gt;&lt;key app="EN" db-id="xxpxx9sx3tp9wcessx85vtt29p0f95settdz" timestamp="1623520581"&gt;15&lt;/key&gt;&lt;/foreign-keys&gt;&lt;ref-type name="Journal Article"&gt;17&lt;/ref-type&gt;&lt;contributors&gt;&lt;authors&gt;&lt;author&gt;Merrill, M David&lt;/author&gt;&lt;/authors&gt;&lt;/contributors&gt;&lt;titles&gt;&lt;title&gt;First principles of instruction&lt;/title&gt;&lt;secondary-title&gt;Educational technology research and development&lt;/secondary-title&gt;&lt;/titles&gt;&lt;periodical&gt;&lt;full-title&gt;Educational technology research and development&lt;/full-title&gt;&lt;/periodical&gt;&lt;pages&gt;43-59&lt;/pages&gt;&lt;volume&gt;50&lt;/volume&gt;&lt;number&gt;3&lt;/number&gt;&lt;dates&gt;&lt;year&gt;2002&lt;/year&gt;&lt;/dates&gt;&lt;isbn&gt;1556-6501&lt;/isbn&gt;&lt;urls&gt;&lt;/urls&gt;&lt;/record&gt;&lt;/Cite&gt;&lt;/EndNote&gt;</w:instrText>
-      </w:r>
-      <w:r>
-        <w:fldChar w:fldCharType="separate"/>
-      </w:r>
-      <w:r>
-        <w:rPr>
-          <w:noProof/>
-        </w:rPr>
-        <w:t>(Merrill, 2002)</w:t>
-      </w:r>
-      <w:r>
-        <w:fldChar w:fldCharType="end"/>
-      </w:r>
-      <w:r>
-        <w:t xml:space="preserve">. “Relevant Media” explains that when media is used as a means of demonstration, different types can be used provided that they do not fight for a learner’s attention </w:t>
-      </w:r>
-      <w:r>
-        <w:fldChar w:fldCharType="begin"/>
-      </w:r>
-      <w:r>
-        <w:instrText xml:space="preserve"> ADDIN EN.CITE &lt;EndNote&gt;&lt;Cite&gt;&lt;Author&gt;Merrill&lt;/Author&gt;&lt;Year&gt;2002&lt;/Year&gt;&lt;RecNum&gt;15&lt;/RecNum&gt;&lt;DisplayText&gt;(Merrill, 2002)&lt;/DisplayText&gt;&lt;record&gt;&lt;rec-number&gt;15&lt;/rec-number&gt;&lt;foreign-keys&gt;&lt;key app="EN" db-id="xxpxx9sx3tp9wcessx85vtt29p0f95settdz" timestamp="1623520581"&gt;15&lt;/key&gt;&lt;/foreign-keys&gt;&lt;ref-type name="Journal Article"&gt;17&lt;/ref-type&gt;&lt;contributors&gt;&lt;authors&gt;&lt;author&gt;Merrill, M David&lt;/author&gt;&lt;/authors&gt;&lt;/contributors&gt;&lt;titles&gt;&lt;title&gt;First principles of instruction&lt;/title&gt;&lt;secondary-title&gt;Educational technology research and development&lt;/secondary-title&gt;&lt;/titles&gt;&lt;periodical&gt;&lt;full-title&gt;Educational technology research and development&lt;/full-title&gt;&lt;/periodical&gt;&lt;pages&gt;43-59&lt;/pages&gt;&lt;volume&gt;50&lt;/volume&gt;&lt;number&gt;3&lt;/number&gt;&lt;dates&gt;&lt;year&gt;2002&lt;/year&gt;&lt;/dates&gt;&lt;isbn&gt;1556-6501&lt;/isbn&gt;&lt;urls&gt;&lt;/urls&gt;&lt;/record&gt;&lt;/Cite&gt;&lt;/EndNote&gt;</w:instrText>
-      </w:r>
-      <w:r>
-        <w:fldChar w:fldCharType="separate"/>
-      </w:r>
-      <w:r>
-        <w:rPr>
-          <w:noProof/>
-        </w:rPr>
-        <w:t>(Merrill, 2002)</w:t>
+      <w:r>
+        <w:t>\\\\</w:t>
+      </w:r>
+    </w:p>
+    <w:p>
+      <w:pPr>
+        <w:spacing w:after="0"/>
+      </w:pPr>
+      <w:r>
+        <w:t>Relevance refers to having the content be r</w:t>
+      </w:r>
+      <w:r>
+        <w:t xml:space="preserve">elevant to the learner and </w:t>
+      </w:r>
+      <w:proofErr w:type="spellStart"/>
+      <w:r>
+        <w:t>Kapp</w:t>
+      </w:r>
+      <w:proofErr w:type="spellEnd"/>
+      <w:r>
+        <w:t>\cite{Kapp2012a}</w:t>
+      </w:r>
+      <w:r>
+        <w:t xml:space="preserve"> mentions that this can be done through orienting the environment around achieving goals, creating a link between the motives of learners and that of the instruction means, displaying that the content is in somewhat familiar to the learners and finally developing a model of the results of learning the presented knowledge.</w:t>
+      </w:r>
+    </w:p>
+    <w:p>
+      <w:pPr>
+        <w:spacing w:after="0"/>
+      </w:pPr>
+      <w:r>
+        <w:t>\\\\</w:t>
+      </w:r>
+    </w:p>
+    <w:p>
+      <w:pPr>
+        <w:spacing w:after="0"/>
+      </w:pPr>
+      <w:r>
+        <w:t>Another element of this model, C</w:t>
+      </w:r>
+      <w:r>
+        <w:t xml:space="preserve">onfidence, is the expectations of success set by the learner and as such when they meet these expectations they are confident </w:t>
+      </w:r>
+      <w:r>
+        <w:t>in their ability to do the work</w:t>
+      </w:r>
+      <w:r>
+        <w:fldChar w:fldCharType="begin"/>
+      </w:r>
+      <w:r>
+        <w:instrText xml:space="preserve"> ADDIN EN.CITE &lt;EndNote&gt;&lt;Cite&gt;&lt;Author&gt;Kapp&lt;/Author&gt;&lt;Year&gt;2012&lt;/Year&gt;&lt;RecNum&gt;17&lt;/RecNum&gt;&lt;DisplayText&gt;(Kapp, 2012a)&lt;/DisplayText&gt;&lt;record&gt;&lt;rec-number&gt;17&lt;/rec-number&gt;&lt;foreign-keys&gt;&lt;key app="EN" db-id="xxpxx9sx3tp9wcessx85vtt29p0f95settdz" timestamp="1623550587"&gt;17&lt;/key&gt;&lt;/foreign-keys&gt;&lt;ref-type name="Book"&gt;6&lt;/ref-type&gt;&lt;contributors&gt;&lt;authors&gt;&lt;author&gt;Kapp, Karl M&lt;/author&gt;&lt;/authors&gt;&lt;/contributors&gt;&lt;titles&gt;&lt;title&gt;The gamification of learning and instruction: game-based methods and strategies for training and education&lt;/title&gt;&lt;/titles&gt;&lt;dates&gt;&lt;year&gt;2012&lt;/year&gt;&lt;/dates&gt;&lt;publisher&gt;John Wiley &amp;amp; Sons&lt;/publisher&gt;&lt;isbn&gt;1118096347&lt;/isbn&gt;&lt;urls&gt;&lt;/urls&gt;&lt;/record&gt;&lt;/Cite&gt;&lt;/EndNote&gt;</w:instrText>
+      </w:r>
+      <w:r>
+        <w:fldChar w:fldCharType="separate"/>
+      </w:r>
+      <w:r>
+        <w:rPr>
+          <w:noProof/>
+        </w:rPr>
+        <w:t>\cite{Kapp2012a}</w:t>
+      </w:r>
+      <w:r>
+        <w:fldChar w:fldCharType="end"/>
+      </w:r>
+      <w:r>
+        <w:t>. This can be aided by providing learners with clear expectations and requirements upfront about the skill or knowledge. It is also helpful to provide smaller opportunities to succeed as with each success the lear</w:t>
+      </w:r>
+      <w:r>
+        <w:t>ners will become more confident</w:t>
+      </w:r>
+      <w:r>
+        <w:fldChar w:fldCharType="begin"/>
+      </w:r>
+      <w:r>
+        <w:instrText xml:space="preserve"> ADDIN EN.CITE &lt;EndNote&gt;&lt;Cite&gt;&lt;Author&gt;Kapp&lt;/Author&gt;&lt;Year&gt;2012&lt;/Year&gt;&lt;RecNum&gt;17&lt;/RecNum&gt;&lt;DisplayText&gt;(Kapp, 2012a)&lt;/DisplayText&gt;&lt;record&gt;&lt;rec-number&gt;17&lt;/rec-number&gt;&lt;foreign-keys&gt;&lt;key app="EN" db-id="xxpxx9sx3tp9wcessx85vtt29p0f95settdz" timestamp="1623550587"&gt;17&lt;/key&gt;&lt;/foreign-keys&gt;&lt;ref-type name="Book"&gt;6&lt;/ref-type&gt;&lt;contributors&gt;&lt;authors&gt;&lt;author&gt;Kapp, Karl M&lt;/author&gt;&lt;/authors&gt;&lt;/contributors&gt;&lt;titles&gt;&lt;title&gt;The gamification of learning and instruction: game-based methods and strategies for training and education&lt;/title&gt;&lt;/titles&gt;&lt;dates&gt;&lt;year&gt;2012&lt;/year&gt;&lt;/dates&gt;&lt;publisher&gt;John Wiley &amp;amp; Sons&lt;/publisher&gt;&lt;isbn&gt;1118096347&lt;/isbn&gt;&lt;urls&gt;&lt;/urls&gt;&lt;/record&gt;&lt;/Cite&gt;&lt;/EndNote&gt;</w:instrText>
+      </w:r>
+      <w:r>
+        <w:fldChar w:fldCharType="separate"/>
+      </w:r>
+      <w:r>
+        <w:rPr>
+          <w:noProof/>
+        </w:rPr>
+        <w:t>\cite{Kapp2012a}</w:t>
       </w:r>
       <w:r>
         <w:fldChar w:fldCharType="end"/>
@@ -2029,91 +2335,58 @@
       <w:pPr>
         <w:spacing w:after="0"/>
       </w:pPr>
-    </w:p>
-    <w:p>
-      <w:pPr>
-        <w:spacing w:after="0"/>
-      </w:pPr>
-      <w:r>
-        <w:t xml:space="preserve">The fourth principle is Application which states that learning takes place when learners actively solve problems with the new knowledge they have acquired </w:t>
-      </w:r>
-      <w:r>
-        <w:fldChar w:fldCharType="begin"/>
-      </w:r>
-      <w:r>
-        <w:instrText xml:space="preserve"> ADDIN EN.CITE &lt;EndNote&gt;&lt;Cite&gt;&lt;Author&gt;Merrill&lt;/Author&gt;&lt;Year&gt;2002&lt;/Year&gt;&lt;RecNum&gt;15&lt;/RecNum&gt;&lt;DisplayText&gt;(Merrill, 2002)&lt;/DisplayText&gt;&lt;record&gt;&lt;rec-number&gt;15&lt;/rec-number&gt;&lt;foreign-keys&gt;&lt;key app="EN" db-id="xxpxx9sx3tp9wcessx85vtt29p0f95settdz" timestamp="1623520581"&gt;15&lt;/key&gt;&lt;/foreign-keys&gt;&lt;ref-type name="Journal Article"&gt;17&lt;/ref-type&gt;&lt;contributors&gt;&lt;authors&gt;&lt;author&gt;Merrill, M David&lt;/author&gt;&lt;/authors&gt;&lt;/contributors&gt;&lt;titles&gt;&lt;title&gt;First principles of instruction&lt;/title&gt;&lt;secondary-title&gt;Educational technology research and development&lt;/secondary-title&gt;&lt;/titles&gt;&lt;periodical&gt;&lt;full-title&gt;Educational technology research and development&lt;/full-title&gt;&lt;/periodical&gt;&lt;pages&gt;43-59&lt;/pages&gt;&lt;volume&gt;50&lt;/volume&gt;&lt;number&gt;3&lt;/number&gt;&lt;dates&gt;&lt;year&gt;2002&lt;/year&gt;&lt;/dates&gt;&lt;isbn&gt;1556-6501&lt;/isbn&gt;&lt;urls&gt;&lt;/urls&gt;&lt;/record&gt;&lt;/Cite&gt;&lt;/EndNote&gt;</w:instrText>
-      </w:r>
-      <w:r>
-        <w:fldChar w:fldCharType="separate"/>
-      </w:r>
-      <w:r>
-        <w:rPr>
-          <w:noProof/>
-        </w:rPr>
-        <w:t>(Merrill, 2002)</w:t>
-      </w:r>
-      <w:r>
-        <w:fldChar w:fldCharType="end"/>
-      </w:r>
-      <w:r>
-        <w:t xml:space="preserve">. “Practice Consistency” is similar to Demonstration consistency but with a focus on the application of knowledge </w:t>
-      </w:r>
-      <w:r>
-        <w:fldChar w:fldCharType="begin"/>
-      </w:r>
-      <w:r>
-        <w:instrText xml:space="preserve"> ADDIN EN.CITE &lt;EndNote&gt;&lt;Cite&gt;&lt;Author&gt;Merrill&lt;/Author&gt;&lt;Year&gt;2002&lt;/Year&gt;&lt;RecNum&gt;15&lt;/RecNum&gt;&lt;DisplayText&gt;(Merrill, 2002)&lt;/DisplayText&gt;&lt;record&gt;&lt;rec-number&gt;15&lt;/rec-number&gt;&lt;foreign-keys&gt;&lt;key app="EN" db-id="xxpxx9sx3tp9wcessx85vtt29p0f95settdz" timestamp="1623520581"&gt;15&lt;/key&gt;&lt;/foreign-keys&gt;&lt;ref-type name="Journal Article"&gt;17&lt;/ref-type&gt;&lt;contributors&gt;&lt;authors&gt;&lt;author&gt;Merrill, M David&lt;/author&gt;&lt;/authors&gt;&lt;/contributors&gt;&lt;titles&gt;&lt;title&gt;First principles of instruction&lt;/title&gt;&lt;secondary-title&gt;Educational technology research and development&lt;/secondary-title&gt;&lt;/titles&gt;&lt;periodical&gt;&lt;full-title&gt;Educational technology research and development&lt;/full-title&gt;&lt;/periodical&gt;&lt;pages&gt;43-59&lt;/pages&gt;&lt;volume&gt;50&lt;/volume&gt;&lt;number&gt;3&lt;/number&gt;&lt;dates&gt;&lt;year&gt;2002&lt;/year&gt;&lt;/dates&gt;&lt;isbn&gt;1556-6501&lt;/isbn&gt;&lt;urls&gt;&lt;/urls&gt;&lt;/record&gt;&lt;/Cite&gt;&lt;/EndNote&gt;</w:instrText>
-      </w:r>
-      <w:r>
-        <w:fldChar w:fldCharType="separate"/>
-      </w:r>
-      <w:r>
-        <w:rPr>
-          <w:noProof/>
-        </w:rPr>
-        <w:t>(Merrill, 2002)</w:t>
-      </w:r>
-      <w:r>
-        <w:fldChar w:fldCharType="end"/>
-      </w:r>
-      <w:r>
-        <w:t xml:space="preserve">. “Diminishing Coaching” is where the learners are provided with relevant feedback, but it is slowly lessened over time </w:t>
-      </w:r>
-      <w:r>
-        <w:fldChar w:fldCharType="begin"/>
-      </w:r>
-      <w:r>
-        <w:instrText xml:space="preserve"> ADDIN EN.CITE &lt;EndNote&gt;&lt;Cite&gt;&lt;Author&gt;Merrill&lt;/Author&gt;&lt;Year&gt;2002&lt;/Year&gt;&lt;RecNum&gt;15&lt;/RecNum&gt;&lt;DisplayText&gt;(Merrill, 2002)&lt;/DisplayText&gt;&lt;record&gt;&lt;rec-number&gt;15&lt;/rec-number&gt;&lt;foreign-keys&gt;&lt;key app="EN" db-id="xxpxx9sx3tp9wcessx85vtt29p0f95settdz" timestamp="1623520581"&gt;15&lt;/key&gt;&lt;/foreign-keys&gt;&lt;ref-type name="Journal Article"&gt;17&lt;/ref-type&gt;&lt;contributors&gt;&lt;authors&gt;&lt;author&gt;Merrill, M David&lt;/author&gt;&lt;/authors&gt;&lt;/contributors&gt;&lt;titles&gt;&lt;title&gt;First principles of instruction&lt;/title&gt;&lt;secondary-title&gt;Educational technology research and development&lt;/secondary-title&gt;&lt;/titles&gt;&lt;periodical&gt;&lt;full-title&gt;Educational technology research and development&lt;/full-title&gt;&lt;/periodical&gt;&lt;pages&gt;43-59&lt;/pages&gt;&lt;volume&gt;50&lt;/volume&gt;&lt;number&gt;3&lt;/number&gt;&lt;dates&gt;&lt;year&gt;2002&lt;/year&gt;&lt;/dates&gt;&lt;isbn&gt;1556-6501&lt;/isbn&gt;&lt;urls&gt;&lt;/urls&gt;&lt;/record&gt;&lt;/Cite&gt;&lt;/EndNote&gt;</w:instrText>
-      </w:r>
-      <w:r>
-        <w:fldChar w:fldCharType="separate"/>
-      </w:r>
-      <w:r>
-        <w:rPr>
-          <w:noProof/>
-        </w:rPr>
-        <w:t>(Merrill, 2002)</w:t>
-      </w:r>
-      <w:r>
-        <w:fldChar w:fldCharType="end"/>
-      </w:r>
-      <w:r>
-        <w:t xml:space="preserve">. It is also important that the problems provided to learners for practice have a good variety, as explained as “Varied Problems” </w:t>
-      </w:r>
-      <w:r>
-        <w:fldChar w:fldCharType="begin"/>
-      </w:r>
-      <w:r>
-        <w:instrText xml:space="preserve"> ADDIN EN.CITE &lt;EndNote&gt;&lt;Cite&gt;&lt;Author&gt;Merrill&lt;/Author&gt;&lt;Year&gt;2002&lt;/Year&gt;&lt;RecNum&gt;15&lt;/RecNum&gt;&lt;DisplayText&gt;(Merrill, 2002)&lt;/DisplayText&gt;&lt;record&gt;&lt;rec-number&gt;15&lt;/rec-number&gt;&lt;foreign-keys&gt;&lt;key app="EN" db-id="xxpxx9sx3tp9wcessx85vtt29p0f95settdz" timestamp="1623520581"&gt;15&lt;/key&gt;&lt;/foreign-keys&gt;&lt;ref-type name="Journal Article"&gt;17&lt;/ref-type&gt;&lt;contributors&gt;&lt;authors&gt;&lt;author&gt;Merrill, M David&lt;/author&gt;&lt;/authors&gt;&lt;/contributors&gt;&lt;titles&gt;&lt;title&gt;First principles of instruction&lt;/title&gt;&lt;secondary-title&gt;Educational technology research and development&lt;/secondary-title&gt;&lt;/titles&gt;&lt;periodical&gt;&lt;full-title&gt;Educational technology research and development&lt;/full-title&gt;&lt;/periodical&gt;&lt;pages&gt;43-59&lt;/pages&gt;&lt;volume&gt;50&lt;/volume&gt;&lt;number&gt;3&lt;/number&gt;&lt;dates&gt;&lt;year&gt;2002&lt;/year&gt;&lt;/dates&gt;&lt;isbn&gt;1556-6501&lt;/isbn&gt;&lt;urls&gt;&lt;/urls&gt;&lt;/record&gt;&lt;/Cite&gt;&lt;/EndNote&gt;</w:instrText>
-      </w:r>
-      <w:r>
-        <w:fldChar w:fldCharType="separate"/>
-      </w:r>
-      <w:r>
-        <w:rPr>
-          <w:noProof/>
-        </w:rPr>
-        <w:t>(Merrill, 2002)</w:t>
+      <w:r>
+        <w:t>\\\\</w:t>
+      </w:r>
+    </w:p>
+    <w:p>
+      <w:pPr>
+        <w:spacing w:after="0"/>
+      </w:pPr>
+      <w:r>
+        <w:t xml:space="preserve">The last element in the ARCS model is Satisfaction and is concerned with giving learners a sense of accomplishment and that the effort in the learning process </w:t>
+      </w:r>
+      <w:r>
+        <w:t>has some value and weight to it</w:t>
+      </w:r>
+      <w:r>
+        <w:fldChar w:fldCharType="begin"/>
+      </w:r>
+      <w:r>
+        <w:instrText xml:space="preserve"> ADDIN EN.CITE &lt;EndNote&gt;&lt;Cite&gt;&lt;Author&gt;Kapp&lt;/Author&gt;&lt;Year&gt;2012&lt;/Year&gt;&lt;RecNum&gt;17&lt;/RecNum&gt;&lt;DisplayText&gt;(Kapp, 2012a)&lt;/DisplayText&gt;&lt;record&gt;&lt;rec-number&gt;17&lt;/rec-number&gt;&lt;foreign-keys&gt;&lt;key app="EN" db-id="xxpxx9sx3tp9wcessx85vtt29p0f95settdz" timestamp="1623550587"&gt;17&lt;/key&gt;&lt;/foreign-keys&gt;&lt;ref-type name="Book"&gt;6&lt;/ref-type&gt;&lt;contributors&gt;&lt;authors&gt;&lt;author&gt;Kapp, Karl M&lt;/author&gt;&lt;/authors&gt;&lt;/contributors&gt;&lt;titles&gt;&lt;title&gt;The gamification of learning and instruction: game-based methods and strategies for training and education&lt;/title&gt;&lt;/titles&gt;&lt;dates&gt;&lt;year&gt;2012&lt;/year&gt;&lt;/dates&gt;&lt;publisher&gt;John Wiley &amp;amp; Sons&lt;/publisher&gt;&lt;isbn&gt;1118096347&lt;/isbn&gt;&lt;urls&gt;&lt;/urls&gt;&lt;/record&gt;&lt;/Cite&gt;&lt;/EndNote&gt;</w:instrText>
+      </w:r>
+      <w:r>
+        <w:fldChar w:fldCharType="separate"/>
+      </w:r>
+      <w:r>
+        <w:rPr>
+          <w:noProof/>
+        </w:rPr>
+        <w:t>\cite{Kapp2012a}</w:t>
+      </w:r>
+      <w:r>
+        <w:fldChar w:fldCharType="end"/>
+      </w:r>
+      <w:r>
+        <w:t>. This can be accomplished by allowing learners to see how their newfound knowledge can be used, either through the use of a real-world demonstration</w:t>
+      </w:r>
+      <w:r>
+        <w:t xml:space="preserve"> or via some form of simulation</w:t>
+      </w:r>
+      <w:r>
+        <w:fldChar w:fldCharType="begin"/>
+      </w:r>
+      <w:r>
+        <w:instrText xml:space="preserve"> ADDIN EN.CITE &lt;EndNote&gt;&lt;Cite&gt;&lt;Author&gt;Kapp&lt;/Author&gt;&lt;Year&gt;2012&lt;/Year&gt;&lt;RecNum&gt;17&lt;/RecNum&gt;&lt;DisplayText&gt;(Kapp, 2012a)&lt;/DisplayText&gt;&lt;record&gt;&lt;rec-number&gt;17&lt;/rec-number&gt;&lt;foreign-keys&gt;&lt;key app="EN" db-id="xxpxx9sx3tp9wcessx85vtt29p0f95settdz" timestamp="1623550587"&gt;17&lt;/key&gt;&lt;/foreign-keys&gt;&lt;ref-type name="Book"&gt;6&lt;/ref-type&gt;&lt;contributors&gt;&lt;authors&gt;&lt;author&gt;Kapp, Karl M&lt;/author&gt;&lt;/authors&gt;&lt;/contributors&gt;&lt;titles&gt;&lt;title&gt;The gamification of learning and instruction: game-based methods and strategies for training and education&lt;/title&gt;&lt;/titles&gt;&lt;dates&gt;&lt;year&gt;2012&lt;/year&gt;&lt;/dates&gt;&lt;publisher&gt;John Wiley &amp;amp; Sons&lt;/publisher&gt;&lt;isbn&gt;1118096347&lt;/isbn&gt;&lt;urls&gt;&lt;/urls&gt;&lt;/record&gt;&lt;/Cite&gt;&lt;/EndNote&gt;</w:instrText>
+      </w:r>
+      <w:r>
+        <w:fldChar w:fldCharType="separate"/>
+      </w:r>
+      <w:r>
+        <w:rPr>
+          <w:noProof/>
+        </w:rPr>
+        <w:t>\cite{Kapp2012a}</w:t>
       </w:r>
       <w:r>
         <w:fldChar w:fldCharType="end"/>
@@ -2121,354 +2394,7 @@
       <w:r>
         <w:t>.</w:t>
       </w:r>
-    </w:p>
-    <w:p>
-      <w:pPr>
-        <w:spacing w:after="0"/>
-      </w:pPr>
-    </w:p>
-    <w:p>
-      <w:pPr>
-        <w:spacing w:after="0"/>
-      </w:pPr>
-      <w:r>
-        <w:t xml:space="preserve">The fifth, and final, principle is Integration which is when the knowledge a learner has acquired is used by them in their everyday life </w:t>
-      </w:r>
-      <w:r>
-        <w:fldChar w:fldCharType="begin"/>
-      </w:r>
-      <w:r>
-        <w:instrText xml:space="preserve"> ADDIN EN.CITE &lt;EndNote&gt;&lt;Cite&gt;&lt;Author&gt;Merrill&lt;/Author&gt;&lt;Year&gt;2002&lt;/Year&gt;&lt;RecNum&gt;15&lt;/RecNum&gt;&lt;DisplayText&gt;(Merrill, 2002)&lt;/DisplayText&gt;&lt;record&gt;&lt;rec-number&gt;15&lt;/rec-number&gt;&lt;foreign-keys&gt;&lt;key app="EN" db-id="xxpxx9sx3tp9wcessx85vtt29p0f95settdz" timestamp="1623520581"&gt;15&lt;/key&gt;&lt;/foreign-keys&gt;&lt;ref-type name="Journal Article"&gt;17&lt;/ref-type&gt;&lt;contributors&gt;&lt;authors&gt;&lt;author&gt;Merrill, M David&lt;/author&gt;&lt;/authors&gt;&lt;/contributors&gt;&lt;titles&gt;&lt;title&gt;First principles of instruction&lt;/title&gt;&lt;secondary-title&gt;Educational technology research and development&lt;/secondary-title&gt;&lt;/titles&gt;&lt;periodical&gt;&lt;full-title&gt;Educational technology research and development&lt;/full-title&gt;&lt;/periodical&gt;&lt;pages&gt;43-59&lt;/pages&gt;&lt;volume&gt;50&lt;/volume&gt;&lt;number&gt;3&lt;/number&gt;&lt;dates&gt;&lt;year&gt;2002&lt;/year&gt;&lt;/dates&gt;&lt;isbn&gt;1556-6501&lt;/isbn&gt;&lt;urls&gt;&lt;/urls&gt;&lt;/record&gt;&lt;/Cite&gt;&lt;/EndNote&gt;</w:instrText>
-      </w:r>
-      <w:r>
-        <w:fldChar w:fldCharType="separate"/>
-      </w:r>
-      <w:r>
-        <w:rPr>
-          <w:noProof/>
-        </w:rPr>
-        <w:t>(Merrill, 2002)</w:t>
-      </w:r>
-      <w:r>
-        <w:fldChar w:fldCharType="end"/>
-      </w:r>
-      <w:r>
-        <w:t xml:space="preserve">. The first corollary, “Watch Me”, explains that learners are provided to showcase the new knowledge or skill they have acquired </w:t>
-      </w:r>
-      <w:r>
-        <w:fldChar w:fldCharType="begin"/>
-      </w:r>
-      <w:r>
-        <w:instrText xml:space="preserve"> ADDIN EN.CITE &lt;EndNote&gt;&lt;Cite&gt;&lt;Author&gt;Merrill&lt;/Author&gt;&lt;Year&gt;2002&lt;/Year&gt;&lt;RecNum&gt;15&lt;/RecNum&gt;&lt;DisplayText&gt;(Merrill, 2002)&lt;/DisplayText&gt;&lt;record&gt;&lt;rec-number&gt;15&lt;/rec-number&gt;&lt;foreign-keys&gt;&lt;key app="EN" db-id="xxpxx9sx3tp9wcessx85vtt29p0f95settdz" timestamp="1623520581"&gt;15&lt;/key&gt;&lt;/foreign-keys&gt;&lt;ref-type name="Journal Article"&gt;17&lt;/ref-type&gt;&lt;contributors&gt;&lt;authors&gt;&lt;author&gt;Merrill, M David&lt;/author&gt;&lt;/authors&gt;&lt;/contributors&gt;&lt;titles&gt;&lt;title&gt;First principles of instruction&lt;/title&gt;&lt;secondary-title&gt;Educational technology research and development&lt;/secondary-title&gt;&lt;/titles&gt;&lt;periodical&gt;&lt;full-title&gt;Educational technology research and development&lt;/full-title&gt;&lt;/periodical&gt;&lt;pages&gt;43-59&lt;/pages&gt;&lt;volume&gt;50&lt;/volume&gt;&lt;number&gt;3&lt;/number&gt;&lt;dates&gt;&lt;year&gt;2002&lt;/year&gt;&lt;/dates&gt;&lt;isbn&gt;1556-6501&lt;/isbn&gt;&lt;urls&gt;&lt;/urls&gt;&lt;/record&gt;&lt;/Cite&gt;&lt;/EndNote&gt;</w:instrText>
-      </w:r>
-      <w:r>
-        <w:fldChar w:fldCharType="separate"/>
-      </w:r>
-      <w:r>
-        <w:rPr>
-          <w:noProof/>
-        </w:rPr>
-        <w:t>(Merrill, 2002)</w:t>
-      </w:r>
-      <w:r>
-        <w:fldChar w:fldCharType="end"/>
-      </w:r>
-      <w:r>
-        <w:t xml:space="preserve">. “Reflection” deals with giving learners time to be able to debate with others on the topic involved </w:t>
-      </w:r>
-      <w:r>
-        <w:fldChar w:fldCharType="begin"/>
-      </w:r>
-      <w:r>
-        <w:instrText xml:space="preserve"> ADDIN EN.CITE &lt;EndNote&gt;&lt;Cite&gt;&lt;Author&gt;Merrill&lt;/Author&gt;&lt;Year&gt;2002&lt;/Year&gt;&lt;RecNum&gt;15&lt;/RecNum&gt;&lt;DisplayText&gt;(Merrill, 2002)&lt;/DisplayText&gt;&lt;record&gt;&lt;rec-number&gt;15&lt;/rec-number&gt;&lt;foreign-keys&gt;&lt;key app="EN" db-id="xxpxx9sx3tp9wcessx85vtt29p0f95settdz" timestamp="1623520581"&gt;15&lt;/key&gt;&lt;/foreign-keys&gt;&lt;ref-type name="Journal Article"&gt;17&lt;/ref-type&gt;&lt;contributors&gt;&lt;authors&gt;&lt;author&gt;Merrill, M David&lt;/author&gt;&lt;/authors&gt;&lt;/contributors&gt;&lt;titles&gt;&lt;title&gt;First principles of instruction&lt;/title&gt;&lt;secondary-title&gt;Educational technology research and development&lt;/secondary-title&gt;&lt;/titles&gt;&lt;periodical&gt;&lt;full-title&gt;Educational technology research and development&lt;/full-title&gt;&lt;/periodical&gt;&lt;pages&gt;43-59&lt;/pages&gt;&lt;volume&gt;50&lt;/volume&gt;&lt;number&gt;3&lt;/number&gt;&lt;dates&gt;&lt;year&gt;2002&lt;/year&gt;&lt;/dates&gt;&lt;isbn&gt;1556-6501&lt;/isbn&gt;&lt;urls&gt;&lt;/urls&gt;&lt;/record&gt;&lt;/Cite&gt;&lt;/EndNote&gt;</w:instrText>
-      </w:r>
-      <w:r>
-        <w:fldChar w:fldCharType="separate"/>
-      </w:r>
-      <w:r>
-        <w:rPr>
-          <w:noProof/>
-        </w:rPr>
-        <w:t>(Merrill, 2002)</w:t>
-      </w:r>
-      <w:r>
-        <w:fldChar w:fldCharType="end"/>
-      </w:r>
-      <w:r>
-        <w:t xml:space="preserve">. Lastly, “Creation” states that learners should be able to make use of their new knowledge or skill in some personal capacity </w:t>
-      </w:r>
-      <w:r>
-        <w:fldChar w:fldCharType="begin"/>
-      </w:r>
-      <w:r>
-        <w:instrText xml:space="preserve"> ADDIN EN.CITE &lt;EndNote&gt;&lt;Cite&gt;&lt;Author&gt;Merrill&lt;/Author&gt;&lt;Year&gt;2002&lt;/Year&gt;&lt;RecNum&gt;15&lt;/RecNum&gt;&lt;DisplayText&gt;(Merrill, 2002)&lt;/DisplayText&gt;&lt;record&gt;&lt;rec-number&gt;15&lt;/rec-number&gt;&lt;foreign-keys&gt;&lt;key app="EN" db-id="xxpxx9sx3tp9wcessx85vtt29p0f95settdz" timestamp="1623520581"&gt;15&lt;/key&gt;&lt;/foreign-keys&gt;&lt;ref-type name="Journal Article"&gt;17&lt;/ref-type&gt;&lt;contributors&gt;&lt;authors&gt;&lt;author&gt;Merrill, M David&lt;/author&gt;&lt;/authors&gt;&lt;/contributors&gt;&lt;titles&gt;&lt;title&gt;First principles of instruction&lt;/title&gt;&lt;secondary-title&gt;Educational technology research and development&lt;/secondary-title&gt;&lt;/titles&gt;&lt;periodical&gt;&lt;full-title&gt;Educational technology research and development&lt;/full-title&gt;&lt;/periodical&gt;&lt;pages&gt;43-59&lt;/pages&gt;&lt;volume&gt;50&lt;/volume&gt;&lt;number&gt;3&lt;/number&gt;&lt;dates&gt;&lt;year&gt;2002&lt;/year&gt;&lt;/dates&gt;&lt;isbn&gt;1556-6501&lt;/isbn&gt;&lt;urls&gt;&lt;/urls&gt;&lt;/record&gt;&lt;/Cite&gt;&lt;/EndNote&gt;</w:instrText>
-      </w:r>
-      <w:r>
-        <w:fldChar w:fldCharType="separate"/>
-      </w:r>
-      <w:r>
-        <w:rPr>
-          <w:noProof/>
-        </w:rPr>
-        <w:t>(Merrill, 2002)</w:t>
-      </w:r>
-      <w:r>
-        <w:fldChar w:fldCharType="end"/>
-      </w:r>
-      <w:r>
-        <w:t>.</w:t>
-      </w:r>
-    </w:p>
-    <w:p/>
-    <w:p>
-      <w:pPr>
-        <w:spacing w:after="0"/>
-      </w:pPr>
-      <w:r>
-        <w:t>The principles and corollaries provided by Merrill (2002) provide an expansive and detailed structure to be used when developing any learning opportunity making it an exceptional choice to adapt specifically to a digital game learning system.  It does, however, lack a comprehensive discussion on how to keep learners engaged with the content and, as such, the next subsection will discuss some theories pertaining to the role of motivation in learning.</w:t>
-      </w:r>
-    </w:p>
-    <w:p>
-      <w:pPr>
-        <w:keepLines w:val="0"/>
-      </w:pPr>
-    </w:p>
-    <w:p>
-      <w:pPr>
-        <w:spacing w:after="0"/>
-      </w:pPr>
-      <w:r>
-        <w:t xml:space="preserve">One model for motivating learners is the ARCS Model which was developed by John Keller </w:t>
-      </w:r>
-      <w:r>
-        <w:fldChar w:fldCharType="begin"/>
-      </w:r>
-      <w:r>
-        <w:instrText xml:space="preserve"> ADDIN EN.CITE &lt;EndNote&gt;&lt;Cite&gt;&lt;Author&gt;Kapp&lt;/Author&gt;&lt;Year&gt;2012&lt;/Year&gt;&lt;RecNum&gt;17&lt;/RecNum&gt;&lt;DisplayText&gt;(Kapp, 2012a)&lt;/DisplayText&gt;&lt;record&gt;&lt;rec-number&gt;17&lt;/rec-number&gt;&lt;foreign-keys&gt;&lt;key app="EN" db-id="xxpxx9sx3tp9wcessx85vtt29p0f95settdz" timestamp="1623550587"&gt;17&lt;/key&gt;&lt;/foreign-keys&gt;&lt;ref-type name="Book"&gt;6&lt;/ref-type&gt;&lt;contributors&gt;&lt;authors&gt;&lt;author&gt;Kapp, Karl M&lt;/author&gt;&lt;/authors&gt;&lt;/contributors&gt;&lt;titles&gt;&lt;title&gt;The gamification of learning and instruction: game-based methods and strategies for training and education&lt;/title&gt;&lt;/titles&gt;&lt;dates&gt;&lt;year&gt;2012&lt;/year&gt;&lt;/dates&gt;&lt;publisher&gt;John Wiley &amp;amp; Sons&lt;/publisher&gt;&lt;isbn&gt;1118096347&lt;/isbn&gt;&lt;urls&gt;&lt;/urls&gt;&lt;/record&gt;&lt;/Cite&gt;&lt;/EndNote&gt;</w:instrText>
-      </w:r>
-      <w:r>
-        <w:fldChar w:fldCharType="separate"/>
-      </w:r>
-      <w:r>
-        <w:rPr>
-          <w:noProof/>
-        </w:rPr>
-        <w:t>(Kapp, 2012a)</w:t>
-      </w:r>
-      <w:r>
-        <w:fldChar w:fldCharType="end"/>
-      </w:r>
-      <w:r>
-        <w:t xml:space="preserve">. This model is one that is frequently referenced in the aforementioned field of instructional design </w:t>
-      </w:r>
-      <w:r>
-        <w:fldChar w:fldCharType="begin"/>
-      </w:r>
-      <w:r>
-        <w:instrText xml:space="preserve"> ADDIN EN.CITE &lt;EndNote&gt;&lt;Cite&gt;&lt;Author&gt;Kapp&lt;/Author&gt;&lt;Year&gt;2012&lt;/Year&gt;&lt;RecNum&gt;17&lt;/RecNum&gt;&lt;DisplayText&gt;(Kapp, 2012a)&lt;/DisplayText&gt;&lt;record&gt;&lt;rec-number&gt;17&lt;/rec-number&gt;&lt;foreign-keys&gt;&lt;key app="EN" db-id="xxpxx9sx3tp9wcessx85vtt29p0f95settdz" timestamp="1623550587"&gt;17&lt;/key&gt;&lt;/foreign-keys&gt;&lt;ref-type name="Book"&gt;6&lt;/ref-type&gt;&lt;contributors&gt;&lt;authors&gt;&lt;author&gt;Kapp, Karl M&lt;/author&gt;&lt;/authors&gt;&lt;/contributors&gt;&lt;titles&gt;&lt;title&gt;The gamification of learning and instruction: game-based methods and strategies for training and education&lt;/title&gt;&lt;/titles&gt;&lt;dates&gt;&lt;year&gt;2012&lt;/year&gt;&lt;/dates&gt;&lt;publisher&gt;John Wiley &amp;amp; Sons&lt;/publisher&gt;&lt;isbn&gt;1118096347&lt;/isbn&gt;&lt;urls&gt;&lt;/urls&gt;&lt;/record&gt;&lt;/Cite&gt;&lt;/EndNote&gt;</w:instrText>
-      </w:r>
-      <w:r>
-        <w:fldChar w:fldCharType="separate"/>
-      </w:r>
-      <w:r>
-        <w:rPr>
-          <w:noProof/>
-        </w:rPr>
-        <w:t>(Kapp, 2012a)</w:t>
-      </w:r>
-      <w:r>
-        <w:fldChar w:fldCharType="end"/>
-      </w:r>
-      <w:r>
-        <w:t xml:space="preserve">. It is comprised of four main elements with each focusing on designing instruction in a different way </w:t>
-      </w:r>
-      <w:r>
-        <w:fldChar w:fldCharType="begin"/>
-      </w:r>
-      <w:r>
-        <w:instrText xml:space="preserve"> ADDIN EN.CITE &lt;EndNote&gt;&lt;Cite&gt;&lt;Author&gt;Kapp&lt;/Author&gt;&lt;Year&gt;2012&lt;/Year&gt;&lt;RecNum&gt;17&lt;/RecNum&gt;&lt;DisplayText&gt;(Kapp, 2012a)&lt;/DisplayText&gt;&lt;record&gt;&lt;rec-number&gt;17&lt;/rec-number&gt;&lt;foreign-keys&gt;&lt;key app="EN" db-id="xxpxx9sx3tp9wcessx85vtt29p0f95settdz" timestamp="1623550587"&gt;17&lt;/key&gt;&lt;/foreign-keys&gt;&lt;ref-type name="Book"&gt;6&lt;/ref-type&gt;&lt;contributors&gt;&lt;authors&gt;&lt;author&gt;Kapp, Karl M&lt;/author&gt;&lt;/authors&gt;&lt;/contributors&gt;&lt;titles&gt;&lt;title&gt;The gamification of learning and instruction: game-based methods and strategies for training and education&lt;/title&gt;&lt;/titles&gt;&lt;dates&gt;&lt;year&gt;2012&lt;/year&gt;&lt;/dates&gt;&lt;publisher&gt;John Wiley &amp;amp; Sons&lt;/publisher&gt;&lt;isbn&gt;1118096347&lt;/isbn&gt;&lt;urls&gt;&lt;/urls&gt;&lt;/record&gt;&lt;/Cite&gt;&lt;Cite&gt;&lt;Author&gt;Kapp&lt;/Author&gt;&lt;Year&gt;2012&lt;/Year&gt;&lt;RecNum&gt;17&lt;/RecNum&gt;&lt;record&gt;&lt;rec-number&gt;17&lt;/rec-number&gt;&lt;foreign-keys&gt;&lt;key app="EN" db-id="xxpxx9sx3tp9wcessx85vtt29p0f95settdz" timestamp="1623550587"&gt;17&lt;/key&gt;&lt;/foreign-keys&gt;&lt;ref-type name="Book"&gt;6&lt;/ref-type&gt;&lt;contributors&gt;&lt;authors&gt;&lt;author&gt;Kapp, Karl M&lt;/author&gt;&lt;/authors&gt;&lt;/contributors&gt;&lt;titles&gt;&lt;title&gt;The gamification of learning and instruction: game-based methods and strategies for training and education&lt;/title&gt;&lt;/titles&gt;&lt;dates&gt;&lt;year&gt;2012&lt;/year&gt;&lt;/dates&gt;&lt;publisher&gt;John Wiley &amp;amp; Sons&lt;/publisher&gt;&lt;isbn&gt;1118096347&lt;/isbn&gt;&lt;urls&gt;&lt;/urls&gt;&lt;/record&gt;&lt;/Cite&gt;&lt;/EndNote&gt;</w:instrText>
-      </w:r>
-      <w:r>
-        <w:fldChar w:fldCharType="separate"/>
-      </w:r>
-      <w:r>
-        <w:rPr>
-          <w:noProof/>
-        </w:rPr>
-        <w:t>(Kapp, 2012a)</w:t>
-      </w:r>
-      <w:r>
-        <w:fldChar w:fldCharType="end"/>
-      </w:r>
-      <w:r>
-        <w:t xml:space="preserve">. </w:t>
-      </w:r>
-    </w:p>
-    <w:p>
-      <w:pPr>
-        <w:spacing w:after="0"/>
-      </w:pPr>
-    </w:p>
-    <w:p>
-      <w:pPr>
-        <w:spacing w:after="0"/>
-      </w:pPr>
-      <w:r>
-        <w:lastRenderedPageBreak/>
-        <w:t xml:space="preserve">The first of these is Attention and it is an element that is concerned with gaining and then keeping the learners’ interest. There are three main methods to accomplish this with the first being gaining attention through the use of relatable examples or surprise. The next is to create curiosity within the learners through means such as role-playing or hands-on examples. The last means to keep attention is the variability which means periodically changing the method of delivery </w:t>
-      </w:r>
-      <w:r>
-        <w:fldChar w:fldCharType="begin"/>
-      </w:r>
-      <w:r>
-        <w:instrText xml:space="preserve"> ADDIN EN.CITE &lt;EndNote&gt;&lt;Cite&gt;&lt;Author&gt;Kapp&lt;/Author&gt;&lt;Year&gt;2012&lt;/Year&gt;&lt;RecNum&gt;17&lt;/RecNum&gt;&lt;DisplayText&gt;(Kapp, 2012a)&lt;/DisplayText&gt;&lt;record&gt;&lt;rec-number&gt;17&lt;/rec-number&gt;&lt;foreign-keys&gt;&lt;key app="EN" db-id="xxpxx9sx3tp9wcessx85vtt29p0f95settdz" timestamp="1623550587"&gt;17&lt;/key&gt;&lt;/foreign-keys&gt;&lt;ref-type name="Book"&gt;6&lt;/ref-type&gt;&lt;contributors&gt;&lt;authors&gt;&lt;author&gt;Kapp, Karl M&lt;/author&gt;&lt;/authors&gt;&lt;/contributors&gt;&lt;titles&gt;&lt;title&gt;The gamification of learning and instruction: game-based methods and strategies for training and education&lt;/title&gt;&lt;/titles&gt;&lt;dates&gt;&lt;year&gt;2012&lt;/year&gt;&lt;/dates&gt;&lt;publisher&gt;John Wiley &amp;amp; Sons&lt;/publisher&gt;&lt;isbn&gt;1118096347&lt;/isbn&gt;&lt;urls&gt;&lt;/urls&gt;&lt;/record&gt;&lt;/Cite&gt;&lt;/EndNote&gt;</w:instrText>
-      </w:r>
-      <w:r>
-        <w:fldChar w:fldCharType="separate"/>
-      </w:r>
-      <w:r>
-        <w:rPr>
-          <w:noProof/>
-        </w:rPr>
-        <w:t>(Kapp, 2012a)</w:t>
-      </w:r>
-      <w:r>
-        <w:fldChar w:fldCharType="end"/>
-      </w:r>
-      <w:r>
-        <w:t>.</w:t>
-      </w:r>
-    </w:p>
-    <w:p>
-      <w:pPr>
-        <w:spacing w:after="0"/>
-      </w:pPr>
-    </w:p>
-    <w:p>
-      <w:pPr>
-        <w:spacing w:after="0"/>
-      </w:pPr>
-      <w:r>
-        <w:t xml:space="preserve">Relevance refers to having the content be relevant to the learner and </w:t>
-      </w:r>
-      <w:proofErr w:type="spellStart"/>
-      <w:r>
-        <w:t>Kapp</w:t>
-      </w:r>
-      <w:proofErr w:type="spellEnd"/>
-      <w:r>
-        <w:t xml:space="preserve"> (2012a) mentions that this can be done through orienting the environment around achieving goals, creating a link between the motives of learners and that of the instruction means, displaying that the content is in somewhat familiar to the learners and finally developing a model of the results of learning the presented knowledge.</w:t>
-      </w:r>
-    </w:p>
-    <w:p>
-      <w:pPr>
-        <w:spacing w:after="0"/>
-      </w:pPr>
-    </w:p>
-    <w:p>
-      <w:pPr>
-        <w:spacing w:after="0"/>
-      </w:pPr>
-      <w:r>
-        <w:t xml:space="preserve">Another element of this model, confidence, is the expectations of success set by the learner and as such when they meet these expectations they are confident in their ability to do the work </w:t>
-      </w:r>
-      <w:r>
-        <w:fldChar w:fldCharType="begin"/>
-      </w:r>
-      <w:r>
-        <w:instrText xml:space="preserve"> ADDIN EN.CITE &lt;EndNote&gt;&lt;Cite&gt;&lt;Author&gt;Kapp&lt;/Author&gt;&lt;Year&gt;2012&lt;/Year&gt;&lt;RecNum&gt;17&lt;/RecNum&gt;&lt;DisplayText&gt;(Kapp, 2012a)&lt;/DisplayText&gt;&lt;record&gt;&lt;rec-number&gt;17&lt;/rec-number&gt;&lt;foreign-keys&gt;&lt;key app="EN" db-id="xxpxx9sx3tp9wcessx85vtt29p0f95settdz" timestamp="1623550587"&gt;17&lt;/key&gt;&lt;/foreign-keys&gt;&lt;ref-type name="Book"&gt;6&lt;/ref-type&gt;&lt;contributors&gt;&lt;authors&gt;&lt;author&gt;Kapp, Karl M&lt;/author&gt;&lt;/authors&gt;&lt;/contributors&gt;&lt;titles&gt;&lt;title&gt;The gamification of learning and instruction: game-based methods and strategies for training and education&lt;/title&gt;&lt;/titles&gt;&lt;dates&gt;&lt;year&gt;2012&lt;/year&gt;&lt;/dates&gt;&lt;publisher&gt;John Wiley &amp;amp; Sons&lt;/publisher&gt;&lt;isbn&gt;1118096347&lt;/isbn&gt;&lt;urls&gt;&lt;/urls&gt;&lt;/record&gt;&lt;/Cite&gt;&lt;/EndNote&gt;</w:instrText>
-      </w:r>
-      <w:r>
-        <w:fldChar w:fldCharType="separate"/>
-      </w:r>
-      <w:r>
-        <w:rPr>
-          <w:noProof/>
-        </w:rPr>
-        <w:t>(Kapp, 2012a)</w:t>
-      </w:r>
-      <w:r>
-        <w:fldChar w:fldCharType="end"/>
-      </w:r>
-      <w:r>
-        <w:t xml:space="preserve">. This can be aided by providing learners with clear expectations and requirements upfront about the skill or knowledge. It is also helpful to provide smaller opportunities to succeed as with each success the learners will become more confident </w:t>
-      </w:r>
-      <w:r>
-        <w:fldChar w:fldCharType="begin"/>
-      </w:r>
-      <w:r>
-        <w:instrText xml:space="preserve"> ADDIN EN.CITE &lt;EndNote&gt;&lt;Cite&gt;&lt;Author&gt;Kapp&lt;/Author&gt;&lt;Year&gt;2012&lt;/Year&gt;&lt;RecNum&gt;17&lt;/RecNum&gt;&lt;DisplayText&gt;(Kapp, 2012a)&lt;/DisplayText&gt;&lt;record&gt;&lt;rec-number&gt;17&lt;/rec-number&gt;&lt;foreign-keys&gt;&lt;key app="EN" db-id="xxpxx9sx3tp9wcessx85vtt29p0f95settdz" timestamp="1623550587"&gt;17&lt;/key&gt;&lt;/foreign-keys&gt;&lt;ref-type name="Book"&gt;6&lt;/ref-type&gt;&lt;contributors&gt;&lt;authors&gt;&lt;author&gt;Kapp, Karl M&lt;/author&gt;&lt;/authors&gt;&lt;/contributors&gt;&lt;titles&gt;&lt;title&gt;The gamification of learning and instruction: game-based methods and strategies for training and education&lt;/title&gt;&lt;/titles&gt;&lt;dates&gt;&lt;year&gt;2012&lt;/year&gt;&lt;/dates&gt;&lt;publisher&gt;John Wiley &amp;amp; Sons&lt;/publisher&gt;&lt;isbn&gt;1118096347&lt;/isbn&gt;&lt;urls&gt;&lt;/urls&gt;&lt;/record&gt;&lt;/Cite&gt;&lt;/EndNote&gt;</w:instrText>
-      </w:r>
-      <w:r>
-        <w:fldChar w:fldCharType="separate"/>
-      </w:r>
-      <w:r>
-        <w:rPr>
-          <w:noProof/>
-        </w:rPr>
-        <w:t>(Kapp, 2012a)</w:t>
-      </w:r>
-      <w:r>
-        <w:fldChar w:fldCharType="end"/>
-      </w:r>
-      <w:r>
-        <w:t>.</w:t>
-      </w:r>
-    </w:p>
-    <w:p>
-      <w:pPr>
-        <w:spacing w:after="0"/>
-      </w:pPr>
-    </w:p>
-    <w:p>
-      <w:pPr>
-        <w:spacing w:after="0"/>
-      </w:pPr>
-      <w:r>
-        <w:t xml:space="preserve">The last element in the ARCS model is Satisfaction and is concerned with giving learners a sense of accomplishment and that the effort in the learning process has some value and weight to it </w:t>
-      </w:r>
-      <w:r>
-        <w:fldChar w:fldCharType="begin"/>
-      </w:r>
-      <w:r>
-        <w:instrText xml:space="preserve"> ADDIN EN.CITE &lt;EndNote&gt;&lt;Cite&gt;&lt;Author&gt;Kapp&lt;/Author&gt;&lt;Year&gt;2012&lt;/Year&gt;&lt;RecNum&gt;17&lt;/RecNum&gt;&lt;DisplayText&gt;(Kapp, 2012a)&lt;/DisplayText&gt;&lt;record&gt;&lt;rec-number&gt;17&lt;/rec-number&gt;&lt;foreign-keys&gt;&lt;key app="EN" db-id="xxpxx9sx3tp9wcessx85vtt29p0f95settdz" timestamp="1623550587"&gt;17&lt;/key&gt;&lt;/foreign-keys&gt;&lt;ref-type name="Book"&gt;6&lt;/ref-type&gt;&lt;contributors&gt;&lt;authors&gt;&lt;author&gt;Kapp, Karl M&lt;/author&gt;&lt;/authors&gt;&lt;/contributors&gt;&lt;titles&gt;&lt;title&gt;The gamification of learning and instruction: game-based methods and strategies for training and education&lt;/title&gt;&lt;/titles&gt;&lt;dates&gt;&lt;year&gt;2012&lt;/year&gt;&lt;/dates&gt;&lt;publisher&gt;John Wiley &amp;amp; Sons&lt;/publisher&gt;&lt;isbn&gt;1118096347&lt;/isbn&gt;&lt;urls&gt;&lt;/urls&gt;&lt;/record&gt;&lt;/Cite&gt;&lt;/EndNote&gt;</w:instrText>
-      </w:r>
-      <w:r>
-        <w:fldChar w:fldCharType="separate"/>
-      </w:r>
-      <w:r>
-        <w:rPr>
-          <w:noProof/>
-        </w:rPr>
-        <w:t>(Kapp, 2012a)</w:t>
-      </w:r>
-      <w:r>
-        <w:fldChar w:fldCharType="end"/>
-      </w:r>
-      <w:r>
-        <w:t xml:space="preserve">. This can be accomplished by allowing learners to see how their newfound knowledge can be used, either through the use of a real-world demonstration or via some form of simulation </w:t>
-      </w:r>
-      <w:r>
-        <w:fldChar w:fldCharType="begin"/>
-      </w:r>
-      <w:r>
-        <w:instrText xml:space="preserve"> ADDIN EN.CITE &lt;EndNote&gt;&lt;Cite&gt;&lt;Author&gt;Kapp&lt;/Author&gt;&lt;Year&gt;2012&lt;/Year&gt;&lt;RecNum&gt;17&lt;/RecNum&gt;&lt;DisplayText&gt;(Kapp, 2012a)&lt;/DisplayText&gt;&lt;record&gt;&lt;rec-number&gt;17&lt;/rec-number&gt;&lt;foreign-keys&gt;&lt;key app="EN" db-id="xxpxx9sx3tp9wcessx85vtt29p0f95settdz" timestamp="1623550587"&gt;17&lt;/key&gt;&lt;/foreign-keys&gt;&lt;ref-type name="Book"&gt;6&lt;/ref-type&gt;&lt;contributors&gt;&lt;authors&gt;&lt;author&gt;Kapp, Karl M&lt;/author&gt;&lt;/authors&gt;&lt;/contributors&gt;&lt;titles&gt;&lt;title&gt;The gamification of learning and instruction: game-based methods and strategies for training and education&lt;/title&gt;&lt;/titles&gt;&lt;dates&gt;&lt;year&gt;2012&lt;/year&gt;&lt;/dates&gt;&lt;publisher&gt;John Wiley &amp;amp; Sons&lt;/publisher&gt;&lt;isbn&gt;1118096347&lt;/isbn&gt;&lt;urls&gt;&lt;/urls&gt;&lt;/record&gt;&lt;/Cite&gt;&lt;/EndNote&gt;</w:instrText>
-      </w:r>
-      <w:r>
-        <w:fldChar w:fldCharType="separate"/>
-      </w:r>
-      <w:r>
-        <w:rPr>
-          <w:noProof/>
-        </w:rPr>
-        <w:t>(Kapp, 2012a)</w:t>
-      </w:r>
-      <w:r>
-        <w:fldChar w:fldCharType="end"/>
-      </w:r>
-      <w:r>
-        <w:t>.</w:t>
-      </w:r>
+      <w:bookmarkEnd w:id="0"/>
     </w:p>
     <w:p>
       <w:pPr>
@@ -3533,7 +3459,7 @@
         <w:rPr>
           <w:noProof/>
         </w:rPr>
-        <w:t>(Kapp, 2012a)</w:t>
+        <w:t>\cite{Kapp2012a}</w:t>
       </w:r>
       <w:r>
         <w:fldChar w:fldCharType="end"/>
@@ -3547,7 +3473,13 @@
       </w:r>
       <w:proofErr w:type="spellEnd"/>
       <w:r>
-        <w:t xml:space="preserve"> (2012b) states that while gamification makes use of game elements, it only makes use of a few of them as in a gamified system, in a gamification context, learners are not constantly engaged in playing the game as there are sections of respite from this, such as video explanations. While elements such as points and achievements are found in most games, gamification strives to add more than just these to a classroom as with the absence of other elements and only points and badges, the resulting system is one that is dull </w:t>
+        <w:t xml:space="preserve"> </w:t>
+      </w:r>
+      <w:r>
+        <w:t>\cite{Kapp2012b}</w:t>
+      </w:r>
+      <w:r>
+        <w:t xml:space="preserve"> states that while gamification makes use of game elements, it only makes use of a few of them as in a gamified system, in a gamification context, learners are not constantly engaged in playing the game as there are sections of respite from this, such as video explanations. While elements such as points and achievements are found in most games, gamification strives to add more than just these to a classroom as with the absence of other elements and only points and badges, the resulting system is one that is dull </w:t>
       </w:r>
       <w:r>
         <w:fldChar w:fldCharType="begin"/>
@@ -3562,7 +3494,7 @@
         <w:rPr>
           <w:noProof/>
         </w:rPr>
-        <w:t>(Kapp, 2012b)</w:t>
+        <w:t>\cite{Kapp2012b}</w:t>
       </w:r>
       <w:r>
         <w:fldChar w:fldCharType="end"/>
@@ -3576,7 +3508,13 @@
       </w:r>
       <w:proofErr w:type="spellEnd"/>
       <w:r>
-        <w:t xml:space="preserve"> (2012b) continues stating that gamification adds much more to create an interesting system such as narrative aspects and continuous feedback to learners to create and upkeep their motivation and engagement with the system.</w:t>
+        <w:t xml:space="preserve"> </w:t>
+      </w:r>
+      <w:r>
+        <w:t>\cite{Kapp2012b}</w:t>
+      </w:r>
+      <w:r>
+        <w:t xml:space="preserve"> continues stating that gamification adds much more to create an interesting system such as narrative aspects and continuous feedback to learners to create and upkeep their motivation and engagement with the system.</w:t>
       </w:r>
     </w:p>
     <w:p>
@@ -3608,7 +3546,7 @@
         <w:rPr>
           <w:noProof/>
         </w:rPr>
-        <w:t>(Kapp, 2012b)</w:t>
+        <w:t>\cite{Kapp2012b}</w:t>
       </w:r>
       <w:r>
         <w:fldChar w:fldCharType="end"/>
@@ -3629,7 +3567,7 @@
         <w:rPr>
           <w:noProof/>
         </w:rPr>
-        <w:t>(Kapp, 2012b)</w:t>
+        <w:t>\cite{Kapp2012b}</w:t>
       </w:r>
       <w:r>
         <w:fldChar w:fldCharType="end"/>
@@ -3643,7 +3581,13 @@
       </w:r>
       <w:proofErr w:type="spellEnd"/>
       <w:r>
-        <w:t xml:space="preserve"> (2012a) describes various types of knowledge and how to begin developing a gamified system to effectively teach each of them:</w:t>
+        <w:t xml:space="preserve"> </w:t>
+      </w:r>
+      <w:r>
+        <w:t>\cite{Kapp2012a}</w:t>
+      </w:r>
+      <w:r>
+        <w:t xml:space="preserve"> describes various types of knowledge and how to begin developing a gamified system to effectively teach each of them:</w:t>
       </w:r>
     </w:p>
     <w:p>
@@ -3676,7 +3620,7 @@
         <w:rPr>
           <w:noProof/>
         </w:rPr>
-        <w:t>(Kapp, 2012a)</w:t>
+        <w:t>\cite{Kapp2012a}</w:t>
       </w:r>
       <w:r>
         <w:fldChar w:fldCharType="end"/>
@@ -3715,7 +3659,7 @@
         <w:rPr>
           <w:noProof/>
         </w:rPr>
-        <w:t>(Kapp, 2012a)</w:t>
+        <w:t>\cite{Kapp2012a}</w:t>
       </w:r>
       <w:r>
         <w:fldChar w:fldCharType="end"/>
@@ -3754,7 +3698,7 @@
         <w:rPr>
           <w:noProof/>
         </w:rPr>
-        <w:t>(Kapp, 2012a)</w:t>
+        <w:t>\cite{Kapp2012a}</w:t>
       </w:r>
       <w:r>
         <w:fldChar w:fldCharType="end"/>
@@ -3798,7 +3742,7 @@
         <w:rPr>
           <w:noProof/>
         </w:rPr>
-        <w:t>(Kapp, 2012a)</w:t>
+        <w:t>\cite{Kapp2012a}</w:t>
       </w:r>
       <w:r>
         <w:fldChar w:fldCharType="end"/>
@@ -3837,7 +3781,7 @@
         <w:rPr>
           <w:noProof/>
         </w:rPr>
-        <w:t>(Kapp, 2012a)</w:t>
+        <w:t>\cite{Kapp2012a}</w:t>
       </w:r>
       <w:r>
         <w:fldChar w:fldCharType="end"/>
@@ -3876,7 +3820,7 @@
         <w:rPr>
           <w:noProof/>
         </w:rPr>
-        <w:t>(Kapp, 2012a)</w:t>
+        <w:t>\cite{Kapp2012a}</w:t>
       </w:r>
       <w:r>
         <w:fldChar w:fldCharType="end"/>
@@ -3915,7 +3859,7 @@
         <w:rPr>
           <w:noProof/>
         </w:rPr>
-        <w:t>(Kapp, 2012a)</w:t>
+        <w:t>\cite{Kapp2012a}</w:t>
       </w:r>
       <w:r>
         <w:fldChar w:fldCharType="end"/>
@@ -4313,8 +4257,6 @@
         </w:rPr>
         <w:t xml:space="preserve">Examples for soft and affective is difficult to come across – most helpful types of games would be narrative driven in place of information driven to better relay these types of knowledge. </w:t>
       </w:r>
-      <w:bookmarkStart w:id="1" w:name="_GoBack"/>
-      <w:bookmarkEnd w:id="1"/>
     </w:p>
     <w:p/>
     <w:sectPr>
@@ -5067,6 +5009,57 @@
       <w:szCs w:val="20"/>
     </w:rPr>
   </w:style>
+  <w:style w:type="paragraph" w:styleId="HTMLPreformatted">
+    <w:name w:val="HTML Preformatted"/>
+    <w:basedOn w:val="Normal"/>
+    <w:link w:val="HTMLPreformattedChar"/>
+    <w:uiPriority w:val="99"/>
+    <w:semiHidden/>
+    <w:unhideWhenUsed/>
+    <w:rsid w:val="005B36F5"/>
+    <w:pPr>
+      <w:keepLines w:val="0"/>
+      <w:tabs>
+        <w:tab w:val="left" w:pos="916"/>
+        <w:tab w:val="left" w:pos="1832"/>
+        <w:tab w:val="left" w:pos="2748"/>
+        <w:tab w:val="left" w:pos="3664"/>
+        <w:tab w:val="left" w:pos="4580"/>
+        <w:tab w:val="left" w:pos="5496"/>
+        <w:tab w:val="left" w:pos="6412"/>
+        <w:tab w:val="left" w:pos="7328"/>
+        <w:tab w:val="left" w:pos="8244"/>
+        <w:tab w:val="left" w:pos="9160"/>
+        <w:tab w:val="left" w:pos="10076"/>
+        <w:tab w:val="left" w:pos="10992"/>
+        <w:tab w:val="left" w:pos="11908"/>
+        <w:tab w:val="left" w:pos="12824"/>
+        <w:tab w:val="left" w:pos="13740"/>
+        <w:tab w:val="left" w:pos="14656"/>
+      </w:tabs>
+      <w:spacing w:after="0" w:line="240" w:lineRule="auto"/>
+    </w:pPr>
+    <w:rPr>
+      <w:rFonts w:ascii="Courier New" w:eastAsia="Times New Roman" w:hAnsi="Courier New" w:cs="Courier New"/>
+      <w:sz w:val="20"/>
+      <w:szCs w:val="20"/>
+      <w:lang w:eastAsia="en-ZA"/>
+    </w:rPr>
+  </w:style>
+  <w:style w:type="character" w:customStyle="1" w:styleId="HTMLPreformattedChar">
+    <w:name w:val="HTML Preformatted Char"/>
+    <w:basedOn w:val="DefaultParagraphFont"/>
+    <w:link w:val="HTMLPreformatted"/>
+    <w:uiPriority w:val="99"/>
+    <w:semiHidden/>
+    <w:rsid w:val="005B36F5"/>
+    <w:rPr>
+      <w:rFonts w:ascii="Courier New" w:eastAsia="Times New Roman" w:hAnsi="Courier New" w:cs="Courier New"/>
+      <w:sz w:val="20"/>
+      <w:szCs w:val="20"/>
+      <w:lang w:eastAsia="en-ZA"/>
+    </w:rPr>
+  </w:style>
 </w:styles>
 </file>
 

</xml_diff>